<commit_message>
refactor: Modelo de negócio: No item 7 está escrito: Desenvolvimento e manutenção do web (não está incorreto? Não seria do aplicativo web? Pag 28
</commit_message>
<xml_diff>
--- a/PFC_2025_Docs/PFC_Donate_v2.9_Continuardaqui.docx
+++ b/PFC_2025_Docs/PFC_Donate_v2.9_Continuardaqui.docx
@@ -858,8 +858,6 @@
             <w:r>
               <w:t>da banca.</w:t>
             </w:r>
-            <w:bookmarkStart w:id="0" w:name="_GoBack"/>
-            <w:bookmarkEnd w:id="0"/>
           </w:p>
         </w:tc>
       </w:tr>
@@ -4927,7 +4925,7 @@
         <w:t>SUMÁRIO</w:t>
       </w:r>
     </w:p>
-    <w:bookmarkStart w:id="1" w:name="_Toc192060077"/>
+    <w:bookmarkStart w:id="0" w:name="_Toc192060077"/>
     <w:p>
       <w:pPr>
         <w:pStyle w:val="Sumrio1"/>
@@ -10497,7 +10495,7 @@
       <w:pPr>
         <w:pStyle w:val="Ttulo1"/>
       </w:pPr>
-      <w:bookmarkStart w:id="2" w:name="_Toc215764070"/>
+      <w:bookmarkStart w:id="1" w:name="_Toc215764070"/>
       <w:proofErr w:type="gramStart"/>
       <w:r>
         <w:lastRenderedPageBreak/>
@@ -10507,8 +10505,8 @@
       <w:r>
         <w:t xml:space="preserve"> INTRODUÇÃO</w:t>
       </w:r>
+      <w:bookmarkEnd w:id="0"/>
       <w:bookmarkEnd w:id="1"/>
-      <w:bookmarkEnd w:id="2"/>
     </w:p>
     <w:p>
       <w:pPr>
@@ -11005,7 +11003,7 @@
       <w:pPr>
         <w:pStyle w:val="Ttulo1"/>
       </w:pPr>
-      <w:bookmarkStart w:id="3" w:name="_Toc215764071"/>
+      <w:bookmarkStart w:id="2" w:name="_Toc215764071"/>
       <w:proofErr w:type="gramStart"/>
       <w:r>
         <w:lastRenderedPageBreak/>
@@ -11015,73 +11013,73 @@
       <w:r>
         <w:t xml:space="preserve"> REVISÃO BIBLIOGRÁFICA</w:t>
       </w:r>
+      <w:bookmarkEnd w:id="2"/>
+    </w:p>
+    <w:p>
+      <w:pPr>
+        <w:pStyle w:val="NormalWeb"/>
+      </w:pPr>
+      <w:r>
+        <w:t>E</w:t>
+      </w:r>
+      <w:r>
+        <w:t xml:space="preserve">ste capítulo apresenta os </w:t>
+      </w:r>
+      <w:r>
+        <w:t>conceitos e estudos que fundamentam o desenvolvimento d</w:t>
+      </w:r>
+      <w:r>
+        <w:t>este</w:t>
+      </w:r>
+      <w:r>
+        <w:t xml:space="preserve"> projeto. Inicialmente, são discutidos os benefícios e a importância do aleitamento materno para a saúde infantil e materna. Em seguida, é abordado </w:t>
+      </w:r>
+      <w:r>
+        <w:t>sobre o</w:t>
+      </w:r>
+      <w:r>
+        <w:t xml:space="preserve"> funcionamento dos </w:t>
+      </w:r>
+      <w:r>
+        <w:t>b</w:t>
+      </w:r>
+      <w:r>
+        <w:t xml:space="preserve">ancos de </w:t>
+      </w:r>
+      <w:r>
+        <w:t>leite h</w:t>
+      </w:r>
+      <w:r>
+        <w:t xml:space="preserve">umano, com foco na sua estrutura, atuação e impacto na saúde pública. A terceira seção trata da atuação do Posto de Coleta de Leite Humano do Hospital das Clínicas Samuel </w:t>
+      </w:r>
+      <w:proofErr w:type="spellStart"/>
+      <w:r>
+        <w:t>Libânio</w:t>
+      </w:r>
+      <w:proofErr w:type="spellEnd"/>
+      <w:r>
+        <w:t xml:space="preserve">, localizado em Pouso Alegre/MG e </w:t>
+      </w:r>
+      <w:r>
+        <w:t xml:space="preserve">sua </w:t>
+      </w:r>
+      <w:r>
+        <w:t>relevância regional. Por fim, são apresentados trabalhos relacionados, com ênfase no uso de tecnologias digitais aplicadas ao incentivo da amamentação e à doação de leite humano.</w:t>
+      </w:r>
+    </w:p>
+    <w:p/>
+    <w:p>
+      <w:pPr>
+        <w:pStyle w:val="Ttulo2"/>
+      </w:pPr>
+      <w:bookmarkStart w:id="3" w:name="_Toc215764072"/>
+      <w:r>
+        <w:t xml:space="preserve">2.1 </w:t>
+      </w:r>
+      <w:r>
+        <w:t>O ALEITAMENTO MATERNO</w:t>
+      </w:r>
       <w:bookmarkEnd w:id="3"/>
-    </w:p>
-    <w:p>
-      <w:pPr>
-        <w:pStyle w:val="NormalWeb"/>
-      </w:pPr>
-      <w:r>
-        <w:t>E</w:t>
-      </w:r>
-      <w:r>
-        <w:t xml:space="preserve">ste capítulo apresenta os </w:t>
-      </w:r>
-      <w:r>
-        <w:t>conceitos e estudos que fundamentam o desenvolvimento d</w:t>
-      </w:r>
-      <w:r>
-        <w:t>este</w:t>
-      </w:r>
-      <w:r>
-        <w:t xml:space="preserve"> projeto. Inicialmente, são discutidos os benefícios e a importância do aleitamento materno para a saúde infantil e materna. Em seguida, é abordado </w:t>
-      </w:r>
-      <w:r>
-        <w:t>sobre o</w:t>
-      </w:r>
-      <w:r>
-        <w:t xml:space="preserve"> funcionamento dos </w:t>
-      </w:r>
-      <w:r>
-        <w:t>b</w:t>
-      </w:r>
-      <w:r>
-        <w:t xml:space="preserve">ancos de </w:t>
-      </w:r>
-      <w:r>
-        <w:t>leite h</w:t>
-      </w:r>
-      <w:r>
-        <w:t xml:space="preserve">umano, com foco na sua estrutura, atuação e impacto na saúde pública. A terceira seção trata da atuação do Posto de Coleta de Leite Humano do Hospital das Clínicas Samuel </w:t>
-      </w:r>
-      <w:proofErr w:type="spellStart"/>
-      <w:r>
-        <w:t>Libânio</w:t>
-      </w:r>
-      <w:proofErr w:type="spellEnd"/>
-      <w:r>
-        <w:t xml:space="preserve">, localizado em Pouso Alegre/MG e </w:t>
-      </w:r>
-      <w:r>
-        <w:t xml:space="preserve">sua </w:t>
-      </w:r>
-      <w:r>
-        <w:t>relevância regional. Por fim, são apresentados trabalhos relacionados, com ênfase no uso de tecnologias digitais aplicadas ao incentivo da amamentação e à doação de leite humano.</w:t>
-      </w:r>
-    </w:p>
-    <w:p/>
-    <w:p>
-      <w:pPr>
-        <w:pStyle w:val="Ttulo2"/>
-      </w:pPr>
-      <w:bookmarkStart w:id="4" w:name="_Toc215764072"/>
-      <w:r>
-        <w:t xml:space="preserve">2.1 </w:t>
-      </w:r>
-      <w:r>
-        <w:t>O ALEITAMENTO MATERNO</w:t>
-      </w:r>
-      <w:bookmarkEnd w:id="4"/>
     </w:p>
     <w:p>
       <w:pPr>
@@ -11246,7 +11244,7 @@
       <w:pPr>
         <w:pStyle w:val="Ttulo2"/>
       </w:pPr>
-      <w:bookmarkStart w:id="5" w:name="_Toc215764073"/>
+      <w:bookmarkStart w:id="4" w:name="_Toc215764073"/>
       <w:r>
         <w:t>2.2</w:t>
       </w:r>
@@ -11256,7 +11254,7 @@
       <w:r>
         <w:t>BANCOS DE LEITE HUMANO</w:t>
       </w:r>
-      <w:bookmarkEnd w:id="5"/>
+      <w:bookmarkEnd w:id="4"/>
     </w:p>
     <w:p>
       <w:pPr>
@@ -11365,7 +11363,7 @@
       <w:pPr>
         <w:pStyle w:val="Ttulo3"/>
       </w:pPr>
-      <w:bookmarkStart w:id="6" w:name="_Toc215764074"/>
+      <w:bookmarkStart w:id="5" w:name="_Toc215764074"/>
       <w:r>
         <w:t>2.</w:t>
       </w:r>
@@ -11396,7 +11394,7 @@
       <w:r>
         <w:t>de Leite Materno</w:t>
       </w:r>
-      <w:bookmarkEnd w:id="6"/>
+      <w:bookmarkEnd w:id="5"/>
     </w:p>
     <w:p>
       <w:pPr>
@@ -11464,7 +11462,7 @@
       <w:pPr>
         <w:pStyle w:val="Ttulo2"/>
       </w:pPr>
-      <w:bookmarkStart w:id="7" w:name="_Toc215764075"/>
+      <w:bookmarkStart w:id="6" w:name="_Toc215764075"/>
       <w:proofErr w:type="gramStart"/>
       <w:r>
         <w:t>2.3 ATUAÇÃO</w:t>
@@ -11473,7 +11471,7 @@
       <w:r>
         <w:t xml:space="preserve"> DO POSTO DE COLETA DE LEITE HUMANO NO HOSPITAL DAS CLÍNICAS SAMUEL LIBÂNIO</w:t>
       </w:r>
-      <w:bookmarkEnd w:id="7"/>
+      <w:bookmarkEnd w:id="6"/>
     </w:p>
     <w:p>
       <w:pPr>
@@ -11641,14 +11639,14 @@
       <w:pPr>
         <w:pStyle w:val="Ttulo2"/>
       </w:pPr>
-      <w:bookmarkStart w:id="8" w:name="_Toc215764076"/>
+      <w:bookmarkStart w:id="7" w:name="_Toc215764076"/>
       <w:r>
         <w:t>2.4</w:t>
       </w:r>
       <w:r>
         <w:t xml:space="preserve"> TRABALHOS RELACIONADOS</w:t>
       </w:r>
-      <w:bookmarkEnd w:id="8"/>
+      <w:bookmarkEnd w:id="7"/>
     </w:p>
     <w:p>
       <w:pPr>
@@ -11792,7 +11790,7 @@
       <w:pPr>
         <w:pStyle w:val="Legenda"/>
       </w:pPr>
-      <w:bookmarkStart w:id="9" w:name="_Toc215766154"/>
+      <w:bookmarkStart w:id="8" w:name="_Toc215766154"/>
       <w:r>
         <w:t xml:space="preserve">FIGURA </w:t>
       </w:r>
@@ -11807,7 +11805,7 @@
       <w:r>
         <w:t xml:space="preserve"> – Aplicativo Doe Leite</w:t>
       </w:r>
-      <w:bookmarkEnd w:id="9"/>
+      <w:bookmarkEnd w:id="8"/>
     </w:p>
     <w:p>
       <w:r>
@@ -11984,8 +11982,8 @@
       <w:pPr>
         <w:pStyle w:val="Ttulo1"/>
       </w:pPr>
-      <w:bookmarkStart w:id="10" w:name="_Toc215764077"/>
-      <w:bookmarkStart w:id="11" w:name="_Toc192060079"/>
+      <w:bookmarkStart w:id="9" w:name="_Toc215764077"/>
+      <w:bookmarkStart w:id="10" w:name="_Toc192060079"/>
       <w:proofErr w:type="gramStart"/>
       <w:r>
         <w:lastRenderedPageBreak/>
@@ -11995,7 +11993,7 @@
       <w:r>
         <w:t xml:space="preserve"> OBJETIVO DO PROJETO</w:t>
       </w:r>
-      <w:bookmarkEnd w:id="10"/>
+      <w:bookmarkEnd w:id="9"/>
     </w:p>
     <w:p>
       <w:pPr>
@@ -12030,63 +12028,128 @@
       <w:pPr>
         <w:pStyle w:val="Ttulo2"/>
       </w:pPr>
-      <w:bookmarkStart w:id="12" w:name="_Toc192060081"/>
-      <w:bookmarkStart w:id="13" w:name="_Toc215764078"/>
+      <w:bookmarkStart w:id="11" w:name="_Toc192060081"/>
+      <w:bookmarkStart w:id="12" w:name="_Toc215764078"/>
       <w:proofErr w:type="gramStart"/>
       <w:r>
         <w:t xml:space="preserve">3.1 </w:t>
       </w:r>
+      <w:bookmarkEnd w:id="11"/>
+      <w:r>
+        <w:t>FORMULAÇÃO</w:t>
+      </w:r>
+      <w:proofErr w:type="gramEnd"/>
+      <w:r>
+        <w:t xml:space="preserve"> DO PROBLEMA</w:t>
+      </w:r>
       <w:bookmarkEnd w:id="12"/>
-      <w:r>
-        <w:t>FORMULAÇÃO</w:t>
+    </w:p>
+    <w:p>
+      <w:pPr>
+        <w:pStyle w:val="NormalWeb"/>
+      </w:pPr>
+      <w:r>
+        <w:t>A escassez de informações sobre os métodos de doação, coleta e uso do recurso do leite materno acarreta em problemas para as lactantes que produzem muito leite e acaba</w:t>
+      </w:r>
+      <w:r>
+        <w:t xml:space="preserve">m </w:t>
+      </w:r>
+      <w:r>
+        <w:t xml:space="preserve">não o aproveitando, </w:t>
+      </w:r>
+      <w:r>
+        <w:t>quanto para os recém</w:t>
+      </w:r>
+      <w:r>
+        <w:t>-</w:t>
+      </w:r>
+      <w:r>
+        <w:t>nascido</w:t>
+      </w:r>
+      <w:r>
+        <w:t>s</w:t>
+      </w:r>
+      <w:r>
+        <w:t xml:space="preserve"> </w:t>
+      </w:r>
+      <w:proofErr w:type="gramStart"/>
+      <w:r>
+        <w:t>que que</w:t>
       </w:r>
       <w:proofErr w:type="gramEnd"/>
       <w:r>
-        <w:t xml:space="preserve"> DO PROBLEMA</w:t>
-      </w:r>
-      <w:bookmarkEnd w:id="13"/>
+        <w:t xml:space="preserve"> podem possuir problemas com o leite da própria mãe ou ela não produzir leite o suficien</w:t>
+      </w:r>
+      <w:r>
+        <w:t>t</w:t>
+      </w:r>
+      <w:r>
+        <w:t>e para alimentar a criança.</w:t>
+      </w:r>
     </w:p>
     <w:p>
       <w:pPr>
         <w:pStyle w:val="NormalWeb"/>
       </w:pPr>
       <w:r>
-        <w:t>A escassez de informações sobre os métodos de doação, coleta e uso do recurso do leite materno acarreta em problemas para as lactantes que produzem muito leite e acaba</w:t>
-      </w:r>
-      <w:r>
-        <w:t xml:space="preserve">m </w:t>
-      </w:r>
-      <w:r>
-        <w:t xml:space="preserve">não o aproveitando, </w:t>
-      </w:r>
-      <w:r>
-        <w:t>quanto para os recém</w:t>
-      </w:r>
-      <w:r>
-        <w:t>-</w:t>
-      </w:r>
-      <w:r>
-        <w:t>nascido</w:t>
-      </w:r>
-      <w:r>
-        <w:t>s</w:t>
-      </w:r>
-      <w:r>
-        <w:t xml:space="preserve"> </w:t>
+        <w:t>É</w:t>
+      </w:r>
+      <w:r>
+        <w:t xml:space="preserve"> importante destacar o depoimento da enfermeira </w:t>
+      </w:r>
+      <w:proofErr w:type="spellStart"/>
+      <w:r>
+        <w:t>Jamila</w:t>
+      </w:r>
+      <w:proofErr w:type="spellEnd"/>
+      <w:r>
+        <w:t xml:space="preserve"> Leal, profissional </w:t>
+      </w:r>
+      <w:r>
+        <w:t>da HCSL</w:t>
+      </w:r>
+      <w:r>
+        <w:t xml:space="preserve">. Em entrevista para o G1 Sul de Minas, </w:t>
+      </w:r>
+      <w:r>
+        <w:t>a enfermeira</w:t>
+      </w:r>
+      <w:r>
+        <w:t xml:space="preserve"> ressalta a importância da doação de leite materno para salvar vidas e a dedicação da equipe em oferecer suporte completo às doadoras, desde a orientação até a c</w:t>
+      </w:r>
+      <w:r>
+        <w:t>oleta segura do leite na residência</w:t>
+      </w:r>
+      <w:r>
+        <w:t xml:space="preserve"> das </w:t>
+      </w:r>
+      <w:r>
+        <w:t>lactantes</w:t>
+      </w:r>
+      <w:r>
+        <w:t xml:space="preserve">. Ela enfatiza que cada gesto de solidariedade ajuda a garantir a nutrição adequada dos recém-nascidos internados, especialmente os mais vulneráveis, e reforça o convite para que mais </w:t>
+      </w:r>
+      <w:r>
+        <w:t xml:space="preserve">lactantes </w:t>
+      </w:r>
+      <w:r>
+        <w:t>participem dessa corrente do bem (G1 Sul de Minas, 2025).</w:t>
+      </w:r>
+    </w:p>
+    <w:p>
+      <w:pPr>
+        <w:pStyle w:val="NormalWeb"/>
+      </w:pPr>
+      <w:r>
+        <w:t xml:space="preserve">Uma entrevista presencial com </w:t>
       </w:r>
       <w:proofErr w:type="gramStart"/>
       <w:r>
-        <w:t>que que</w:t>
+        <w:t>a Sara</w:t>
       </w:r>
       <w:proofErr w:type="gramEnd"/>
       <w:r>
-        <w:t xml:space="preserve"> podem possuir problemas com o leite da própria mãe ou ela não produzir leite o suficien</w:t>
-      </w:r>
-      <w:r>
-        <w:t>t</w:t>
-      </w:r>
-      <w:r>
-        <w:t>e para alimentar a criança.</w:t>
+        <w:t xml:space="preserve"> Elisa Capelo de Lima, estudante do 5º período de Enfermagem da FAI, também permitiu conhecer e analisar as atividades e entender algumas dificuldades que essa área da saúde enfrenta (Lima, 2025). </w:t>
       </w:r>
     </w:p>
     <w:p>
@@ -12094,48 +12157,19 @@
         <w:pStyle w:val="NormalWeb"/>
       </w:pPr>
       <w:r>
-        <w:t>É</w:t>
-      </w:r>
-      <w:r>
-        <w:t xml:space="preserve"> importante destacar o depoimento da enfermeira </w:t>
-      </w:r>
-      <w:proofErr w:type="spellStart"/>
-      <w:r>
-        <w:t>Jamila</w:t>
-      </w:r>
-      <w:proofErr w:type="spellEnd"/>
-      <w:r>
-        <w:t xml:space="preserve"> Leal, profissional </w:t>
-      </w:r>
-      <w:r>
-        <w:t>da HCSL</w:t>
-      </w:r>
-      <w:r>
-        <w:t xml:space="preserve">. Em entrevista para o G1 Sul de Minas, </w:t>
-      </w:r>
-      <w:r>
-        <w:t>a enfermeira</w:t>
-      </w:r>
-      <w:r>
-        <w:t xml:space="preserve"> ressalta a importância da doação de leite materno para salvar vidas e a dedicação da equipe em oferecer suporte completo às doadoras, desde a orientação até a c</w:t>
-      </w:r>
-      <w:r>
-        <w:t>oleta segura do leite na residência</w:t>
-      </w:r>
-      <w:r>
-        <w:t xml:space="preserve"> das </w:t>
-      </w:r>
-      <w:r>
-        <w:t>lactantes</w:t>
-      </w:r>
-      <w:r>
-        <w:t xml:space="preserve">. Ela enfatiza que cada gesto de solidariedade ajuda a garantir a nutrição adequada dos recém-nascidos internados, especialmente os mais vulneráveis, e reforça o convite para que mais </w:t>
-      </w:r>
-      <w:r>
-        <w:t xml:space="preserve">lactantes </w:t>
-      </w:r>
-      <w:r>
-        <w:t>participem dessa corrente do bem (G1 Sul de Minas, 2025).</w:t>
+        <w:t xml:space="preserve">Com base nas informações </w:t>
+      </w:r>
+      <w:r>
+        <w:t xml:space="preserve">obtidas, </w:t>
+      </w:r>
+      <w:r>
+        <w:t>é possível averiguar que a visibilidade e meios de contato com os órgãos responsáveis pela coleta, armazenamento e distribuição são feitas por meio de algumas campanhas realizadas ao longo do ano pelo Governo Federal, sem um recurso tecnológico mais prático. Também é possível perceber que o processo de divulgação da coleta ou distribuição não é realizado de forma categórica, sem datas</w:t>
+      </w:r>
+      <w:r>
+        <w:t xml:space="preserve"> e i</w:t>
+      </w:r>
+      <w:r>
+        <w:t>ntervalos padronizados ou postos de coleta com fácil localização.</w:t>
       </w:r>
     </w:p>
     <w:p>
@@ -12143,42 +12177,6 @@
         <w:pStyle w:val="NormalWeb"/>
       </w:pPr>
       <w:r>
-        <w:t xml:space="preserve">Uma entrevista presencial com </w:t>
-      </w:r>
-      <w:proofErr w:type="gramStart"/>
-      <w:r>
-        <w:t>a Sara</w:t>
-      </w:r>
-      <w:proofErr w:type="gramEnd"/>
-      <w:r>
-        <w:t xml:space="preserve"> Elisa Capelo de Lima, estudante do 5º período de Enfermagem da FAI, também permitiu conhecer e analisar as atividades e entender algumas dificuldades que essa área da saúde enfrenta (Lima, 2025). </w:t>
-      </w:r>
-    </w:p>
-    <w:p>
-      <w:pPr>
-        <w:pStyle w:val="NormalWeb"/>
-      </w:pPr>
-      <w:r>
-        <w:t xml:space="preserve">Com base nas informações </w:t>
-      </w:r>
-      <w:r>
-        <w:t xml:space="preserve">obtidas, </w:t>
-      </w:r>
-      <w:r>
-        <w:t>é possível averiguar que a visibilidade e meios de contato com os órgãos responsáveis pela coleta, armazenamento e distribuição são feitas por meio de algumas campanhas realizadas ao longo do ano pelo Governo Federal, sem um recurso tecnológico mais prático. Também é possível perceber que o processo de divulgação da coleta ou distribuição não é realizado de forma categórica, sem datas</w:t>
-      </w:r>
-      <w:r>
-        <w:t xml:space="preserve"> e i</w:t>
-      </w:r>
-      <w:r>
-        <w:t>ntervalos padronizados ou postos de coleta com fácil localização.</w:t>
-      </w:r>
-    </w:p>
-    <w:p>
-      <w:pPr>
-        <w:pStyle w:val="NormalWeb"/>
-      </w:pPr>
-      <w:r>
         <w:t xml:space="preserve">Os desafios aqui citados permitem entender que uma solução automatizada por meio de um sistema de </w:t>
       </w:r>
       <w:r>
@@ -12198,12 +12196,12 @@
       <w:pPr>
         <w:pStyle w:val="Ttulo2"/>
       </w:pPr>
-      <w:bookmarkStart w:id="14" w:name="_Toc215764079"/>
+      <w:bookmarkStart w:id="13" w:name="_Toc215764079"/>
       <w:r>
         <w:lastRenderedPageBreak/>
         <w:t>3.2 OBJETIVOS</w:t>
       </w:r>
-      <w:bookmarkEnd w:id="14"/>
+      <w:bookmarkEnd w:id="13"/>
     </w:p>
     <w:p>
       <w:pPr>
@@ -12647,11 +12645,11 @@
       <w:pPr>
         <w:pStyle w:val="Ttulo2"/>
       </w:pPr>
-      <w:bookmarkStart w:id="15" w:name="_Toc215764080"/>
+      <w:bookmarkStart w:id="14" w:name="_Toc215764080"/>
       <w:r>
         <w:t>3.3 JUSTIFICATIVA</w:t>
       </w:r>
-      <w:bookmarkEnd w:id="15"/>
+      <w:bookmarkEnd w:id="14"/>
     </w:p>
     <w:p>
       <w:pPr>
@@ -12719,7 +12717,7 @@
       <w:r>
         <w:t>.</w:t>
       </w:r>
-      <w:bookmarkEnd w:id="11"/>
+      <w:bookmarkEnd w:id="10"/>
     </w:p>
     <w:p>
       <w:pPr>
@@ -12730,7 +12728,7 @@
       <w:pPr>
         <w:pStyle w:val="Ttulo2"/>
       </w:pPr>
-      <w:bookmarkStart w:id="16" w:name="_Toc215764081"/>
+      <w:bookmarkStart w:id="15" w:name="_Toc215764081"/>
       <w:r>
         <w:t>3.</w:t>
       </w:r>
@@ -12740,7 +12738,7 @@
       <w:r>
         <w:t xml:space="preserve"> NÍVEIS DE DECISÃO E GRUPOS FUNCIONAIS ATENDIDOS</w:t>
       </w:r>
-      <w:bookmarkEnd w:id="16"/>
+      <w:bookmarkEnd w:id="15"/>
     </w:p>
     <w:p>
       <w:r>
@@ -12908,7 +12906,7 @@
       <w:pPr>
         <w:pStyle w:val="Ttulo2"/>
       </w:pPr>
-      <w:bookmarkStart w:id="17" w:name="_Toc215764082"/>
+      <w:bookmarkStart w:id="16" w:name="_Toc215764082"/>
       <w:proofErr w:type="gramStart"/>
       <w:r>
         <w:t>3.5 ADERÊNCIA</w:t>
@@ -12917,7 +12915,7 @@
       <w:r>
         <w:t xml:space="preserve"> AOS OBJETIVOS DE DESENVOLVIMENTO SUSTENTÁVEL (ODS)</w:t>
       </w:r>
-      <w:bookmarkEnd w:id="17"/>
+      <w:bookmarkEnd w:id="16"/>
     </w:p>
     <w:p>
       <w:pPr>
@@ -13039,7 +13037,7 @@
       <w:pPr>
         <w:pStyle w:val="Ttulo2"/>
       </w:pPr>
-      <w:bookmarkStart w:id="18" w:name="_Toc215764083"/>
+      <w:bookmarkStart w:id="17" w:name="_Toc215764083"/>
       <w:proofErr w:type="gramStart"/>
       <w:r>
         <w:t>3.6 MODELO</w:t>
@@ -13048,63 +13046,43 @@
       <w:r>
         <w:t xml:space="preserve"> DE NEGÓCIO</w:t>
       </w:r>
+      <w:bookmarkEnd w:id="17"/>
+    </w:p>
+    <w:p>
+      <w:r>
+        <w:t xml:space="preserve">O modelo de negócio representa a forma como o sistema </w:t>
+      </w:r>
+      <w:proofErr w:type="spellStart"/>
+      <w:r>
+        <w:t>Donate</w:t>
+      </w:r>
+      <w:proofErr w:type="spellEnd"/>
+      <w:r>
+        <w:t xml:space="preserve"> cria, entrega e captura valor para seus usuários e instituições envolvidas </w:t>
+      </w:r>
+      <w:r>
+        <w:t>nas ações</w:t>
+      </w:r>
+      <w:r>
+        <w:t xml:space="preserve"> de doação de leite humano. Essa estrutura permite visualizar os principais elementos estratégicos do projeto, como o segmento de clientes, a proposta de valor, os canais de comunicação, as atividades-chave, os recursos necessários, as parcerias estratégicas, além da análise de custos e potenciais fontes de receita.</w:t>
+      </w:r>
+    </w:p>
+    <w:p>
+      <w:r>
+        <w:t xml:space="preserve">O modelo de negócio desenvolvido em </w:t>
+      </w:r>
+      <w:proofErr w:type="spellStart"/>
+      <w:r>
+        <w:t>Canvas</w:t>
+      </w:r>
+      <w:proofErr w:type="spellEnd"/>
+      <w:r>
+        <w:t xml:space="preserve"> está no Apêndice H.</w:t>
+      </w:r>
+    </w:p>
+    <w:p>
+      <w:bookmarkStart w:id="18" w:name="_GoBack"/>
       <w:bookmarkEnd w:id="18"/>
-    </w:p>
-    <w:p>
-      <w:r>
-        <w:t xml:space="preserve">O modelo de negócio representa a forma como o sistema </w:t>
-      </w:r>
-      <w:proofErr w:type="spellStart"/>
-      <w:r>
-        <w:t>Donate</w:t>
-      </w:r>
-      <w:proofErr w:type="spellEnd"/>
-      <w:r>
-        <w:t xml:space="preserve"> cria, entrega e captura valor para seus usuários e instituições envolvidas </w:t>
-      </w:r>
-      <w:r>
-        <w:t>nas ações</w:t>
-      </w:r>
-      <w:r>
-        <w:t xml:space="preserve"> de doação de leite humano. Essa estrutura permite visualizar os principais elementos estratégicos do projeto, como o segmento de clientes, a proposta de valor, os canais de comunicação, as atividades-chave, os recursos necessários, as parcerias estratégicas, além da análise de custos e potenciais fontes de receita.</w:t>
-      </w:r>
-    </w:p>
-    <w:p>
-      <w:r>
-        <w:t xml:space="preserve">O modelo de negócio desenvolvido em </w:t>
-      </w:r>
-      <w:proofErr w:type="spellStart"/>
-      <w:r>
-        <w:t>Canvas</w:t>
-      </w:r>
-      <w:proofErr w:type="spellEnd"/>
-      <w:r>
-        <w:t xml:space="preserve"> está no Apêndice H.</w:t>
-      </w:r>
-    </w:p>
-    <w:p>
-      <w:r>
-        <w:rPr>
-          <w:highlight w:val="yellow"/>
-        </w:rPr>
-        <w:t xml:space="preserve">Modelo de negócio: No item </w:t>
-      </w:r>
-      <w:proofErr w:type="gramStart"/>
-      <w:r>
-        <w:rPr>
-          <w:highlight w:val="yellow"/>
-        </w:rPr>
-        <w:t>7</w:t>
-      </w:r>
-      <w:proofErr w:type="gramEnd"/>
-      <w:r>
-        <w:rPr>
-          <w:highlight w:val="yellow"/>
-        </w:rPr>
-        <w:t xml:space="preserve"> está escrito: Desenvolvimento e manutenção "do" web (não está incorreto? Não seria do aplicativo web?</w:t>
-      </w:r>
-    </w:p>
-    <w:p>
       <w:r>
         <w:br w:type="page"/>
       </w:r>
@@ -35592,7 +35570,7 @@
           <w:rPr>
             <w:noProof/>
           </w:rPr>
-          <w:t>iv</w:t>
+          <w:t>xvi</w:t>
         </w:r>
         <w:r>
           <w:rPr>
@@ -35723,7 +35701,7 @@
           <w:rPr>
             <w:noProof/>
           </w:rPr>
-          <w:t>95</w:t>
+          <w:t>28</w:t>
         </w:r>
         <w:r>
           <w:fldChar w:fldCharType="end"/>
@@ -41239,7 +41217,7 @@
 </file>
 
 <file path=customXml/itemProps1.xml><?xml version="1.0" encoding="utf-8"?>
-<ds:datastoreItem xmlns:ds="http://schemas.openxmlformats.org/officeDocument/2006/customXml" ds:itemID="{79D04A8A-B6C1-4269-AE6F-7ED593BD50B5}">
+<ds:datastoreItem xmlns:ds="http://schemas.openxmlformats.org/officeDocument/2006/customXml" ds:itemID="{838EC1F9-9B63-4FAA-808F-1DDE0F6189C0}">
   <ds:schemaRefs>
     <ds:schemaRef ds:uri="http://schemas.openxmlformats.org/officeDocument/2006/bibliography"/>
   </ds:schemaRefs>

</xml_diff>

<commit_message>
refactor: Diagrama de casos de uso tem a grafia de “Pessoa” e “pessoa” - Acentuar a palavra - “Módulo” e formulário. - Melhorar a estética dos diagramas de casos de uso. - Algumas linhas de interação entre os atores e os casos de uso aparecem com segmentos de reta perpendiculares.
</commit_message>
<xml_diff>
--- a/PFC_2025_Docs/PFC_Donate_v2.9_Continuardaqui.docx
+++ b/PFC_2025_Docs/PFC_Donate_v2.9_Continuardaqui.docx
@@ -13081,8 +13081,6 @@
       </w:r>
     </w:p>
     <w:p>
-      <w:bookmarkStart w:id="18" w:name="_GoBack"/>
-      <w:bookmarkEnd w:id="18"/>
       <w:r>
         <w:br w:type="page"/>
       </w:r>
@@ -13091,7 +13089,7 @@
       <w:pPr>
         <w:pStyle w:val="Ttulo1"/>
       </w:pPr>
-      <w:bookmarkStart w:id="19" w:name="_Toc215764084"/>
+      <w:bookmarkStart w:id="18" w:name="_Toc215764084"/>
       <w:proofErr w:type="gramStart"/>
       <w:r>
         <w:lastRenderedPageBreak/>
@@ -13101,6 +13099,82 @@
       <w:r>
         <w:t xml:space="preserve"> MÉTODOS GERENCIAIS</w:t>
       </w:r>
+      <w:bookmarkEnd w:id="18"/>
+    </w:p>
+    <w:p>
+      <w:pPr>
+        <w:pStyle w:val="NormalWeb"/>
+      </w:pPr>
+      <w:r>
+        <w:t>N</w:t>
+      </w:r>
+      <w:r>
+        <w:t>esse capítulo são</w:t>
+      </w:r>
+      <w:r>
+        <w:t xml:space="preserve"> apresentado</w:t>
+      </w:r>
+      <w:r>
+        <w:t>s</w:t>
+      </w:r>
+      <w:r>
+        <w:t xml:space="preserve"> os métodos </w:t>
+      </w:r>
+      <w:r>
+        <w:t>e modelos de gerenciamento que são</w:t>
+      </w:r>
+      <w:r>
+        <w:t xml:space="preserve"> utilizado</w:t>
+      </w:r>
+      <w:r>
+        <w:t>s</w:t>
+      </w:r>
+      <w:r>
+        <w:t xml:space="preserve"> no projeto com o objetivo de demostrar os </w:t>
+      </w:r>
+      <w:r>
+        <w:t xml:space="preserve">conceitos e </w:t>
+      </w:r>
+      <w:r>
+        <w:t xml:space="preserve">esforços </w:t>
+      </w:r>
+      <w:r>
+        <w:t xml:space="preserve">de gestão aplicados para abertura, planejamento, monitoramento e controle e encerramento bem-sucedido deste </w:t>
+      </w:r>
+      <w:r>
+        <w:t>empreendimento</w:t>
+      </w:r>
+      <w:r>
+        <w:t xml:space="preserve"> temporário.</w:t>
+      </w:r>
+    </w:p>
+    <w:p>
+      <w:pPr>
+        <w:pStyle w:val="NormalWeb"/>
+      </w:pPr>
+    </w:p>
+    <w:p>
+      <w:pPr>
+        <w:pStyle w:val="Ttulo2"/>
+      </w:pPr>
+      <w:bookmarkStart w:id="19" w:name="_Toc215764085"/>
+      <w:proofErr w:type="gramStart"/>
+      <w:r>
+        <w:t>4.</w:t>
+      </w:r>
+      <w:r>
+        <w:t>1</w:t>
+      </w:r>
+      <w:r>
+        <w:t xml:space="preserve"> </w:t>
+      </w:r>
+      <w:r>
+        <w:t>GERENCIAMENTO</w:t>
+      </w:r>
+      <w:proofErr w:type="gramEnd"/>
+      <w:r>
+        <w:t xml:space="preserve"> DO PROJETO</w:t>
+      </w:r>
       <w:bookmarkEnd w:id="19"/>
     </w:p>
     <w:p>
@@ -13108,131 +13182,55 @@
         <w:pStyle w:val="NormalWeb"/>
       </w:pPr>
       <w:r>
-        <w:t>N</w:t>
-      </w:r>
-      <w:r>
-        <w:t>esse capítulo são</w:t>
-      </w:r>
-      <w:r>
-        <w:t xml:space="preserve"> apresentado</w:t>
-      </w:r>
-      <w:r>
-        <w:t>s</w:t>
-      </w:r>
-      <w:r>
-        <w:t xml:space="preserve"> os métodos </w:t>
-      </w:r>
-      <w:r>
-        <w:t>e modelos de gerenciamento que são</w:t>
-      </w:r>
-      <w:r>
-        <w:t xml:space="preserve"> utilizado</w:t>
-      </w:r>
-      <w:r>
-        <w:t>s</w:t>
-      </w:r>
-      <w:r>
-        <w:t xml:space="preserve"> no projeto com o objetivo de demostrar os </w:t>
-      </w:r>
-      <w:r>
-        <w:t xml:space="preserve">conceitos e </w:t>
-      </w:r>
-      <w:r>
-        <w:t xml:space="preserve">esforços </w:t>
-      </w:r>
-      <w:r>
-        <w:t xml:space="preserve">de gestão aplicados para abertura, planejamento, monitoramento e controle e encerramento bem-sucedido deste </w:t>
-      </w:r>
-      <w:r>
-        <w:t>empreendimento</w:t>
-      </w:r>
-      <w:r>
-        <w:t xml:space="preserve"> temporário.</w:t>
+        <w:t xml:space="preserve">O termo de abertura do projeto apresenta os aspectos iniciais do projeto, incluindo </w:t>
+      </w:r>
+      <w:proofErr w:type="gramStart"/>
+      <w:r>
+        <w:t>seus objetivos, escopo, justificativa</w:t>
+      </w:r>
+      <w:proofErr w:type="gramEnd"/>
+      <w:r>
+        <w:t xml:space="preserve"> e premissas básicas. Já o Business Case oferece uma análise aprofundada dos benefícios, custos e impactos esperados, auxiliando na tomada de decisão e na viabilidade da iniciativa. O cronograma do projeto detalha a sequência temporal das atividades, destacando prazos, </w:t>
+      </w:r>
+      <w:proofErr w:type="gramStart"/>
+      <w:r>
+        <w:t>marcos importantes</w:t>
+      </w:r>
+      <w:proofErr w:type="gramEnd"/>
+      <w:r>
+        <w:t xml:space="preserve"> e dependências entre tarefas, servindo como referência para o acompanhamento do progresso do projeto.</w:t>
       </w:r>
     </w:p>
     <w:p>
       <w:pPr>
         <w:pStyle w:val="NormalWeb"/>
       </w:pPr>
+      <w:r>
+        <w:t>As saídas dos processos de gerenciamento de projetos encontram-se no Apêndice A.</w:t>
+      </w:r>
+    </w:p>
+    <w:p>
+      <w:pPr>
+        <w:pStyle w:val="NormalWeb"/>
+      </w:pPr>
     </w:p>
     <w:p>
       <w:pPr>
         <w:pStyle w:val="Ttulo2"/>
       </w:pPr>
-      <w:bookmarkStart w:id="20" w:name="_Toc215764085"/>
+      <w:bookmarkStart w:id="20" w:name="_Toc215764086"/>
       <w:proofErr w:type="gramStart"/>
       <w:r>
-        <w:t>4.</w:t>
-      </w:r>
-      <w:r>
-        <w:t>1</w:t>
-      </w:r>
-      <w:r>
-        <w:t xml:space="preserve"> </w:t>
-      </w:r>
-      <w:r>
-        <w:t>GERENCIAMENTO</w:t>
+        <w:t xml:space="preserve">4.2 </w:t>
+      </w:r>
+      <w:r>
+        <w:t>MODELO</w:t>
       </w:r>
       <w:proofErr w:type="gramEnd"/>
       <w:r>
-        <w:t xml:space="preserve"> DO PROJETO</w:t>
+        <w:t xml:space="preserve"> DE CICLO DE VIDA</w:t>
       </w:r>
       <w:bookmarkEnd w:id="20"/>
-    </w:p>
-    <w:p>
-      <w:pPr>
-        <w:pStyle w:val="NormalWeb"/>
-      </w:pPr>
-      <w:r>
-        <w:t xml:space="preserve">O termo de abertura do projeto apresenta os aspectos iniciais do projeto, incluindo </w:t>
-      </w:r>
-      <w:proofErr w:type="gramStart"/>
-      <w:r>
-        <w:t>seus objetivos, escopo, justificativa</w:t>
-      </w:r>
-      <w:proofErr w:type="gramEnd"/>
-      <w:r>
-        <w:t xml:space="preserve"> e premissas básicas. Já o Business Case oferece uma análise aprofundada dos benefícios, custos e impactos esperados, auxiliando na tomada de decisão e na viabilidade da iniciativa. O cronograma do projeto detalha a sequência temporal das atividades, destacando prazos, </w:t>
-      </w:r>
-      <w:proofErr w:type="gramStart"/>
-      <w:r>
-        <w:t>marcos importantes</w:t>
-      </w:r>
-      <w:proofErr w:type="gramEnd"/>
-      <w:r>
-        <w:t xml:space="preserve"> e dependências entre tarefas, servindo como referência para o acompanhamento do progresso do projeto.</w:t>
-      </w:r>
-    </w:p>
-    <w:p>
-      <w:pPr>
-        <w:pStyle w:val="NormalWeb"/>
-      </w:pPr>
-      <w:r>
-        <w:t>As saídas dos processos de gerenciamento de projetos encontram-se no Apêndice A.</w:t>
-      </w:r>
-    </w:p>
-    <w:p>
-      <w:pPr>
-        <w:pStyle w:val="NormalWeb"/>
-      </w:pPr>
-    </w:p>
-    <w:p>
-      <w:pPr>
-        <w:pStyle w:val="Ttulo2"/>
-      </w:pPr>
-      <w:bookmarkStart w:id="21" w:name="_Toc215764086"/>
-      <w:proofErr w:type="gramStart"/>
-      <w:r>
-        <w:t xml:space="preserve">4.2 </w:t>
-      </w:r>
-      <w:r>
-        <w:t>MODELO</w:t>
-      </w:r>
-      <w:proofErr w:type="gramEnd"/>
-      <w:r>
-        <w:t xml:space="preserve"> DE CICLO DE VIDA</w:t>
-      </w:r>
-      <w:bookmarkEnd w:id="21"/>
       <w:r>
         <w:t xml:space="preserve"> </w:t>
       </w:r>
@@ -14208,7 +14206,7 @@
       <w:pPr>
         <w:pStyle w:val="Legenda"/>
       </w:pPr>
-      <w:bookmarkStart w:id="22" w:name="_Toc215764152"/>
+      <w:bookmarkStart w:id="21" w:name="_Toc215764152"/>
       <w:r>
         <w:t xml:space="preserve">QUADRO </w:t>
       </w:r>
@@ -14232,26 +14230,26 @@
       <w:r>
         <w:t>Incrementos previstos</w:t>
       </w:r>
+      <w:bookmarkEnd w:id="21"/>
+    </w:p>
+    <w:p>
+      <w:pPr>
+        <w:pStyle w:val="Ttulo2"/>
+      </w:pPr>
+      <w:bookmarkStart w:id="22" w:name="_Toc215764087"/>
+      <w:r>
+        <w:t>4.</w:t>
+      </w:r>
+      <w:r>
+        <w:t>3</w:t>
+      </w:r>
+      <w:r>
+        <w:t xml:space="preserve"> </w:t>
+      </w:r>
+      <w:r>
+        <w:t>RECURSOS NECESSÁRIOS</w:t>
+      </w:r>
       <w:bookmarkEnd w:id="22"/>
-    </w:p>
-    <w:p>
-      <w:pPr>
-        <w:pStyle w:val="Ttulo2"/>
-      </w:pPr>
-      <w:bookmarkStart w:id="23" w:name="_Toc215764087"/>
-      <w:r>
-        <w:t>4.</w:t>
-      </w:r>
-      <w:r>
-        <w:t>3</w:t>
-      </w:r>
-      <w:r>
-        <w:t xml:space="preserve"> </w:t>
-      </w:r>
-      <w:r>
-        <w:t>RECURSOS NECESSÁRIOS</w:t>
-      </w:r>
-      <w:bookmarkEnd w:id="23"/>
     </w:p>
     <w:p>
       <w:pPr>
@@ -15239,7 +15237,7 @@
       <w:pPr>
         <w:pStyle w:val="Ttulo2"/>
       </w:pPr>
-      <w:bookmarkStart w:id="24" w:name="_Toc215764088"/>
+      <w:bookmarkStart w:id="23" w:name="_Toc215764088"/>
       <w:proofErr w:type="gramStart"/>
       <w:r>
         <w:t>4.</w:t>
@@ -15254,7 +15252,7 @@
       <w:r>
         <w:t xml:space="preserve"> DE DESEMPENHO</w:t>
       </w:r>
-      <w:bookmarkEnd w:id="24"/>
+      <w:bookmarkEnd w:id="23"/>
       <w:r>
         <w:t xml:space="preserve"> </w:t>
       </w:r>
@@ -15579,7 +15577,7 @@
       <w:pPr>
         <w:pStyle w:val="Legenda"/>
       </w:pPr>
-      <w:bookmarkStart w:id="25" w:name="_Toc215766155"/>
+      <w:bookmarkStart w:id="24" w:name="_Toc215766155"/>
       <w:r>
         <w:t xml:space="preserve">FIGURA </w:t>
       </w:r>
@@ -15597,7 +15595,7 @@
       <w:r>
         <w:t>Estrutura de pastas do projeto</w:t>
       </w:r>
-      <w:bookmarkEnd w:id="25"/>
+      <w:bookmarkEnd w:id="24"/>
     </w:p>
     <w:p>
       <w:r>
@@ -15650,7 +15648,7 @@
       <w:pPr>
         <w:pStyle w:val="Legenda"/>
       </w:pPr>
-      <w:bookmarkStart w:id="26" w:name="_Toc215766156"/>
+      <w:bookmarkStart w:id="25" w:name="_Toc215766156"/>
       <w:r>
         <w:t xml:space="preserve">FIGURA </w:t>
       </w:r>
@@ -15674,7 +15672,7 @@
       <w:r>
         <w:t>Subdivisão das pastas da documentação do projeto.</w:t>
       </w:r>
-      <w:bookmarkEnd w:id="26"/>
+      <w:bookmarkEnd w:id="25"/>
     </w:p>
     <w:p>
       <w:r>
@@ -15728,7 +15726,7 @@
       <w:pPr>
         <w:pStyle w:val="Legenda"/>
       </w:pPr>
-      <w:bookmarkStart w:id="27" w:name="_Toc215766157"/>
+      <w:bookmarkStart w:id="26" w:name="_Toc215766157"/>
       <w:r>
         <w:t xml:space="preserve">FIGURA </w:t>
       </w:r>
@@ -15749,7 +15747,7 @@
       <w:r>
         <w:t xml:space="preserve"> Subdivisão das pastas de codificação do projeto.</w:t>
       </w:r>
-      <w:bookmarkEnd w:id="27"/>
+      <w:bookmarkEnd w:id="26"/>
     </w:p>
     <w:p>
       <w:r>
@@ -15802,7 +15800,7 @@
       <w:pPr>
         <w:pStyle w:val="Legenda"/>
       </w:pPr>
-      <w:bookmarkStart w:id="28" w:name="_Toc215766158"/>
+      <w:bookmarkStart w:id="27" w:name="_Toc215766158"/>
       <w:r>
         <w:t xml:space="preserve">FIGURA </w:t>
       </w:r>
@@ -15828,7 +15826,7 @@
       <w:r>
         <w:t>.</w:t>
       </w:r>
-      <w:bookmarkEnd w:id="28"/>
+      <w:bookmarkEnd w:id="27"/>
     </w:p>
     <w:p>
       <w:r>
@@ -15937,9 +15935,9 @@
       <w:pPr>
         <w:pStyle w:val="Ttulo1"/>
       </w:pPr>
-      <w:bookmarkStart w:id="29" w:name="_Toc192060090"/>
-      <w:bookmarkStart w:id="30" w:name="_Toc192060091"/>
-      <w:bookmarkStart w:id="31" w:name="_Toc215764089"/>
+      <w:bookmarkStart w:id="28" w:name="_Toc192060090"/>
+      <w:bookmarkStart w:id="29" w:name="_Toc192060091"/>
+      <w:bookmarkStart w:id="30" w:name="_Toc215764089"/>
       <w:proofErr w:type="gramStart"/>
       <w:r>
         <w:lastRenderedPageBreak/>
@@ -15958,179 +15956,179 @@
       <w:r>
         <w:t xml:space="preserve"> REQUISITOS</w:t>
       </w:r>
+      <w:bookmarkEnd w:id="28"/>
       <w:bookmarkEnd w:id="29"/>
       <w:bookmarkEnd w:id="30"/>
+    </w:p>
+    <w:p>
+      <w:pPr>
+        <w:pStyle w:val="NormalWeb"/>
+      </w:pPr>
+      <w:r>
+        <w:t>Este capítulo apresenta os requisitos necessários para</w:t>
+      </w:r>
+      <w:r>
+        <w:t xml:space="preserve"> o desenvolvimento do sistema de software </w:t>
+      </w:r>
+      <w:proofErr w:type="spellStart"/>
+      <w:r>
+        <w:t>Donate</w:t>
+      </w:r>
+      <w:proofErr w:type="spellEnd"/>
+      <w:r>
+        <w:t xml:space="preserve">. A </w:t>
+      </w:r>
+      <w:r>
+        <w:t>e</w:t>
+      </w:r>
+      <w:r>
+        <w:t>specifica</w:t>
+      </w:r>
+      <w:r>
+        <w:t>ção dos requisitos é fundamental para garantir que o sistema atenda às necessidades dos usuários e cumpra seu propósito de forma eficaz. Para isso, são definidos os requisitos funcionais e não funcionais, descrevendo as principais funcionalidades e restrições que devem ser consideradas durante o desenvolvimento do software.</w:t>
+      </w:r>
+    </w:p>
+    <w:p>
+      <w:pPr>
+        <w:pStyle w:val="NormalWeb"/>
+      </w:pPr>
+      <w:r>
+        <w:t xml:space="preserve">Os requisitos </w:t>
+      </w:r>
+      <w:r>
+        <w:t>lev</w:t>
+      </w:r>
+      <w:r>
+        <w:t xml:space="preserve">antados </w:t>
+      </w:r>
+      <w:r>
+        <w:t xml:space="preserve">têm </w:t>
+      </w:r>
+      <w:r>
+        <w:t>com</w:t>
+      </w:r>
+      <w:r>
+        <w:t>o base</w:t>
+      </w:r>
+      <w:r>
+        <w:t xml:space="preserve"> pesquisas sobre a doação de leite </w:t>
+      </w:r>
+      <w:r>
+        <w:t xml:space="preserve">humano </w:t>
+      </w:r>
+      <w:r>
+        <w:t xml:space="preserve">materno, </w:t>
+      </w:r>
+      <w:proofErr w:type="gramStart"/>
+      <w:r>
+        <w:t>entrevistas</w:t>
+      </w:r>
+      <w:proofErr w:type="gramEnd"/>
+      <w:r>
+        <w:t xml:space="preserve"> com profissionais da área e a análise de sistemas similares existentes. A seguir, são detalhados os requisito</w:t>
+      </w:r>
+      <w:r>
+        <w:t>s funcionais e não funcionais e a modelagem de análise realizada</w:t>
+      </w:r>
+      <w:r>
+        <w:t xml:space="preserve"> </w:t>
+      </w:r>
+      <w:r>
+        <w:t xml:space="preserve">para o </w:t>
+      </w:r>
+      <w:r>
+        <w:t>sistema.</w:t>
+      </w:r>
+    </w:p>
+    <w:p/>
+    <w:p>
+      <w:pPr>
+        <w:pStyle w:val="Ttulo2"/>
+      </w:pPr>
+      <w:bookmarkStart w:id="31" w:name="_Toc192060093"/>
+      <w:bookmarkStart w:id="32" w:name="_Toc215764090"/>
+      <w:r>
+        <w:t>5.</w:t>
+      </w:r>
+      <w:r>
+        <w:t>1</w:t>
+      </w:r>
+      <w:r>
+        <w:t xml:space="preserve"> REQUISITOS</w:t>
+      </w:r>
       <w:bookmarkEnd w:id="31"/>
-    </w:p>
-    <w:p>
-      <w:pPr>
-        <w:pStyle w:val="NormalWeb"/>
-      </w:pPr>
-      <w:r>
-        <w:t>Este capítulo apresenta os requisitos necessários para</w:t>
-      </w:r>
-      <w:r>
-        <w:t xml:space="preserve"> o desenvolvimento do sistema de software </w:t>
-      </w:r>
-      <w:proofErr w:type="spellStart"/>
-      <w:r>
-        <w:t>Donate</w:t>
-      </w:r>
-      <w:proofErr w:type="spellEnd"/>
-      <w:r>
-        <w:t xml:space="preserve">. A </w:t>
-      </w:r>
-      <w:r>
-        <w:t>e</w:t>
-      </w:r>
-      <w:r>
-        <w:t>specifica</w:t>
-      </w:r>
-      <w:r>
-        <w:t>ção dos requisitos é fundamental para garantir que o sistema atenda às necessidades dos usuários e cumpra seu propósito de forma eficaz. Para isso, são definidos os requisitos funcionais e não funcionais, descrevendo as principais funcionalidades e restrições que devem ser consideradas durante o desenvolvimento do software.</w:t>
-      </w:r>
-    </w:p>
-    <w:p>
-      <w:pPr>
-        <w:pStyle w:val="NormalWeb"/>
-      </w:pPr>
-      <w:r>
-        <w:t xml:space="preserve">Os requisitos </w:t>
-      </w:r>
-      <w:r>
-        <w:t>lev</w:t>
-      </w:r>
-      <w:r>
-        <w:t xml:space="preserve">antados </w:t>
-      </w:r>
-      <w:r>
-        <w:t xml:space="preserve">têm </w:t>
-      </w:r>
-      <w:r>
-        <w:t>com</w:t>
-      </w:r>
-      <w:r>
-        <w:t>o base</w:t>
-      </w:r>
-      <w:r>
-        <w:t xml:space="preserve"> pesquisas sobre a doação de leite </w:t>
-      </w:r>
-      <w:r>
-        <w:t xml:space="preserve">humano </w:t>
-      </w:r>
-      <w:r>
-        <w:t xml:space="preserve">materno, </w:t>
+      <w:r>
+        <w:t xml:space="preserve"> DO SISTEMA</w:t>
+      </w:r>
+      <w:r>
+        <w:t xml:space="preserve"> DE SOFTWARE</w:t>
+      </w:r>
+      <w:bookmarkEnd w:id="32"/>
+    </w:p>
+    <w:p>
+      <w:pPr>
+        <w:rPr>
+          <w:color w:val="FF0000"/>
+        </w:rPr>
+      </w:pPr>
+      <w:bookmarkStart w:id="33" w:name="_Toc192060094"/>
+      <w:r>
+        <w:t>Os requisitos do sistema de software definem as funcionalidades e restrições necessárias para o desenvolvimento da aplicação. Eles garantem que o sistema atenda às necessidades dos usuários e cumpra seu propósito de facilitar a doação de leite materno</w:t>
+      </w:r>
+      <w:r>
+        <w:t xml:space="preserve"> </w:t>
+      </w:r>
+    </w:p>
+    <w:p>
+      <w:r>
+        <w:t xml:space="preserve">Nesta seção, os requisitos </w:t>
+      </w:r>
+      <w:r>
+        <w:t xml:space="preserve">são </w:t>
+      </w:r>
+      <w:r>
+        <w:t>c</w:t>
+      </w:r>
+      <w:r>
+        <w:t>lassificados em três categorias descritas a seguir.</w:t>
+      </w:r>
+    </w:p>
+    <w:p>
+      <w:r>
+        <w:t>Essenciais: requisitos fundamentais para o funcionamento do sistema. Sem eles, a aplicação não atenderá aos seus objetivos principais.</w:t>
+      </w:r>
+    </w:p>
+    <w:p>
+      <w:r>
+        <w:t>Importantes: requisitos que melhoram a experiência do usuário e a eficiência do sistema, mas que não são indispensáveis para o funcionamento básico.</w:t>
+      </w:r>
+    </w:p>
+    <w:p>
+      <w:r>
+        <w:t xml:space="preserve">Desejáveis: requisitos adicionais que agregam valor ao sistema, proporcionando maior conveniência e aprimoramento, mas que não são prioritários na </w:t>
       </w:r>
       <w:proofErr w:type="gramStart"/>
       <w:r>
-        <w:t>entrevistas</w:t>
+        <w:t>implementação</w:t>
       </w:r>
       <w:proofErr w:type="gramEnd"/>
       <w:r>
-        <w:t xml:space="preserve"> com profissionais da área e a análise de sistemas similares existentes. A seguir, são detalhados os requisito</w:t>
-      </w:r>
-      <w:r>
-        <w:t>s funcionais e não funcionais e a modelagem de análise realizada</w:t>
-      </w:r>
-      <w:r>
-        <w:t xml:space="preserve"> </w:t>
-      </w:r>
-      <w:r>
-        <w:t xml:space="preserve">para o </w:t>
-      </w:r>
-      <w:r>
-        <w:t>sistema.</w:t>
-      </w:r>
-    </w:p>
-    <w:p/>
-    <w:p>
-      <w:pPr>
-        <w:pStyle w:val="Ttulo2"/>
-      </w:pPr>
-      <w:bookmarkStart w:id="32" w:name="_Toc192060093"/>
-      <w:bookmarkStart w:id="33" w:name="_Toc215764090"/>
-      <w:r>
-        <w:t>5.</w:t>
-      </w:r>
-      <w:r>
-        <w:t>1</w:t>
-      </w:r>
-      <w:r>
-        <w:t xml:space="preserve"> REQUISITOS</w:t>
-      </w:r>
-      <w:bookmarkEnd w:id="32"/>
-      <w:r>
-        <w:t xml:space="preserve"> DO SISTEMA</w:t>
-      </w:r>
-      <w:r>
-        <w:t xml:space="preserve"> DE SOFTWARE</w:t>
-      </w:r>
-      <w:bookmarkEnd w:id="33"/>
-    </w:p>
-    <w:p>
-      <w:pPr>
-        <w:rPr>
-          <w:color w:val="FF0000"/>
-        </w:rPr>
-      </w:pPr>
-      <w:bookmarkStart w:id="34" w:name="_Toc192060094"/>
-      <w:r>
-        <w:t>Os requisitos do sistema de software definem as funcionalidades e restrições necessárias para o desenvolvimento da aplicação. Eles garantem que o sistema atenda às necessidades dos usuários e cumpra seu propósito de facilitar a doação de leite materno</w:t>
-      </w:r>
-      <w:r>
-        <w:t xml:space="preserve"> </w:t>
-      </w:r>
-    </w:p>
-    <w:p>
-      <w:r>
-        <w:t xml:space="preserve">Nesta seção, os requisitos </w:t>
-      </w:r>
-      <w:r>
-        <w:t xml:space="preserve">são </w:t>
-      </w:r>
-      <w:r>
-        <w:t>c</w:t>
-      </w:r>
-      <w:r>
-        <w:t>lassificados em três categorias descritas a seguir.</w:t>
-      </w:r>
-    </w:p>
-    <w:p>
-      <w:r>
-        <w:t>Essenciais: requisitos fundamentais para o funcionamento do sistema. Sem eles, a aplicação não atenderá aos seus objetivos principais.</w:t>
-      </w:r>
-    </w:p>
-    <w:p>
-      <w:r>
-        <w:t>Importantes: requisitos que melhoram a experiência do usuário e a eficiência do sistema, mas que não são indispensáveis para o funcionamento básico.</w:t>
-      </w:r>
-    </w:p>
-    <w:p>
-      <w:r>
-        <w:t xml:space="preserve">Desejáveis: requisitos adicionais que agregam valor ao sistema, proporcionando maior conveniência e aprimoramento, mas que não são prioritários na </w:t>
-      </w:r>
-      <w:proofErr w:type="gramStart"/>
-      <w:r>
-        <w:t>implementação</w:t>
-      </w:r>
-      <w:proofErr w:type="gramEnd"/>
-      <w:r>
         <w:t xml:space="preserve"> inicial.</w:t>
       </w:r>
     </w:p>
     <w:p>
-      <w:bookmarkStart w:id="35" w:name="_Toc198201030"/>
+      <w:bookmarkStart w:id="34" w:name="_Toc198201030"/>
       <w:r>
         <w:t>A seguir, são apresentados os requisitos funcionais do sistema, organizados conforme sua classificação.</w:t>
       </w:r>
-      <w:bookmarkEnd w:id="35"/>
+      <w:bookmarkEnd w:id="34"/>
     </w:p>
     <w:p/>
     <w:p>
       <w:pPr>
         <w:pStyle w:val="Ttulo3"/>
       </w:pPr>
-      <w:bookmarkStart w:id="36" w:name="_Toc215764091"/>
+      <w:bookmarkStart w:id="35" w:name="_Toc215764091"/>
       <w:r>
         <w:lastRenderedPageBreak/>
         <w:t>5.</w:t>
@@ -16144,11 +16142,11 @@
       <w:r>
         <w:t>uncionais</w:t>
       </w:r>
-      <w:bookmarkEnd w:id="34"/>
-      <w:bookmarkEnd w:id="36"/>
-    </w:p>
-    <w:p>
-      <w:bookmarkStart w:id="37" w:name="_Toc192060095"/>
+      <w:bookmarkEnd w:id="33"/>
+      <w:bookmarkEnd w:id="35"/>
+    </w:p>
+    <w:p>
+      <w:bookmarkStart w:id="36" w:name="_Toc192060095"/>
       <w:r>
         <w:t>Os requisitos funcionais descrevem as funcionalidades que o sistema deve oferecer para atender às necessidades dos usuários. Eles foram classificados de acordo com sua prioridade, podendo ser essenciais, importantes ou desejáveis.</w:t>
       </w:r>
@@ -18183,7 +18181,7 @@
       <w:pPr>
         <w:pStyle w:val="Ttulo3"/>
       </w:pPr>
-      <w:bookmarkStart w:id="38" w:name="_Toc215764092"/>
+      <w:bookmarkStart w:id="37" w:name="_Toc215764092"/>
       <w:r>
         <w:t>5.</w:t>
       </w:r>
@@ -18205,8 +18203,8 @@
       <w:r>
         <w:t>uncionais</w:t>
       </w:r>
+      <w:bookmarkEnd w:id="36"/>
       <w:bookmarkEnd w:id="37"/>
-      <w:bookmarkEnd w:id="38"/>
     </w:p>
     <w:p>
       <w:pPr>
@@ -18214,7 +18212,7 @@
           <w:color w:val="FF0000"/>
         </w:rPr>
       </w:pPr>
-      <w:bookmarkStart w:id="39" w:name="_Toc192060096"/>
+      <w:bookmarkStart w:id="38" w:name="_Toc192060096"/>
       <w:r>
         <w:t xml:space="preserve">Os requisitos não funcionais definem as propriedades e restrições do sistema, </w:t>
       </w:r>
@@ -19823,11 +19821,11 @@
       <w:pPr>
         <w:pStyle w:val="Ttulo3"/>
       </w:pPr>
-      <w:bookmarkStart w:id="40" w:name="_Toc215764093"/>
+      <w:bookmarkStart w:id="39" w:name="_Toc215764093"/>
       <w:r>
         <w:t>5.1.3 Principais Regras de Negócio</w:t>
       </w:r>
-      <w:bookmarkEnd w:id="40"/>
+      <w:bookmarkEnd w:id="39"/>
     </w:p>
     <w:p>
       <w:r>
@@ -20070,7 +20068,7 @@
       <w:pPr>
         <w:pStyle w:val="Ttulo2"/>
       </w:pPr>
-      <w:bookmarkStart w:id="41" w:name="_Toc215764094"/>
+      <w:bookmarkStart w:id="40" w:name="_Toc215764094"/>
       <w:proofErr w:type="gramStart"/>
       <w:r>
         <w:t>5.2 ANÁLISE</w:t>
@@ -20079,27 +20077,27 @@
       <w:r>
         <w:t xml:space="preserve"> DOS REQUISITOS</w:t>
       </w:r>
+      <w:bookmarkEnd w:id="40"/>
+    </w:p>
+    <w:p>
+      <w:pPr>
+        <w:pStyle w:val="Ttulo3"/>
+      </w:pPr>
+      <w:bookmarkStart w:id="41" w:name="_Toc215764095"/>
+      <w:r>
+        <w:t xml:space="preserve">5.2.1 </w:t>
+      </w:r>
+      <w:r>
+        <w:t>Visão Funcional</w:t>
+      </w:r>
       <w:bookmarkEnd w:id="41"/>
     </w:p>
     <w:p>
       <w:pPr>
-        <w:pStyle w:val="Ttulo3"/>
-      </w:pPr>
-      <w:bookmarkStart w:id="42" w:name="_Toc215764095"/>
-      <w:r>
-        <w:t xml:space="preserve">5.2.1 </w:t>
-      </w:r>
-      <w:r>
-        <w:t>Visão Funcional</w:t>
-      </w:r>
-      <w:bookmarkEnd w:id="42"/>
-    </w:p>
-    <w:p>
-      <w:pPr>
         <w:pStyle w:val="NormalWeb"/>
       </w:pPr>
-      <w:bookmarkStart w:id="43" w:name="_Toc192060098"/>
-      <w:bookmarkEnd w:id="39"/>
+      <w:bookmarkStart w:id="42" w:name="_Toc192060098"/>
+      <w:bookmarkEnd w:id="38"/>
       <w:r>
         <w:t>A visão funcional do sistema é baseada no modelo de casos de uso, que descreve as interações entre os usuários e o sistema. Essa abordagem permite entender as funcionalidades que o sistema deve</w:t>
       </w:r>
@@ -20151,75 +20149,17 @@
       <w:pPr>
         <w:pStyle w:val="NormalWeb"/>
       </w:pPr>
-      <w:bookmarkStart w:id="44" w:name="_Toc192060097"/>
+      <w:bookmarkStart w:id="43" w:name="_Toc192060097"/>
+      <w:bookmarkStart w:id="44" w:name="_GoBack"/>
       <w:r>
         <w:t>O diagrama e as descrições dos fluxos de eventos estão</w:t>
       </w:r>
       <w:r>
         <w:t xml:space="preserve"> no Apêndice C.</w:t>
       </w:r>
-      <w:bookmarkEnd w:id="44"/>
-    </w:p>
-    <w:p>
-      <w:pPr>
-        <w:rPr>
-          <w:highlight w:val="yellow"/>
-        </w:rPr>
-      </w:pPr>
-      <w:r>
-        <w:rPr>
-          <w:highlight w:val="yellow"/>
-        </w:rPr>
-        <w:t>Diagrama de casos de uso tem a grafia de “Pessoa” e “pessoa”</w:t>
-      </w:r>
-    </w:p>
-    <w:p>
-      <w:pPr>
-        <w:rPr>
-          <w:highlight w:val="yellow"/>
-        </w:rPr>
-      </w:pPr>
-      <w:r>
-        <w:rPr>
-          <w:highlight w:val="yellow"/>
-        </w:rPr>
-        <w:t xml:space="preserve">Acentuar </w:t>
-      </w:r>
-      <w:proofErr w:type="gramStart"/>
-      <w:r>
-        <w:rPr>
-          <w:highlight w:val="yellow"/>
-        </w:rPr>
-        <w:t>a palavra “Módulo”</w:t>
-      </w:r>
-      <w:proofErr w:type="gramEnd"/>
-      <w:r>
-        <w:rPr>
-          <w:highlight w:val="yellow"/>
-        </w:rPr>
-        <w:t xml:space="preserve"> e formulário.</w:t>
-      </w:r>
-    </w:p>
-    <w:p>
-      <w:pPr>
-        <w:rPr>
-          <w:highlight w:val="yellow"/>
-        </w:rPr>
-      </w:pPr>
-    </w:p>
-    <w:p>
-      <w:pPr>
-        <w:rPr>
-          <w:highlight w:val="yellow"/>
-        </w:rPr>
-      </w:pPr>
-      <w:r>
-        <w:rPr>
-          <w:highlight w:val="yellow"/>
-        </w:rPr>
-        <w:t>Melhorar a estética dos diagramas de casos de uso. Algumas linhas de interação entre os atores e os casos de uso aparecem com segmentos de reta perpendiculares.</w:t>
-      </w:r>
-    </w:p>
+      <w:bookmarkEnd w:id="43"/>
+    </w:p>
+    <w:bookmarkEnd w:id="44"/>
     <w:p>
       <w:pPr>
         <w:pStyle w:val="NormalWeb"/>
@@ -20229,7 +20169,23 @@
       <w:pPr>
         <w:pStyle w:val="NormalWeb"/>
       </w:pPr>
-      <w:r>
+    </w:p>
+    <w:p>
+      <w:pPr>
+        <w:pStyle w:val="NormalWeb"/>
+      </w:pPr>
+    </w:p>
+    <w:p>
+      <w:pPr>
+        <w:pStyle w:val="NormalWeb"/>
+      </w:pPr>
+    </w:p>
+    <w:p>
+      <w:pPr>
+        <w:pStyle w:val="NormalWeb"/>
+      </w:pPr>
+      <w:r>
+        <w:lastRenderedPageBreak/>
         <w:t>5.2.</w:t>
       </w:r>
       <w:r>
@@ -20251,7 +20207,7 @@
       </w:pPr>
       <w:bookmarkStart w:id="45" w:name="_Toc192060100"/>
       <w:bookmarkStart w:id="46" w:name="_Toc192060099"/>
-      <w:bookmarkEnd w:id="43"/>
+      <w:bookmarkEnd w:id="42"/>
       <w:r>
         <w:t xml:space="preserve"> </w:t>
       </w:r>
@@ -35623,7 +35579,7 @@
           <w:rPr>
             <w:noProof/>
           </w:rPr>
-          <w:t>24</w:t>
+          <w:t>17</w:t>
         </w:r>
         <w:r>
           <w:fldChar w:fldCharType="end"/>
@@ -35701,7 +35657,7 @@
           <w:rPr>
             <w:noProof/>
           </w:rPr>
-          <w:t>28</w:t>
+          <w:t>47</w:t>
         </w:r>
         <w:r>
           <w:fldChar w:fldCharType="end"/>
@@ -41217,7 +41173,7 @@
 </file>
 
 <file path=customXml/itemProps1.xml><?xml version="1.0" encoding="utf-8"?>
-<ds:datastoreItem xmlns:ds="http://schemas.openxmlformats.org/officeDocument/2006/customXml" ds:itemID="{838EC1F9-9B63-4FAA-808F-1DDE0F6189C0}">
+<ds:datastoreItem xmlns:ds="http://schemas.openxmlformats.org/officeDocument/2006/customXml" ds:itemID="{0BCB5052-F534-485E-AEDD-90CA8103458F}">
   <ds:schemaRefs>
     <ds:schemaRef ds:uri="http://schemas.openxmlformats.org/officeDocument/2006/bibliography"/>
   </ds:schemaRefs>

</xml_diff>

<commit_message>
refactor: Diagrama de Classes: - Apontar nome dos relacionamentos -Destacar qual classe armazenará a referência de ligação do relacionamento -Verificar classes com nomes contendo caracteres especiais
</commit_message>
<xml_diff>
--- a/PFC_2025_Docs/PFC_Donate_v2.9_Continuardaqui.docx
+++ b/PFC_2025_Docs/PFC_Donate_v2.9_Continuardaqui.docx
@@ -20150,7 +20150,6 @@
         <w:pStyle w:val="NormalWeb"/>
       </w:pPr>
       <w:bookmarkStart w:id="43" w:name="_Toc192060097"/>
-      <w:bookmarkStart w:id="44" w:name="_GoBack"/>
       <w:r>
         <w:t>O diagrama e as descrições dos fluxos de eventos estão</w:t>
       </w:r>
@@ -20159,7 +20158,6 @@
       </w:r>
       <w:bookmarkEnd w:id="43"/>
     </w:p>
-    <w:bookmarkEnd w:id="44"/>
     <w:p>
       <w:pPr>
         <w:pStyle w:val="NormalWeb"/>
@@ -20205,8 +20203,8 @@
       <w:pPr>
         <w:pStyle w:val="NormalWeb"/>
       </w:pPr>
-      <w:bookmarkStart w:id="45" w:name="_Toc192060100"/>
-      <w:bookmarkStart w:id="46" w:name="_Toc192060099"/>
+      <w:bookmarkStart w:id="44" w:name="_Toc192060100"/>
+      <w:bookmarkStart w:id="45" w:name="_Toc192060099"/>
       <w:bookmarkEnd w:id="42"/>
       <w:r>
         <w:t xml:space="preserve"> </w:t>
@@ -20256,15 +20254,15 @@
       <w:r>
         <w:t>.</w:t>
       </w:r>
-      <w:bookmarkStart w:id="47" w:name="_Toc192060101"/>
+      <w:bookmarkStart w:id="46" w:name="_Toc192060101"/>
+      <w:bookmarkEnd w:id="44"/>
       <w:bookmarkEnd w:id="45"/>
-      <w:bookmarkEnd w:id="46"/>
     </w:p>
     <w:p>
       <w:pPr>
         <w:pStyle w:val="Ttulo3"/>
       </w:pPr>
-      <w:bookmarkStart w:id="48" w:name="_Toc215764096"/>
+      <w:bookmarkStart w:id="47" w:name="_Toc215764096"/>
       <w:r>
         <w:t xml:space="preserve">5.2.3 </w:t>
       </w:r>
@@ -20283,7 +20281,7 @@
       <w:r>
         <w:t xml:space="preserve"> Usuário</w:t>
       </w:r>
-      <w:bookmarkEnd w:id="48"/>
+      <w:bookmarkEnd w:id="47"/>
     </w:p>
     <w:p>
       <w:pPr>
@@ -20363,7 +20361,7 @@
       <w:pPr>
         <w:pStyle w:val="Ttulo1"/>
       </w:pPr>
-      <w:bookmarkStart w:id="49" w:name="_Toc215764097"/>
+      <w:bookmarkStart w:id="48" w:name="_Toc215764097"/>
       <w:proofErr w:type="gramStart"/>
       <w:r>
         <w:lastRenderedPageBreak/>
@@ -20373,39 +20371,321 @@
       <w:r>
         <w:t xml:space="preserve"> ARQUITETURA E PROJETO</w:t>
       </w:r>
-      <w:bookmarkEnd w:id="47"/>
+      <w:bookmarkEnd w:id="46"/>
       <w:r>
         <w:t xml:space="preserve"> DO SISTEMA</w:t>
       </w:r>
       <w:r>
         <w:t xml:space="preserve"> DE SOFTWARE</w:t>
       </w:r>
+      <w:bookmarkEnd w:id="48"/>
+    </w:p>
+    <w:p>
+      <w:pPr>
+        <w:pStyle w:val="NormalWeb"/>
+      </w:pPr>
+      <w:bookmarkStart w:id="49" w:name="_Toc192060103"/>
+      <w:r>
+        <w:t xml:space="preserve">Este capítulo aborda a arquitetura e o projeto do sistema de software </w:t>
+      </w:r>
+      <w:proofErr w:type="spellStart"/>
+      <w:r>
+        <w:t>Donate</w:t>
+      </w:r>
+      <w:proofErr w:type="spellEnd"/>
+      <w:r>
+        <w:t xml:space="preserve"> com</w:t>
+      </w:r>
+      <w:r>
+        <w:t xml:space="preserve"> a definição da estrutura técnica do sistema, envolvendo a seleção das tecnologias utilizadas, a modelagem da aplicação</w:t>
+      </w:r>
+      <w:r>
+        <w:t xml:space="preserve"> e</w:t>
+      </w:r>
+      <w:r>
+        <w:t xml:space="preserve"> a organização dos módulos e componentes</w:t>
+      </w:r>
+      <w:r>
+        <w:t>.</w:t>
+      </w:r>
+    </w:p>
+    <w:p>
+      <w:pPr>
+        <w:pStyle w:val="NormalWeb"/>
+      </w:pPr>
+      <w:r>
+        <w:t xml:space="preserve">A arquitetura de software representa um dos elementos fundamentais para assegurar a qualidade, escalabilidade, segurança e </w:t>
+      </w:r>
+      <w:proofErr w:type="spellStart"/>
+      <w:r>
+        <w:t>manutenibilidade</w:t>
+      </w:r>
+      <w:proofErr w:type="spellEnd"/>
+      <w:r>
+        <w:t xml:space="preserve"> de um sistema. Assim, </w:t>
+      </w:r>
+      <w:r>
+        <w:t xml:space="preserve">são </w:t>
+      </w:r>
+      <w:r>
+        <w:t>adotadas boas práticas de e</w:t>
+      </w:r>
+      <w:r>
+        <w:t>ngenharia de software, aliadas às</w:t>
+      </w:r>
+      <w:r>
+        <w:t xml:space="preserve"> tecnologias modernas e adequadas aos objetivos do projeto, </w:t>
+      </w:r>
+      <w:r>
+        <w:t xml:space="preserve">para se </w:t>
+      </w:r>
+      <w:proofErr w:type="gramStart"/>
+      <w:r>
+        <w:t>ob</w:t>
+      </w:r>
+      <w:r>
+        <w:t>ter</w:t>
+      </w:r>
+      <w:proofErr w:type="gramEnd"/>
+      <w:r>
+        <w:t xml:space="preserve"> </w:t>
+      </w:r>
+      <w:r>
+        <w:t>uma base sólida para o desenvol</w:t>
+      </w:r>
+      <w:r>
+        <w:t>vimento e evolução dos componentes de software especificados.</w:t>
+      </w:r>
+    </w:p>
+    <w:p>
+      <w:pPr>
+        <w:pStyle w:val="NormalWeb"/>
+      </w:pPr>
+      <w:r>
+        <w:t xml:space="preserve">As seções apresentam o modelo arquitetural adotado, </w:t>
+      </w:r>
+      <w:r>
+        <w:t xml:space="preserve">os diagramas </w:t>
+      </w:r>
+      <w:r>
+        <w:t>da</w:t>
+      </w:r>
+      <w:r>
+        <w:t xml:space="preserve"> </w:t>
+      </w:r>
+      <w:proofErr w:type="spellStart"/>
+      <w:r>
+        <w:rPr>
+          <w:i/>
+        </w:rPr>
+        <w:t>Unified</w:t>
+      </w:r>
+      <w:proofErr w:type="spellEnd"/>
+      <w:r>
+        <w:rPr>
+          <w:i/>
+        </w:rPr>
+        <w:t xml:space="preserve"> </w:t>
+      </w:r>
+      <w:proofErr w:type="spellStart"/>
+      <w:r>
+        <w:rPr>
+          <w:i/>
+        </w:rPr>
+        <w:t>Modeling</w:t>
+      </w:r>
+      <w:proofErr w:type="spellEnd"/>
+      <w:r>
+        <w:rPr>
+          <w:i/>
+        </w:rPr>
+        <w:t xml:space="preserve"> </w:t>
+      </w:r>
+      <w:proofErr w:type="spellStart"/>
+      <w:r>
+        <w:rPr>
+          <w:i/>
+        </w:rPr>
+        <w:t>Languag</w:t>
+      </w:r>
+      <w:r>
+        <w:t>e</w:t>
+      </w:r>
+      <w:proofErr w:type="spellEnd"/>
+      <w:r>
+        <w:t xml:space="preserve"> </w:t>
+      </w:r>
+      <w:r>
+        <w:t>(</w:t>
+      </w:r>
+      <w:r>
+        <w:t>UML</w:t>
+      </w:r>
+      <w:r>
+        <w:t>)</w:t>
+      </w:r>
+      <w:r>
+        <w:t>, versão 5.2,</w:t>
+      </w:r>
+      <w:r>
+        <w:t xml:space="preserve"> </w:t>
+      </w:r>
+      <w:r>
+        <w:t>que i</w:t>
+      </w:r>
+      <w:r>
+        <w:t xml:space="preserve">lustram a estrutura e o funcionamento do sistema, os principais módulos desenvolvidos, além das decisões técnicas tomadas ao longo do processo de construção. </w:t>
+      </w:r>
+      <w:r>
+        <w:t>Dessa forma, evidenciam-se</w:t>
+      </w:r>
+      <w:r>
+        <w:t xml:space="preserve"> </w:t>
+      </w:r>
+      <w:r>
+        <w:t>as visões que permitirão o</w:t>
+      </w:r>
+      <w:r>
+        <w:t xml:space="preserve"> cumprimento dos requisitos funcionais e não funci</w:t>
+      </w:r>
+      <w:r>
+        <w:t>onais previamente estabelecidos.</w:t>
+      </w:r>
+    </w:p>
+    <w:p/>
+    <w:p>
+      <w:pPr>
+        <w:pStyle w:val="Ttulo2"/>
+      </w:pPr>
+      <w:bookmarkStart w:id="50" w:name="_Toc215764098"/>
+      <w:proofErr w:type="gramStart"/>
+      <w:r>
+        <w:t>6.1 V</w:t>
+      </w:r>
       <w:bookmarkEnd w:id="49"/>
-    </w:p>
-    <w:p>
-      <w:pPr>
-        <w:pStyle w:val="NormalWeb"/>
-      </w:pPr>
-      <w:bookmarkStart w:id="50" w:name="_Toc192060103"/>
-      <w:r>
-        <w:t xml:space="preserve">Este capítulo aborda a arquitetura e o projeto do sistema de software </w:t>
-      </w:r>
-      <w:proofErr w:type="spellStart"/>
-      <w:r>
-        <w:t>Donate</w:t>
-      </w:r>
-      <w:proofErr w:type="spellEnd"/>
-      <w:r>
-        <w:t xml:space="preserve"> com</w:t>
-      </w:r>
-      <w:r>
-        <w:t xml:space="preserve"> a definição da estrutura técnica do sistema, envolvendo a seleção das tecnologias utilizadas, a modelagem da aplicação</w:t>
-      </w:r>
-      <w:r>
-        <w:t xml:space="preserve"> e</w:t>
-      </w:r>
-      <w:r>
-        <w:t xml:space="preserve"> a organização dos módulos e componentes</w:t>
+      <w:r>
+        <w:t>ISÃO</w:t>
+      </w:r>
+      <w:proofErr w:type="gramEnd"/>
+      <w:r>
+        <w:t xml:space="preserve"> ESTRUTURAL</w:t>
+      </w:r>
+      <w:bookmarkStart w:id="51" w:name="_Toc192060104"/>
+      <w:bookmarkEnd w:id="50"/>
+    </w:p>
+    <w:p>
+      <w:r>
+        <w:t>Esta seção apresenta a</w:t>
+      </w:r>
+      <w:r>
+        <w:t xml:space="preserve"> visão estrutural</w:t>
+      </w:r>
+      <w:r>
+        <w:t xml:space="preserve"> do sistema, representando a organização</w:t>
+      </w:r>
+      <w:r>
+        <w:t xml:space="preserve"> lógica dos componentes tanto das camadas de</w:t>
+      </w:r>
+      <w:r>
+        <w:t xml:space="preserve"> </w:t>
+      </w:r>
+      <w:r>
+        <w:rPr>
+          <w:i/>
+        </w:rPr>
+        <w:t>front-</w:t>
+      </w:r>
+      <w:proofErr w:type="spellStart"/>
+      <w:r>
+        <w:rPr>
+          <w:i/>
+        </w:rPr>
+        <w:t>end</w:t>
+      </w:r>
+      <w:proofErr w:type="spellEnd"/>
+      <w:r>
+        <w:t xml:space="preserve"> quanto da camada de</w:t>
+      </w:r>
+      <w:r>
+        <w:t xml:space="preserve"> </w:t>
+      </w:r>
+      <w:proofErr w:type="spellStart"/>
+      <w:r>
+        <w:rPr>
+          <w:i/>
+        </w:rPr>
+        <w:t>back</w:t>
+      </w:r>
+      <w:proofErr w:type="spellEnd"/>
+      <w:r>
+        <w:rPr>
+          <w:i/>
+        </w:rPr>
+        <w:t>-end</w:t>
+      </w:r>
+      <w:r>
+        <w:t>. O objetivo do diagrama é ilustrar como o sistema foi modularizado em pacotes, evidenciando a estrutura de alto nível e os relacionamentos entre os agrupamentos de funcionalidades.</w:t>
+      </w:r>
+    </w:p>
+    <w:p>
+      <w:r>
+        <w:t xml:space="preserve">No </w:t>
+      </w:r>
+      <w:r>
+        <w:rPr>
+          <w:i/>
+        </w:rPr>
+        <w:t>front-</w:t>
+      </w:r>
+      <w:proofErr w:type="spellStart"/>
+      <w:r>
+        <w:rPr>
+          <w:i/>
+        </w:rPr>
+        <w:t>end</w:t>
+      </w:r>
+      <w:proofErr w:type="spellEnd"/>
+      <w:r>
+        <w:t xml:space="preserve">, os pacotes </w:t>
+      </w:r>
+      <w:r>
+        <w:t>estão</w:t>
+      </w:r>
+      <w:r>
+        <w:t xml:space="preserve"> organizados segundo as responsabilidades da aplicação cliente: segurança, interface de usuário e comunicação com o </w:t>
+      </w:r>
+      <w:proofErr w:type="spellStart"/>
+      <w:r>
+        <w:rPr>
+          <w:i/>
+        </w:rPr>
+        <w:t>back</w:t>
+      </w:r>
+      <w:proofErr w:type="spellEnd"/>
+      <w:r>
+        <w:rPr>
+          <w:i/>
+        </w:rPr>
+        <w:t>-end</w:t>
+      </w:r>
+      <w:r>
+        <w:t xml:space="preserve">. Já no </w:t>
+      </w:r>
+      <w:proofErr w:type="spellStart"/>
+      <w:r>
+        <w:rPr>
+          <w:i/>
+        </w:rPr>
+        <w:t>back-end</w:t>
+      </w:r>
+      <w:proofErr w:type="spellEnd"/>
+      <w:r>
+        <w:t>, os pacotes seguem uma separação por responsabilidades de controle, roteamento, lógica de negócio e persistência de dados.</w:t>
+      </w:r>
+    </w:p>
+    <w:p>
+      <w:r>
+        <w:t>A definição dos pacotes segue boas práticas de arquitetura de software, visando modularidade, reutilização de código e facilidade de manutenção. Os diagramas completos e detalhados desta seção estão disponíveis na pasta do Apêndice F</w:t>
       </w:r>
       <w:r>
         <w:t>.</w:t>
@@ -20413,302 +20693,20 @@
     </w:p>
     <w:p>
       <w:pPr>
-        <w:pStyle w:val="NormalWeb"/>
-      </w:pPr>
-      <w:r>
-        <w:t xml:space="preserve">A arquitetura de software representa um dos elementos fundamentais para assegurar a qualidade, escalabilidade, segurança e </w:t>
-      </w:r>
-      <w:proofErr w:type="spellStart"/>
-      <w:r>
-        <w:t>manutenibilidade</w:t>
-      </w:r>
-      <w:proofErr w:type="spellEnd"/>
-      <w:r>
-        <w:t xml:space="preserve"> de um sistema. Assim, </w:t>
-      </w:r>
-      <w:r>
-        <w:t xml:space="preserve">são </w:t>
-      </w:r>
-      <w:r>
-        <w:t>adotadas boas práticas de e</w:t>
-      </w:r>
-      <w:r>
-        <w:t>ngenharia de software, aliadas às</w:t>
-      </w:r>
-      <w:r>
-        <w:t xml:space="preserve"> tecnologias modernas e adequadas aos objetivos do projeto, </w:t>
-      </w:r>
-      <w:r>
-        <w:t xml:space="preserve">para se </w:t>
-      </w:r>
-      <w:proofErr w:type="gramStart"/>
-      <w:r>
-        <w:t>ob</w:t>
-      </w:r>
-      <w:r>
-        <w:t>ter</w:t>
-      </w:r>
-      <w:proofErr w:type="gramEnd"/>
-      <w:r>
-        <w:t xml:space="preserve"> </w:t>
-      </w:r>
-      <w:r>
-        <w:t>uma base sólida para o desenvol</w:t>
-      </w:r>
-      <w:r>
-        <w:t>vimento e evolução dos componentes de software especificados.</w:t>
-      </w:r>
-    </w:p>
-    <w:p>
-      <w:pPr>
-        <w:pStyle w:val="NormalWeb"/>
-      </w:pPr>
-      <w:r>
-        <w:t xml:space="preserve">As seções apresentam o modelo arquitetural adotado, </w:t>
-      </w:r>
-      <w:r>
-        <w:t xml:space="preserve">os diagramas </w:t>
-      </w:r>
-      <w:r>
-        <w:t>da</w:t>
-      </w:r>
-      <w:r>
-        <w:t xml:space="preserve"> </w:t>
-      </w:r>
-      <w:proofErr w:type="spellStart"/>
-      <w:r>
-        <w:rPr>
-          <w:i/>
-        </w:rPr>
-        <w:t>Unified</w:t>
-      </w:r>
-      <w:proofErr w:type="spellEnd"/>
-      <w:r>
-        <w:rPr>
-          <w:i/>
-        </w:rPr>
-        <w:t xml:space="preserve"> </w:t>
-      </w:r>
-      <w:proofErr w:type="spellStart"/>
-      <w:r>
-        <w:rPr>
-          <w:i/>
-        </w:rPr>
-        <w:t>Modeling</w:t>
-      </w:r>
-      <w:proofErr w:type="spellEnd"/>
-      <w:r>
-        <w:rPr>
-          <w:i/>
-        </w:rPr>
-        <w:t xml:space="preserve"> </w:t>
-      </w:r>
-      <w:proofErr w:type="spellStart"/>
-      <w:r>
-        <w:rPr>
-          <w:i/>
-        </w:rPr>
-        <w:t>Languag</w:t>
-      </w:r>
-      <w:r>
-        <w:t>e</w:t>
-      </w:r>
-      <w:proofErr w:type="spellEnd"/>
-      <w:r>
-        <w:t xml:space="preserve"> </w:t>
-      </w:r>
-      <w:r>
-        <w:t>(</w:t>
-      </w:r>
-      <w:r>
-        <w:t>UML</w:t>
-      </w:r>
-      <w:r>
-        <w:t>)</w:t>
-      </w:r>
-      <w:r>
-        <w:t>, versão 5.2,</w:t>
-      </w:r>
-      <w:r>
-        <w:t xml:space="preserve"> </w:t>
-      </w:r>
-      <w:r>
-        <w:t>que i</w:t>
-      </w:r>
-      <w:r>
-        <w:t xml:space="preserve">lustram a estrutura e o funcionamento do sistema, os principais módulos desenvolvidos, além das decisões técnicas tomadas ao longo do processo de construção. </w:t>
-      </w:r>
-      <w:r>
-        <w:t>Dessa forma, evidenciam-se</w:t>
-      </w:r>
-      <w:r>
-        <w:t xml:space="preserve"> </w:t>
-      </w:r>
-      <w:r>
-        <w:t>as visões que permitirão o</w:t>
-      </w:r>
-      <w:r>
-        <w:t xml:space="preserve"> cumprimento dos requisitos funcionais e não funci</w:t>
-      </w:r>
-      <w:r>
-        <w:t>onais previamente estabelecidos.</w:t>
-      </w:r>
-    </w:p>
-    <w:p/>
-    <w:p>
-      <w:pPr>
-        <w:pStyle w:val="Ttulo2"/>
-      </w:pPr>
-      <w:bookmarkStart w:id="51" w:name="_Toc215764098"/>
-      <w:proofErr w:type="gramStart"/>
-      <w:r>
-        <w:t>6.1 V</w:t>
-      </w:r>
-      <w:bookmarkEnd w:id="50"/>
-      <w:r>
-        <w:t>ISÃO</w:t>
-      </w:r>
-      <w:proofErr w:type="gramEnd"/>
-      <w:r>
-        <w:t xml:space="preserve"> ESTRUTURAL</w:t>
-      </w:r>
-      <w:bookmarkStart w:id="52" w:name="_Toc192060104"/>
+        <w:pStyle w:val="Ttulo3"/>
+      </w:pPr>
+      <w:bookmarkStart w:id="52" w:name="_Toc215764099"/>
+      <w:r>
+        <w:t xml:space="preserve">6.1.1 Diagrama de </w:t>
+      </w:r>
+      <w:r>
+        <w:t>P</w:t>
+      </w:r>
+      <w:r>
+        <w:t>acotes</w:t>
+      </w:r>
       <w:bookmarkEnd w:id="51"/>
-    </w:p>
-    <w:p>
-      <w:r>
-        <w:t>Esta seção apresenta a</w:t>
-      </w:r>
-      <w:r>
-        <w:t xml:space="preserve"> visão estrutural</w:t>
-      </w:r>
-      <w:r>
-        <w:t xml:space="preserve"> do sistema, representando a organização</w:t>
-      </w:r>
-      <w:r>
-        <w:t xml:space="preserve"> lógica dos componentes tanto das camadas de</w:t>
-      </w:r>
-      <w:r>
-        <w:t xml:space="preserve"> </w:t>
-      </w:r>
-      <w:r>
-        <w:rPr>
-          <w:i/>
-        </w:rPr>
-        <w:t>front-</w:t>
-      </w:r>
-      <w:proofErr w:type="spellStart"/>
-      <w:r>
-        <w:rPr>
-          <w:i/>
-        </w:rPr>
-        <w:t>end</w:t>
-      </w:r>
-      <w:proofErr w:type="spellEnd"/>
-      <w:r>
-        <w:t xml:space="preserve"> quanto da camada de</w:t>
-      </w:r>
-      <w:r>
-        <w:t xml:space="preserve"> </w:t>
-      </w:r>
-      <w:proofErr w:type="spellStart"/>
-      <w:r>
-        <w:rPr>
-          <w:i/>
-        </w:rPr>
-        <w:t>back</w:t>
-      </w:r>
-      <w:proofErr w:type="spellEnd"/>
-      <w:r>
-        <w:rPr>
-          <w:i/>
-        </w:rPr>
-        <w:t>-end</w:t>
-      </w:r>
-      <w:r>
-        <w:t>. O objetivo do diagrama é ilustrar como o sistema foi modularizado em pacotes, evidenciando a estrutura de alto nível e os relacionamentos entre os agrupamentos de funcionalidades.</w:t>
-      </w:r>
-    </w:p>
-    <w:p>
-      <w:r>
-        <w:t xml:space="preserve">No </w:t>
-      </w:r>
-      <w:r>
-        <w:rPr>
-          <w:i/>
-        </w:rPr>
-        <w:t>front-</w:t>
-      </w:r>
-      <w:proofErr w:type="spellStart"/>
-      <w:r>
-        <w:rPr>
-          <w:i/>
-        </w:rPr>
-        <w:t>end</w:t>
-      </w:r>
-      <w:proofErr w:type="spellEnd"/>
-      <w:r>
-        <w:t xml:space="preserve">, os pacotes </w:t>
-      </w:r>
-      <w:r>
-        <w:t>estão</w:t>
-      </w:r>
-      <w:r>
-        <w:t xml:space="preserve"> organizados segundo as responsabilidades da aplicação cliente: segurança, interface de usuário e comunicação com o </w:t>
-      </w:r>
-      <w:proofErr w:type="spellStart"/>
-      <w:r>
-        <w:rPr>
-          <w:i/>
-        </w:rPr>
-        <w:t>back</w:t>
-      </w:r>
-      <w:proofErr w:type="spellEnd"/>
-      <w:r>
-        <w:rPr>
-          <w:i/>
-        </w:rPr>
-        <w:t>-end</w:t>
-      </w:r>
-      <w:r>
-        <w:t xml:space="preserve">. Já no </w:t>
-      </w:r>
-      <w:proofErr w:type="spellStart"/>
-      <w:r>
-        <w:rPr>
-          <w:i/>
-        </w:rPr>
-        <w:t>back-end</w:t>
-      </w:r>
-      <w:proofErr w:type="spellEnd"/>
-      <w:r>
-        <w:t>, os pacotes seguem uma separação por responsabilidades de controle, roteamento, lógica de negócio e persistência de dados.</w:t>
-      </w:r>
-    </w:p>
-    <w:p>
-      <w:r>
-        <w:t>A definição dos pacotes segue boas práticas de arquitetura de software, visando modularidade, reutilização de código e facilidade de manutenção. Os diagramas completos e detalhados desta seção estão disponíveis na pasta do Apêndice F</w:t>
-      </w:r>
-      <w:r>
-        <w:t>.</w:t>
-      </w:r>
-    </w:p>
-    <w:p>
-      <w:pPr>
-        <w:pStyle w:val="Ttulo3"/>
-      </w:pPr>
-      <w:bookmarkStart w:id="53" w:name="_Toc215764099"/>
-      <w:r>
-        <w:t xml:space="preserve">6.1.1 Diagrama de </w:t>
-      </w:r>
-      <w:r>
-        <w:t>P</w:t>
-      </w:r>
-      <w:r>
-        <w:t>acotes</w:t>
-      </w:r>
       <w:bookmarkEnd w:id="52"/>
-      <w:bookmarkEnd w:id="53"/>
     </w:p>
     <w:p>
       <w:r>
@@ -21313,8 +21311,8 @@
       <w:pPr>
         <w:pStyle w:val="Ttulo3"/>
       </w:pPr>
-      <w:bookmarkStart w:id="54" w:name="_Toc192060105"/>
-      <w:bookmarkStart w:id="55" w:name="_Toc215764100"/>
+      <w:bookmarkStart w:id="53" w:name="_Toc192060105"/>
+      <w:bookmarkStart w:id="54" w:name="_Toc215764100"/>
       <w:r>
         <w:t xml:space="preserve">6.1.2 Diagramas de </w:t>
       </w:r>
@@ -21324,285 +21322,217 @@
       <w:r>
         <w:t>lasses</w:t>
       </w:r>
+      <w:bookmarkEnd w:id="53"/>
       <w:bookmarkEnd w:id="54"/>
+    </w:p>
+    <w:p>
+      <w:r>
+        <w:t xml:space="preserve">A classe </w:t>
+      </w:r>
+      <w:proofErr w:type="spellStart"/>
+      <w:r>
+        <w:t>Usua</w:t>
+      </w:r>
+      <w:r>
+        <w:t>rio</w:t>
+      </w:r>
+      <w:proofErr w:type="spellEnd"/>
+      <w:r>
+        <w:t xml:space="preserve"> é </w:t>
+      </w:r>
+      <w:r>
+        <w:t xml:space="preserve">de muita importância no </w:t>
+      </w:r>
+      <w:r>
+        <w:t>sistema. Ela contém atributos como nome, e-mail, telefone, CPF, se</w:t>
+      </w:r>
+      <w:r>
+        <w:t xml:space="preserve">nha </w:t>
+      </w:r>
+      <w:r>
+        <w:t xml:space="preserve">e localização (latitude e longitude). Além disso, possui marcadores booleanos para identificar se o usuário é </w:t>
+      </w:r>
+      <w:r>
+        <w:t xml:space="preserve">administrador, </w:t>
+      </w:r>
+      <w:r>
+        <w:t>doado</w:t>
+      </w:r>
+      <w:r>
+        <w:t>r</w:t>
+      </w:r>
+      <w:r>
+        <w:t xml:space="preserve"> ou profissional da saúde. Cada</w:t>
+      </w:r>
+      <w:r>
+        <w:t xml:space="preserve"> objeto da classe</w:t>
+      </w:r>
+      <w:r>
+        <w:t xml:space="preserve"> usuário está</w:t>
+      </w:r>
+      <w:r>
+        <w:t xml:space="preserve"> associado </w:t>
+      </w:r>
+      <w:proofErr w:type="gramStart"/>
+      <w:r>
+        <w:t>à</w:t>
+      </w:r>
+      <w:proofErr w:type="gramEnd"/>
+      <w:r>
+        <w:t xml:space="preserve"> um objetivo da classe Município por meio do campo </w:t>
+      </w:r>
+      <w:proofErr w:type="spellStart"/>
+      <w:r>
+        <w:t>id_municipio</w:t>
+      </w:r>
+      <w:proofErr w:type="spellEnd"/>
+      <w:r>
+        <w:t xml:space="preserve">, representando a </w:t>
+      </w:r>
+      <w:r>
+        <w:t>localização do mesmo. Os métodos</w:t>
+      </w:r>
+      <w:r>
+        <w:t xml:space="preserve"> da classe </w:t>
+      </w:r>
+      <w:proofErr w:type="spellStart"/>
+      <w:r>
+        <w:t>Usuario</w:t>
+      </w:r>
+      <w:proofErr w:type="spellEnd"/>
+      <w:r>
+        <w:t xml:space="preserve"> </w:t>
+      </w:r>
+      <w:r>
+        <w:t>permitem criar,</w:t>
+      </w:r>
+      <w:r>
+        <w:t xml:space="preserve"> atualizar, consultar usuários </w:t>
+      </w:r>
+      <w:r>
+        <w:t>e listar todos os usuários cadastrados.</w:t>
+      </w:r>
+    </w:p>
+    <w:p>
+      <w:r>
+        <w:t>A classe Município</w:t>
+      </w:r>
+      <w:r>
+        <w:t xml:space="preserve"> possui os atributos</w:t>
+      </w:r>
+      <w:r>
+        <w:t xml:space="preserve"> de identificação, nome e unidade da federação</w:t>
+      </w:r>
+      <w:r>
+        <w:t xml:space="preserve">. Está associada a múltiplos </w:t>
+      </w:r>
+      <w:r>
+        <w:t xml:space="preserve">objeto </w:t>
+      </w:r>
+      <w:r>
+        <w:t xml:space="preserve">da classe usuário (associação </w:t>
+      </w:r>
+      <w:r>
+        <w:t>*), o que representa que um</w:t>
+      </w:r>
+      <w:r>
+        <w:t xml:space="preserve"> </w:t>
+      </w:r>
+      <w:r>
+        <w:t>município</w:t>
+      </w:r>
+      <w:r>
+        <w:t xml:space="preserve"> </w:t>
+      </w:r>
+      <w:r>
+        <w:t xml:space="preserve">pode </w:t>
+      </w:r>
+      <w:r>
+        <w:t xml:space="preserve">estar associado </w:t>
+      </w:r>
+      <w:proofErr w:type="gramStart"/>
+      <w:r>
+        <w:t>0</w:t>
+      </w:r>
+      <w:proofErr w:type="gramEnd"/>
+      <w:r>
+        <w:t xml:space="preserve"> ou mais</w:t>
+      </w:r>
+      <w:r>
+        <w:t xml:space="preserve"> usuários.</w:t>
+      </w:r>
+    </w:p>
+    <w:p>
+      <w:r>
+        <w:t xml:space="preserve">A classe </w:t>
+      </w:r>
+      <w:proofErr w:type="spellStart"/>
+      <w:proofErr w:type="gramStart"/>
+      <w:r>
+        <w:t>BancoLeite</w:t>
+      </w:r>
+      <w:proofErr w:type="spellEnd"/>
+      <w:proofErr w:type="gramEnd"/>
+      <w:r>
+        <w:t xml:space="preserve"> representa os </w:t>
+      </w:r>
+      <w:r>
+        <w:t xml:space="preserve">pontos de coleta e </w:t>
+      </w:r>
+      <w:r>
+        <w:t xml:space="preserve">bancos de leite cadastrados no sistema. Seus atributos incluem nome, descrição, telefone, e-mail, endereço e localização geográfica. Está associada a um </w:t>
+      </w:r>
+      <w:r>
+        <w:t xml:space="preserve">objetivo da classe usuário (relação </w:t>
+      </w:r>
+      <w:proofErr w:type="gramStart"/>
+      <w:r>
+        <w:t>1</w:t>
+      </w:r>
+      <w:proofErr w:type="gramEnd"/>
+      <w:r>
+        <w:t>:*</w:t>
+      </w:r>
+      <w:r>
+        <w:t>), indicando que um usuário (geralmente administrador ou profissional) pode</w:t>
+      </w:r>
+      <w:r>
+        <w:t>rá</w:t>
+      </w:r>
+      <w:r>
+        <w:t xml:space="preserve"> ser responsável pelo cadastro de vários </w:t>
+      </w:r>
+      <w:r>
+        <w:t xml:space="preserve">postos de coleta ou </w:t>
+      </w:r>
+      <w:r>
+        <w:t>bancos de leite. As operações desta classe permitem criar, atualizar</w:t>
+      </w:r>
+      <w:r>
+        <w:t>, consultar e listar</w:t>
+      </w:r>
+      <w:r>
+        <w:t>.</w:t>
+      </w:r>
+    </w:p>
+    <w:p>
+      <w:r>
+        <w:t xml:space="preserve">Esse diagrama de classes organiza as responsabilidades de cada parte do sistema de forma clara, facilitando a manutenção e a </w:t>
+      </w:r>
+      <w:proofErr w:type="gramStart"/>
+      <w:r>
+        <w:t>implementação</w:t>
+      </w:r>
+      <w:proofErr w:type="gramEnd"/>
+      <w:r>
+        <w:t xml:space="preserve"> das funcionalidades propostas.</w:t>
+      </w:r>
+    </w:p>
+    <w:p/>
+    <w:p>
+      <w:bookmarkStart w:id="55" w:name="_GoBack"/>
       <w:bookmarkEnd w:id="55"/>
     </w:p>
-    <w:p>
-      <w:r>
-        <w:t xml:space="preserve">A classe </w:t>
-      </w:r>
-      <w:proofErr w:type="spellStart"/>
-      <w:r>
-        <w:t>Usua</w:t>
-      </w:r>
-      <w:r>
-        <w:t>rio</w:t>
-      </w:r>
-      <w:proofErr w:type="spellEnd"/>
-      <w:r>
-        <w:t xml:space="preserve"> é </w:t>
-      </w:r>
-      <w:r>
-        <w:t xml:space="preserve">de muita importância no </w:t>
-      </w:r>
-      <w:r>
-        <w:t>sistema. Ela contém atributos como nome, e-mail, telefone, CPF, se</w:t>
-      </w:r>
-      <w:r>
-        <w:t xml:space="preserve">nha </w:t>
-      </w:r>
-      <w:r>
-        <w:t xml:space="preserve">e localização (latitude e longitude). Além disso, possui marcadores booleanos para identificar se o usuário é </w:t>
-      </w:r>
-      <w:r>
-        <w:t xml:space="preserve">administrador, </w:t>
-      </w:r>
-      <w:r>
-        <w:t>doado</w:t>
-      </w:r>
-      <w:r>
-        <w:t>r</w:t>
-      </w:r>
-      <w:r>
-        <w:t xml:space="preserve"> ou profissional da saúde. Cada</w:t>
-      </w:r>
-      <w:r>
-        <w:t xml:space="preserve"> objeto da classe</w:t>
-      </w:r>
-      <w:r>
-        <w:t xml:space="preserve"> usuário está</w:t>
-      </w:r>
-      <w:r>
-        <w:t xml:space="preserve"> associado </w:t>
-      </w:r>
-      <w:proofErr w:type="gramStart"/>
-      <w:r>
-        <w:t>à</w:t>
-      </w:r>
-      <w:proofErr w:type="gramEnd"/>
-      <w:r>
-        <w:t xml:space="preserve"> um objetivo da classe Município por meio do campo </w:t>
-      </w:r>
-      <w:proofErr w:type="spellStart"/>
-      <w:r>
-        <w:t>id_municipio</w:t>
-      </w:r>
-      <w:proofErr w:type="spellEnd"/>
-      <w:r>
-        <w:t xml:space="preserve">, representando a </w:t>
-      </w:r>
-      <w:r>
-        <w:t>localização do mesmo. Os métodos</w:t>
-      </w:r>
-      <w:r>
-        <w:t xml:space="preserve"> da classe </w:t>
-      </w:r>
-      <w:proofErr w:type="spellStart"/>
-      <w:r>
-        <w:t>Usuario</w:t>
-      </w:r>
-      <w:proofErr w:type="spellEnd"/>
-      <w:r>
-        <w:t xml:space="preserve"> </w:t>
-      </w:r>
-      <w:r>
-        <w:t>permitem criar,</w:t>
-      </w:r>
-      <w:r>
-        <w:t xml:space="preserve"> atualizar, consultar usuários </w:t>
-      </w:r>
-      <w:r>
-        <w:t>e listar todos os usuários cadastrados.</w:t>
-      </w:r>
-    </w:p>
-    <w:p>
-      <w:r>
-        <w:t>A classe Município</w:t>
-      </w:r>
-      <w:r>
-        <w:t xml:space="preserve"> possui os atributos</w:t>
-      </w:r>
-      <w:r>
-        <w:t xml:space="preserve"> de identificação, nome e unidade da federação</w:t>
-      </w:r>
-      <w:r>
-        <w:t xml:space="preserve">. Está associada a múltiplos </w:t>
-      </w:r>
-      <w:r>
-        <w:t xml:space="preserve">objeto </w:t>
-      </w:r>
-      <w:r>
-        <w:t xml:space="preserve">da classe usuário (associação </w:t>
-      </w:r>
-      <w:r>
-        <w:t>*), o que representa que um</w:t>
-      </w:r>
-      <w:r>
-        <w:t xml:space="preserve"> </w:t>
-      </w:r>
-      <w:r>
-        <w:t>município</w:t>
-      </w:r>
-      <w:r>
-        <w:t xml:space="preserve"> </w:t>
-      </w:r>
-      <w:r>
-        <w:t xml:space="preserve">pode </w:t>
-      </w:r>
-      <w:r>
-        <w:t xml:space="preserve">estar associado </w:t>
-      </w:r>
-      <w:proofErr w:type="gramStart"/>
-      <w:r>
-        <w:t>0</w:t>
-      </w:r>
-      <w:proofErr w:type="gramEnd"/>
-      <w:r>
-        <w:t xml:space="preserve"> ou mais</w:t>
-      </w:r>
-      <w:r>
-        <w:t xml:space="preserve"> usuários.</w:t>
-      </w:r>
-    </w:p>
-    <w:p>
-      <w:r>
-        <w:t xml:space="preserve">A classe </w:t>
-      </w:r>
-      <w:proofErr w:type="spellStart"/>
-      <w:proofErr w:type="gramStart"/>
-      <w:r>
-        <w:t>BancoLeite</w:t>
-      </w:r>
-      <w:proofErr w:type="spellEnd"/>
-      <w:proofErr w:type="gramEnd"/>
-      <w:r>
-        <w:t xml:space="preserve"> representa os </w:t>
-      </w:r>
-      <w:r>
-        <w:t xml:space="preserve">pontos de coleta e </w:t>
-      </w:r>
-      <w:r>
-        <w:t xml:space="preserve">bancos de leite cadastrados no sistema. Seus atributos incluem nome, descrição, telefone, e-mail, endereço e localização geográfica. Está associada a um </w:t>
-      </w:r>
-      <w:r>
-        <w:t xml:space="preserve">objetivo da classe usuário (relação </w:t>
-      </w:r>
-      <w:proofErr w:type="gramStart"/>
-      <w:r>
-        <w:t>1</w:t>
-      </w:r>
-      <w:proofErr w:type="gramEnd"/>
-      <w:r>
-        <w:t>:*</w:t>
-      </w:r>
-      <w:r>
-        <w:t>), indicando que um usuário (geralmente administrador ou profissional) pode</w:t>
-      </w:r>
-      <w:r>
-        <w:t>rá</w:t>
-      </w:r>
-      <w:r>
-        <w:t xml:space="preserve"> ser responsável pelo cadastro de vários </w:t>
-      </w:r>
-      <w:r>
-        <w:t xml:space="preserve">postos de coleta ou </w:t>
-      </w:r>
-      <w:r>
-        <w:t>bancos de leite. As operações desta classe permitem criar, atualizar</w:t>
-      </w:r>
-      <w:r>
-        <w:t>, consultar e listar</w:t>
-      </w:r>
-      <w:r>
-        <w:t>.</w:t>
-      </w:r>
-    </w:p>
-    <w:p>
-      <w:r>
-        <w:t xml:space="preserve">Esse diagrama de classes organiza as responsabilidades de cada parte do sistema de forma clara, facilitando a manutenção e a </w:t>
-      </w:r>
-      <w:proofErr w:type="gramStart"/>
-      <w:r>
-        <w:t>implementação</w:t>
-      </w:r>
-      <w:proofErr w:type="gramEnd"/>
-      <w:r>
-        <w:t xml:space="preserve"> das funcionalidades propostas.</w:t>
-      </w:r>
-    </w:p>
-    <w:p>
-      <w:pPr>
-        <w:pStyle w:val="PargrafodaLista"/>
-        <w:numPr>
-          <w:ilvl w:val="0"/>
-          <w:numId w:val="40"/>
-        </w:numPr>
-        <w:rPr>
-          <w:highlight w:val="yellow"/>
-        </w:rPr>
-      </w:pPr>
-      <w:r>
-        <w:rPr>
-          <w:highlight w:val="yellow"/>
-        </w:rPr>
-        <w:t>Diagrama de Classes:</w:t>
-      </w:r>
-    </w:p>
-    <w:p>
-      <w:pPr>
-        <w:pStyle w:val="PargrafodaLista"/>
-        <w:numPr>
-          <w:ilvl w:val="1"/>
-          <w:numId w:val="40"/>
-        </w:numPr>
-        <w:rPr>
-          <w:highlight w:val="yellow"/>
-        </w:rPr>
-      </w:pPr>
-      <w:r>
-        <w:rPr>
-          <w:highlight w:val="yellow"/>
-        </w:rPr>
-        <w:t>Apontar nome dos relacionamentos</w:t>
-      </w:r>
-    </w:p>
-    <w:p>
-      <w:pPr>
-        <w:pStyle w:val="PargrafodaLista"/>
-        <w:numPr>
-          <w:ilvl w:val="1"/>
-          <w:numId w:val="40"/>
-        </w:numPr>
-        <w:rPr>
-          <w:highlight w:val="yellow"/>
-        </w:rPr>
-      </w:pPr>
-      <w:r>
-        <w:rPr>
-          <w:highlight w:val="yellow"/>
-        </w:rPr>
-        <w:t>Destacar qual classe armazenará a referência de ligação do relacionamento</w:t>
-      </w:r>
-    </w:p>
-    <w:p>
-      <w:pPr>
-        <w:pStyle w:val="PargrafodaLista"/>
-        <w:numPr>
-          <w:ilvl w:val="1"/>
-          <w:numId w:val="40"/>
-        </w:numPr>
-        <w:rPr>
-          <w:highlight w:val="yellow"/>
-        </w:rPr>
-      </w:pPr>
-      <w:r>
-        <w:rPr>
-          <w:highlight w:val="yellow"/>
-        </w:rPr>
-        <w:t>Verificar classes com nomes contendo caracteres especiais</w:t>
-      </w:r>
-    </w:p>
-    <w:p/>
     <w:p>
       <w:pPr>
         <w:pStyle w:val="Ttulo2"/>
@@ -35657,7 +35587,7 @@
           <w:rPr>
             <w:noProof/>
           </w:rPr>
-          <w:t>47</w:t>
+          <w:t>51</w:t>
         </w:r>
         <w:r>
           <w:fldChar w:fldCharType="end"/>
@@ -41173,7 +41103,7 @@
 </file>
 
 <file path=customXml/itemProps1.xml><?xml version="1.0" encoding="utf-8"?>
-<ds:datastoreItem xmlns:ds="http://schemas.openxmlformats.org/officeDocument/2006/customXml" ds:itemID="{0BCB5052-F534-485E-AEDD-90CA8103458F}">
+<ds:datastoreItem xmlns:ds="http://schemas.openxmlformats.org/officeDocument/2006/customXml" ds:itemID="{92B781D6-6DDE-4228-B4B2-CC86761468B9}">
   <ds:schemaRefs>
     <ds:schemaRef ds:uri="http://schemas.openxmlformats.org/officeDocument/2006/bibliography"/>
   </ds:schemaRefs>

</xml_diff>

<commit_message>
/* Mencionar aqui quais testes foram automatizados */
</commit_message>
<xml_diff>
--- a/PFC_2025_Docs/PFC_Donate_v2.9_Continuardaqui.docx
+++ b/PFC_2025_Docs/PFC_Donate_v2.9_Continuardaqui.docx
@@ -1,6 +1,6 @@
 
 <file path=word/document.xml><?xml version="1.0" encoding="utf-8"?>
-<w:document xmlns:wpc="http://schemas.microsoft.com/office/word/2010/wordprocessingCanvas" xmlns:cx="http://schemas.microsoft.com/office/drawing/2014/chartex" xmlns:cx1="http://schemas.microsoft.com/office/drawing/2015/9/8/chartex" xmlns:cx2="http://schemas.microsoft.com/office/drawing/2015/10/21/chartex" xmlns:cx3="http://schemas.microsoft.com/office/drawing/2016/5/9/chartex" xmlns:cx4="http://schemas.microsoft.com/office/drawing/2016/5/10/chartex" xmlns:cx5="http://schemas.microsoft.com/office/drawing/2016/5/11/chartex" xmlns:cx6="http://schemas.microsoft.com/office/drawing/2016/5/12/chartex" xmlns:cx7="http://schemas.microsoft.com/office/drawing/2016/5/13/chartex" xmlns:cx8="http://schemas.microsoft.com/office/drawing/2016/5/14/chartex" xmlns:mc="http://schemas.openxmlformats.org/markup-compatibility/2006" xmlns:aink="http://schemas.microsoft.com/office/drawing/2016/ink" xmlns:am3d="http://schemas.microsoft.com/office/drawing/2017/model3d" xmlns:o="urn:schemas-microsoft-com:office:office" xmlns:r="http://schemas.openxmlformats.org/officeDocument/2006/relationships" xmlns:m="http://schemas.openxmlformats.org/officeDocument/2006/math" xmlns:v="urn:schemas-microsoft-com:vml" xmlns:wp14="http://schemas.microsoft.com/office/word/2010/wordprocessingDrawing" xmlns:wp="http://schemas.openxmlformats.org/drawingml/2006/wordprocessingDrawing" xmlns:w10="urn:schemas-microsoft-com:office:word" xmlns:w="http://schemas.openxmlformats.org/wordprocessingml/2006/main" xmlns:w14="http://schemas.microsoft.com/office/word/2010/wordml" xmlns:w15="http://schemas.microsoft.com/office/word/2012/wordml" xmlns:w16cex="http://schemas.microsoft.com/office/word/2018/wordml/cex" xmlns:w16cid="http://schemas.microsoft.com/office/word/2016/wordml/cid" xmlns:w16="http://schemas.microsoft.com/office/word/2018/wordml" xmlns:w16sdtdh="http://schemas.microsoft.com/office/word/2020/wordml/sdtdatahash" xmlns:w16se="http://schemas.microsoft.com/office/word/2015/wordml/symex" xmlns:wpg="http://schemas.microsoft.com/office/word/2010/wordprocessingGroup" xmlns:wpi="http://schemas.microsoft.com/office/word/2010/wordprocessingInk" xmlns:wne="http://schemas.microsoft.com/office/word/2006/wordml" xmlns:wps="http://schemas.microsoft.com/office/word/2010/wordprocessingShape" mc:Ignorable="w14 w15 w16se w16cid w16 w16cex w16sdtdh wp14">
+<w:document xmlns:wpc="http://schemas.microsoft.com/office/word/2010/wordprocessingCanvas" xmlns:mc="http://schemas.openxmlformats.org/markup-compatibility/2006" xmlns:o="urn:schemas-microsoft-com:office:office" xmlns:r="http://schemas.openxmlformats.org/officeDocument/2006/relationships" xmlns:m="http://schemas.openxmlformats.org/officeDocument/2006/math" xmlns:v="urn:schemas-microsoft-com:vml" xmlns:wp14="http://schemas.microsoft.com/office/word/2010/wordprocessingDrawing" xmlns:wp="http://schemas.openxmlformats.org/drawingml/2006/wordprocessingDrawing" xmlns:w10="urn:schemas-microsoft-com:office:word" xmlns:w="http://schemas.openxmlformats.org/wordprocessingml/2006/main" xmlns:w14="http://schemas.microsoft.com/office/word/2010/wordml" xmlns:wpg="http://schemas.microsoft.com/office/word/2010/wordprocessingGroup" xmlns:wpi="http://schemas.microsoft.com/office/word/2010/wordprocessingInk" xmlns:wne="http://schemas.microsoft.com/office/word/2006/wordml" xmlns:wps="http://schemas.microsoft.com/office/word/2010/wordprocessingShape" mc:Ignorable="w14 wp14">
   <w:body>
     <w:p>
       <w:pPr>
@@ -10152,9 +10152,9 @@
       <w:pPr>
         <w:pStyle w:val="EstiloFonte12NegritoCentralizado"/>
         <w:sectPr>
-          <w:headerReference w:type="even" r:id="rId8"/>
-          <w:headerReference w:type="default" r:id="rId9"/>
-          <w:footerReference w:type="first" r:id="rId10"/>
+          <w:headerReference w:type="even" r:id="rId9"/>
+          <w:headerReference w:type="default" r:id="rId10"/>
+          <w:footerReference w:type="first" r:id="rId11"/>
           <w:pgSz w:w="11907" w:h="16840" w:code="9"/>
           <w:pgMar w:top="1701" w:right="1134" w:bottom="1134" w:left="1701" w:header="709" w:footer="709" w:gutter="0"/>
           <w:pgNumType w:fmt="lowerRoman"/>
@@ -11267,7 +11267,7 @@
                     </pic:cNvPicPr>
                   </pic:nvPicPr>
                   <pic:blipFill>
-                    <a:blip r:embed="rId11" cstate="print">
+                    <a:blip r:embed="rId12" cstate="print">
                       <a:extLst>
                         <a:ext uri="{28A0092B-C50C-407E-A947-70E740481C1C}">
                           <a14:useLocalDpi xmlns:a14="http://schemas.microsoft.com/office/drawing/2010/main" val="0"/>
@@ -11311,27 +11311,14 @@
       <w:r>
         <w:t xml:space="preserve">FIGURA </w:t>
       </w:r>
-      <w:r>
-        <w:fldChar w:fldCharType="begin"/>
-      </w:r>
-      <w:r>
-        <w:instrText xml:space="preserve"> SEQ FIGURA \* ARABIC </w:instrText>
-      </w:r>
-      <w:r>
-        <w:fldChar w:fldCharType="separate"/>
-      </w:r>
-      <w:r>
-        <w:rPr>
-          <w:noProof/>
-        </w:rPr>
-        <w:t>1</w:t>
-      </w:r>
-      <w:r>
-        <w:rPr>
-          <w:noProof/>
-        </w:rPr>
-        <w:fldChar w:fldCharType="end"/>
-      </w:r>
+      <w:fldSimple w:instr=" SEQ FIGURA \* ARABIC ">
+        <w:r>
+          <w:rPr>
+            <w:noProof/>
+          </w:rPr>
+          <w:t>1</w:t>
+        </w:r>
+      </w:fldSimple>
       <w:r>
         <w:t xml:space="preserve"> – Aplicativo Doe Leite</w:t>
       </w:r>
@@ -11468,9 +11455,9 @@
     <w:p>
       <w:pPr>
         <w:sectPr>
-          <w:headerReference w:type="even" r:id="rId12"/>
-          <w:headerReference w:type="default" r:id="rId13"/>
-          <w:headerReference w:type="first" r:id="rId14"/>
+          <w:headerReference w:type="even" r:id="rId13"/>
+          <w:headerReference w:type="default" r:id="rId14"/>
+          <w:headerReference w:type="first" r:id="rId15"/>
           <w:pgSz w:w="11907" w:h="16840" w:code="9"/>
           <w:pgMar w:top="1701" w:right="1134" w:bottom="1134" w:left="1701" w:header="709" w:footer="709" w:gutter="0"/>
           <w:cols w:space="708"/>
@@ -12845,6 +12832,7 @@
           </w:tcPr>
           <w:p>
             <w:r>
+              <w:lastRenderedPageBreak/>
               <w:t>Criação dos slides para apresentação oral</w:t>
             </w:r>
             <w:r>
@@ -13480,27 +13468,14 @@
       <w:r>
         <w:t xml:space="preserve">QUADRO </w:t>
       </w:r>
-      <w:r>
-        <w:fldChar w:fldCharType="begin"/>
-      </w:r>
-      <w:r>
-        <w:instrText xml:space="preserve"> SEQ QUADRO \* ARABIC </w:instrText>
-      </w:r>
-      <w:r>
-        <w:fldChar w:fldCharType="separate"/>
-      </w:r>
-      <w:r>
-        <w:rPr>
-          <w:noProof/>
-        </w:rPr>
-        <w:t>1</w:t>
-      </w:r>
-      <w:r>
-        <w:rPr>
-          <w:noProof/>
-        </w:rPr>
-        <w:fldChar w:fldCharType="end"/>
-      </w:r>
+      <w:fldSimple w:instr=" SEQ QUADRO \* ARABIC ">
+        <w:r>
+          <w:rPr>
+            <w:noProof/>
+          </w:rPr>
+          <w:t>1</w:t>
+        </w:r>
+      </w:fldSimple>
       <w:r>
         <w:t xml:space="preserve"> </w:t>
       </w:r>
@@ -14379,7 +14354,15 @@
         <w:t xml:space="preserve"> Xiaomi, com</w:t>
       </w:r>
       <w:r>
-        <w:t xml:space="preserve"> Android 11, 4 </w:t>
+        <w:t xml:space="preserve"> </w:t>
+      </w:r>
+      <w:proofErr w:type="spellStart"/>
+      <w:r>
+        <w:t>Android</w:t>
+      </w:r>
+      <w:proofErr w:type="spellEnd"/>
+      <w:r>
+        <w:t xml:space="preserve"> 11, 4 </w:t>
       </w:r>
       <w:proofErr w:type="spellStart"/>
       <w:r>
@@ -14729,7 +14712,7 @@
                     <pic:cNvPicPr/>
                   </pic:nvPicPr>
                   <pic:blipFill>
-                    <a:blip r:embed="rId15"/>
+                    <a:blip r:embed="rId16"/>
                     <a:stretch>
                       <a:fillRect/>
                     </a:stretch>
@@ -14763,27 +14746,14 @@
       <w:r>
         <w:t xml:space="preserve">FIGURA </w:t>
       </w:r>
-      <w:r>
-        <w:fldChar w:fldCharType="begin"/>
-      </w:r>
-      <w:r>
-        <w:instrText xml:space="preserve"> SEQ FIGURA \* ARABIC </w:instrText>
-      </w:r>
-      <w:r>
-        <w:fldChar w:fldCharType="separate"/>
-      </w:r>
-      <w:r>
-        <w:rPr>
-          <w:noProof/>
-        </w:rPr>
-        <w:t>2</w:t>
-      </w:r>
-      <w:r>
-        <w:rPr>
-          <w:noProof/>
-        </w:rPr>
-        <w:fldChar w:fldCharType="end"/>
-      </w:r>
+      <w:fldSimple w:instr=" SEQ FIGURA \* ARABIC ">
+        <w:r>
+          <w:rPr>
+            <w:noProof/>
+          </w:rPr>
+          <w:t>2</w:t>
+        </w:r>
+      </w:fldSimple>
       <w:r>
         <w:t xml:space="preserve"> – </w:t>
       </w:r>
@@ -14813,7 +14783,7 @@
                     <pic:cNvPicPr/>
                   </pic:nvPicPr>
                   <pic:blipFill>
-                    <a:blip r:embed="rId16"/>
+                    <a:blip r:embed="rId17"/>
                     <a:stretch>
                       <a:fillRect/>
                     </a:stretch>
@@ -14847,27 +14817,14 @@
       <w:r>
         <w:t xml:space="preserve">FIGURA </w:t>
       </w:r>
-      <w:r>
-        <w:fldChar w:fldCharType="begin"/>
-      </w:r>
-      <w:r>
-        <w:instrText xml:space="preserve"> SEQ Figura \* ARABIC </w:instrText>
-      </w:r>
-      <w:r>
-        <w:fldChar w:fldCharType="separate"/>
-      </w:r>
-      <w:r>
-        <w:rPr>
-          <w:noProof/>
-        </w:rPr>
-        <w:t>3</w:t>
-      </w:r>
-      <w:r>
-        <w:rPr>
-          <w:noProof/>
-        </w:rPr>
-        <w:fldChar w:fldCharType="end"/>
-      </w:r>
+      <w:fldSimple w:instr=" SEQ Figura \* ARABIC ">
+        <w:r>
+          <w:rPr>
+            <w:noProof/>
+          </w:rPr>
+          <w:t>3</w:t>
+        </w:r>
+      </w:fldSimple>
       <w:r>
         <w:t xml:space="preserve"> </w:t>
       </w:r>
@@ -14904,7 +14861,7 @@
                     <pic:cNvPicPr/>
                   </pic:nvPicPr>
                   <pic:blipFill>
-                    <a:blip r:embed="rId17"/>
+                    <a:blip r:embed="rId18"/>
                     <a:stretch>
                       <a:fillRect/>
                     </a:stretch>
@@ -14938,27 +14895,14 @@
       <w:r>
         <w:t xml:space="preserve">FIGURA </w:t>
       </w:r>
-      <w:r>
-        <w:fldChar w:fldCharType="begin"/>
-      </w:r>
-      <w:r>
-        <w:instrText xml:space="preserve"> SEQ FIGURA \* ARABIC </w:instrText>
-      </w:r>
-      <w:r>
-        <w:fldChar w:fldCharType="separate"/>
-      </w:r>
-      <w:r>
-        <w:rPr>
-          <w:noProof/>
-        </w:rPr>
-        <w:t>4</w:t>
-      </w:r>
-      <w:r>
-        <w:rPr>
-          <w:noProof/>
-        </w:rPr>
-        <w:fldChar w:fldCharType="end"/>
-      </w:r>
+      <w:fldSimple w:instr=" SEQ FIGURA \* ARABIC ">
+        <w:r>
+          <w:rPr>
+            <w:noProof/>
+          </w:rPr>
+          <w:t>4</w:t>
+        </w:r>
+      </w:fldSimple>
       <w:r>
         <w:t xml:space="preserve"> </w:t>
       </w:r>
@@ -14991,7 +14935,7 @@
                     <pic:cNvPicPr/>
                   </pic:nvPicPr>
                   <pic:blipFill>
-                    <a:blip r:embed="rId18"/>
+                    <a:blip r:embed="rId19"/>
                     <a:stretch>
                       <a:fillRect/>
                     </a:stretch>
@@ -15025,27 +14969,14 @@
       <w:r>
         <w:t xml:space="preserve">FIGURA </w:t>
       </w:r>
-      <w:r>
-        <w:fldChar w:fldCharType="begin"/>
-      </w:r>
-      <w:r>
-        <w:instrText xml:space="preserve"> SEQ FIGURA \* ARABIC </w:instrText>
-      </w:r>
-      <w:r>
-        <w:fldChar w:fldCharType="separate"/>
-      </w:r>
-      <w:r>
-        <w:rPr>
-          <w:noProof/>
-        </w:rPr>
-        <w:t>5</w:t>
-      </w:r>
-      <w:r>
-        <w:rPr>
-          <w:noProof/>
-        </w:rPr>
-        <w:fldChar w:fldCharType="end"/>
-      </w:r>
+      <w:fldSimple w:instr=" SEQ FIGURA \* ARABIC ">
+        <w:r>
+          <w:rPr>
+            <w:noProof/>
+          </w:rPr>
+          <w:t>5</w:t>
+        </w:r>
+      </w:fldSimple>
       <w:r>
         <w:t xml:space="preserve"> –</w:t>
       </w:r>
@@ -18277,7 +18208,21 @@
         <w:rPr>
           <w:i/>
         </w:rPr>
-        <w:t xml:space="preserve">Hypertext Markup </w:t>
+        <w:t xml:space="preserve">Hypertext </w:t>
+      </w:r>
+      <w:proofErr w:type="spellStart"/>
+      <w:r>
+        <w:rPr>
+          <w:i/>
+        </w:rPr>
+        <w:t>Markup</w:t>
+      </w:r>
+      <w:proofErr w:type="spellEnd"/>
+      <w:r>
+        <w:rPr>
+          <w:i/>
+        </w:rPr>
+        <w:t xml:space="preserve"> </w:t>
       </w:r>
       <w:proofErr w:type="spellStart"/>
       <w:r>
@@ -18337,32 +18282,12 @@
       <w:r>
         <w:t xml:space="preserve">es </w:t>
       </w:r>
+      <w:proofErr w:type="spellStart"/>
       <w:r>
         <w:rPr>
           <w:i/>
         </w:rPr>
-        <w:t>Model-</w:t>
-      </w:r>
-      <w:proofErr w:type="spellStart"/>
-      <w:r>
-        <w:rPr>
-          <w:i/>
-        </w:rPr>
-        <w:t>View</w:t>
-      </w:r>
-      <w:proofErr w:type="spellEnd"/>
-      <w:r>
-        <w:rPr>
-          <w:i/>
-        </w:rPr>
-        <w:t>-</w:t>
-      </w:r>
-      <w:proofErr w:type="spellStart"/>
-      <w:r>
-        <w:rPr>
-          <w:i/>
-        </w:rPr>
-        <w:t>Controller</w:t>
+        <w:t>Model-View-Controller</w:t>
       </w:r>
       <w:proofErr w:type="spellEnd"/>
       <w:r>
@@ -21228,7 +21153,7 @@
                     <pic:cNvPicPr/>
                   </pic:nvPicPr>
                   <pic:blipFill>
-                    <a:blip r:embed="rId19"/>
+                    <a:blip r:embed="rId20"/>
                     <a:stretch>
                       <a:fillRect/>
                     </a:stretch>
@@ -21265,27 +21190,14 @@
       <w:r>
         <w:t xml:space="preserve"> </w:t>
       </w:r>
-      <w:r>
-        <w:fldChar w:fldCharType="begin"/>
-      </w:r>
-      <w:r>
-        <w:instrText xml:space="preserve"> SEQ Figura \* ARABIC </w:instrText>
-      </w:r>
-      <w:r>
-        <w:fldChar w:fldCharType="separate"/>
-      </w:r>
-      <w:r>
-        <w:rPr>
-          <w:noProof/>
-        </w:rPr>
-        <w:t>6</w:t>
-      </w:r>
-      <w:r>
-        <w:rPr>
-          <w:noProof/>
-        </w:rPr>
-        <w:fldChar w:fldCharType="end"/>
-      </w:r>
+      <w:fldSimple w:instr=" SEQ Figura \* ARABIC ">
+        <w:r>
+          <w:rPr>
+            <w:noProof/>
+          </w:rPr>
+          <w:t>6</w:t>
+        </w:r>
+      </w:fldSimple>
       <w:r>
         <w:t xml:space="preserve"> </w:t>
       </w:r>
@@ -21437,7 +21349,7 @@
                     <pic:cNvPicPr/>
                   </pic:nvPicPr>
                   <pic:blipFill>
-                    <a:blip r:embed="rId20"/>
+                    <a:blip r:embed="rId21"/>
                     <a:stretch>
                       <a:fillRect/>
                     </a:stretch>
@@ -21477,27 +21389,14 @@
       <w:r>
         <w:t xml:space="preserve">FIGURA </w:t>
       </w:r>
-      <w:r>
-        <w:fldChar w:fldCharType="begin"/>
-      </w:r>
-      <w:r>
-        <w:instrText xml:space="preserve"> SEQ Figura \* ARABIC </w:instrText>
-      </w:r>
-      <w:r>
-        <w:fldChar w:fldCharType="separate"/>
-      </w:r>
-      <w:r>
-        <w:rPr>
-          <w:noProof/>
-        </w:rPr>
-        <w:t>7</w:t>
-      </w:r>
-      <w:r>
-        <w:rPr>
-          <w:noProof/>
-        </w:rPr>
-        <w:fldChar w:fldCharType="end"/>
-      </w:r>
+      <w:fldSimple w:instr=" SEQ Figura \* ARABIC ">
+        <w:r>
+          <w:rPr>
+            <w:noProof/>
+          </w:rPr>
+          <w:t>7</w:t>
+        </w:r>
+      </w:fldSimple>
       <w:r>
         <w:t xml:space="preserve"> </w:t>
       </w:r>
@@ -21542,7 +21441,7 @@
                     <pic:cNvPicPr/>
                   </pic:nvPicPr>
                   <pic:blipFill>
-                    <a:blip r:embed="rId21"/>
+                    <a:blip r:embed="rId22"/>
                     <a:stretch>
                       <a:fillRect/>
                     </a:stretch>
@@ -21580,43 +21479,30 @@
       <w:r>
         <w:t xml:space="preserve"> </w:t>
       </w:r>
-      <w:r>
-        <w:fldChar w:fldCharType="begin"/>
-      </w:r>
-      <w:r>
-        <w:instrText xml:space="preserve"> SEQ Figura \* ARABIC </w:instrText>
-      </w:r>
-      <w:r>
-        <w:fldChar w:fldCharType="separate"/>
-      </w:r>
-      <w:r>
-        <w:rPr>
-          <w:noProof/>
-        </w:rPr>
-        <w:t>8</w:t>
-      </w:r>
-      <w:r>
-        <w:rPr>
-          <w:noProof/>
-        </w:rPr>
-        <w:fldChar w:fldCharType="end"/>
-      </w:r>
+      <w:fldSimple w:instr=" SEQ Figura \* ARABIC ">
+        <w:r>
+          <w:rPr>
+            <w:noProof/>
+          </w:rPr>
+          <w:t>8</w:t>
+        </w:r>
+      </w:fldSimple>
       <w:r>
         <w:t xml:space="preserve"> </w:t>
       </w:r>
+      <w:r>
+        <w:t>–</w:t>
+      </w:r>
       <w:proofErr w:type="gramStart"/>
       <w:r>
-        <w:t xml:space="preserve">– </w:t>
-      </w:r>
-      <w:r>
         <w:t xml:space="preserve"> </w:t>
       </w:r>
       <w:r>
-        <w:t>Página</w:t>
+        <w:t xml:space="preserve"> </w:t>
       </w:r>
       <w:proofErr w:type="gramEnd"/>
       <w:r>
-        <w:t xml:space="preserve"> para c</w:t>
+        <w:t>Página para c</w:t>
       </w:r>
       <w:r>
         <w:t xml:space="preserve">adastro de </w:t>
@@ -22626,15 +22512,28 @@
           <w:numId w:val="37"/>
         </w:numPr>
       </w:pPr>
+      <w:proofErr w:type="gramStart"/>
       <w:r>
         <w:lastRenderedPageBreak/>
         <w:t>l</w:t>
       </w:r>
       <w:r>
-        <w:t>inguagens de programação:</w:t>
-      </w:r>
-      <w:r>
-        <w:t xml:space="preserve"> o Donate possui </w:t>
+        <w:t>inguagens</w:t>
+      </w:r>
+      <w:proofErr w:type="gramEnd"/>
+      <w:r>
+        <w:t xml:space="preserve"> de programação:</w:t>
+      </w:r>
+      <w:r>
+        <w:t xml:space="preserve"> o </w:t>
+      </w:r>
+      <w:proofErr w:type="spellStart"/>
+      <w:r>
+        <w:t>Donate</w:t>
+      </w:r>
+      <w:proofErr w:type="spellEnd"/>
+      <w:r>
+        <w:t xml:space="preserve"> possui </w:t>
       </w:r>
       <w:r>
         <w:rPr>
@@ -22660,7 +22559,6 @@
         <w:t xml:space="preserve"> programado com </w:t>
       </w:r>
       <w:proofErr w:type="spellStart"/>
-      <w:proofErr w:type="gramStart"/>
       <w:r>
         <w:t>Javascript</w:t>
       </w:r>
@@ -22671,7 +22569,6 @@
       <w:r>
         <w:t xml:space="preserve"> e</w:t>
       </w:r>
-      <w:proofErr w:type="gramEnd"/>
       <w:r>
         <w:t xml:space="preserve"> o</w:t>
       </w:r>
@@ -23218,8 +23115,13 @@
       <w:r>
         <w:t xml:space="preserve">): </w:t>
       </w:r>
-      <w:r>
-        <w:t xml:space="preserve">renderiza </w:t>
+      <w:proofErr w:type="spellStart"/>
+      <w:r>
+        <w:t>renderiza</w:t>
+      </w:r>
+      <w:proofErr w:type="spellEnd"/>
+      <w:r>
+        <w:t xml:space="preserve"> </w:t>
       </w:r>
       <w:r>
         <w:t xml:space="preserve">as páginas </w:t>
@@ -23310,7 +23212,7 @@
                     <pic:cNvPicPr/>
                   </pic:nvPicPr>
                   <pic:blipFill>
-                    <a:blip r:embed="rId22"/>
+                    <a:blip r:embed="rId23"/>
                     <a:stretch>
                       <a:fillRect/>
                     </a:stretch>
@@ -23339,27 +23241,14 @@
       <w:r>
         <w:t xml:space="preserve">FIGURA </w:t>
       </w:r>
-      <w:r>
-        <w:fldChar w:fldCharType="begin"/>
-      </w:r>
-      <w:r>
-        <w:instrText xml:space="preserve"> SEQ Figura \* ARABIC </w:instrText>
-      </w:r>
-      <w:r>
-        <w:fldChar w:fldCharType="separate"/>
-      </w:r>
-      <w:r>
-        <w:rPr>
-          <w:noProof/>
-        </w:rPr>
-        <w:t>9</w:t>
-      </w:r>
-      <w:r>
-        <w:rPr>
-          <w:noProof/>
-        </w:rPr>
-        <w:fldChar w:fldCharType="end"/>
-      </w:r>
+      <w:fldSimple w:instr=" SEQ Figura \* ARABIC ">
+        <w:r>
+          <w:rPr>
+            <w:noProof/>
+          </w:rPr>
+          <w:t>9</w:t>
+        </w:r>
+      </w:fldSimple>
       <w:r>
         <w:t xml:space="preserve"> </w:t>
       </w:r>
@@ -24045,22 +23934,14 @@
         <w:rPr>
           <w:lang w:val="en-GB"/>
         </w:rPr>
-        <w:t xml:space="preserve">Driver </w:t>
-      </w:r>
-      <w:proofErr w:type="gramStart"/>
+        <w:t xml:space="preserve">Driver para </w:t>
+      </w:r>
       <w:r>
         <w:rPr>
           <w:lang w:val="en-GB"/>
         </w:rPr>
-        <w:t xml:space="preserve">para </w:t>
-      </w:r>
-      <w:r>
-        <w:rPr>
-          <w:lang w:val="en-GB"/>
-        </w:rPr>
         <w:t>PostgreSQL</w:t>
       </w:r>
-      <w:proofErr w:type="gramEnd"/>
       <w:r>
         <w:rPr>
           <w:lang w:val="en-GB"/>
@@ -24279,11 +24160,16 @@
         <w:t xml:space="preserve">. </w:t>
       </w:r>
       <w:r>
-        <w:t>A camada de modelo (entidades e repositórios) é separada da camada de controle (controladores R</w:t>
+        <w:t xml:space="preserve">A camada de modelo (entidades e repositórios) é separada da camada de controle (controladores </w:t>
+      </w:r>
+      <w:proofErr w:type="spellStart"/>
+      <w:r>
+        <w:t>R</w:t>
       </w:r>
       <w:r>
         <w:t>est</w:t>
       </w:r>
+      <w:proofErr w:type="spellEnd"/>
       <w:r>
         <w:t xml:space="preserve">), enquanto o </w:t>
       </w:r>
@@ -24492,7 +24378,21 @@
         <w:rPr>
           <w:i/>
         </w:rPr>
-        <w:t xml:space="preserve">Chain of </w:t>
+        <w:t xml:space="preserve">Chain </w:t>
+      </w:r>
+      <w:proofErr w:type="spellStart"/>
+      <w:r>
+        <w:rPr>
+          <w:i/>
+        </w:rPr>
+        <w:t>of</w:t>
+      </w:r>
+      <w:proofErr w:type="spellEnd"/>
+      <w:r>
+        <w:rPr>
+          <w:i/>
+        </w:rPr>
+        <w:t xml:space="preserve"> </w:t>
       </w:r>
       <w:proofErr w:type="spellStart"/>
       <w:r>
@@ -24803,12 +24703,17 @@
           <w:numId w:val="24"/>
         </w:numPr>
       </w:pPr>
+      <w:proofErr w:type="gramStart"/>
       <w:r>
         <w:lastRenderedPageBreak/>
         <w:t>m</w:t>
       </w:r>
       <w:r>
-        <w:t xml:space="preserve">étodos: verbos no infinitivo, também em </w:t>
+        <w:t>étodos</w:t>
+      </w:r>
+      <w:proofErr w:type="gramEnd"/>
+      <w:r>
+        <w:t xml:space="preserve">: verbos no infinitivo, também em </w:t>
       </w:r>
       <w:proofErr w:type="spellStart"/>
       <w:r>
@@ -24825,17 +24730,12 @@
         <w:t xml:space="preserve">ta (ex.: </w:t>
       </w:r>
       <w:proofErr w:type="spellStart"/>
-      <w:proofErr w:type="gramStart"/>
       <w:r>
         <w:t>criarUsuario</w:t>
       </w:r>
       <w:proofErr w:type="spellEnd"/>
       <w:r>
-        <w:t>(</w:t>
-      </w:r>
-      <w:proofErr w:type="gramEnd"/>
-      <w:r>
-        <w:t xml:space="preserve">), </w:t>
+        <w:t xml:space="preserve">(), </w:t>
       </w:r>
       <w:proofErr w:type="spellStart"/>
       <w:r>
@@ -24937,11 +24837,19 @@
       <w:r>
         <w:t xml:space="preserve"> agrupadas em pacotes conforme sua responsabilidade, como </w:t>
       </w:r>
+      <w:proofErr w:type="spellStart"/>
       <w:r>
         <w:rPr>
           <w:i/>
         </w:rPr>
-        <w:t xml:space="preserve">model, </w:t>
+        <w:t>model</w:t>
+      </w:r>
+      <w:proofErr w:type="spellEnd"/>
+      <w:r>
+        <w:rPr>
+          <w:i/>
+        </w:rPr>
+        <w:t xml:space="preserve">, </w:t>
       </w:r>
       <w:proofErr w:type="spellStart"/>
       <w:r>
@@ -25027,25 +24935,22 @@
         <w:t xml:space="preserve">Por exemplo, a classe </w:t>
       </w:r>
       <w:proofErr w:type="spellStart"/>
+      <w:proofErr w:type="gramStart"/>
       <w:r>
         <w:t>BancoLeite</w:t>
       </w:r>
       <w:proofErr w:type="spellEnd"/>
+      <w:proofErr w:type="gramEnd"/>
       <w:r>
         <w:t xml:space="preserve"> contém atributos simples e autoexplicativos, enquanto seus métodos foram nomeados de modo a indicar claramente sua função, como </w:t>
       </w:r>
       <w:proofErr w:type="spellStart"/>
-      <w:proofErr w:type="gramStart"/>
       <w:r>
         <w:t>criarBancoLeite</w:t>
       </w:r>
       <w:proofErr w:type="spellEnd"/>
       <w:r>
-        <w:t>(</w:t>
-      </w:r>
-      <w:proofErr w:type="gramEnd"/>
-      <w:r>
-        <w:t xml:space="preserve">) e </w:t>
+        <w:t xml:space="preserve">() e </w:t>
       </w:r>
       <w:proofErr w:type="spellStart"/>
       <w:r>
@@ -25403,10 +25308,12 @@
     </w:p>
     <w:p>
       <w:proofErr w:type="spellStart"/>
+      <w:proofErr w:type="gramStart"/>
       <w:r>
         <w:t>public</w:t>
       </w:r>
       <w:proofErr w:type="spellEnd"/>
+      <w:proofErr w:type="gramEnd"/>
       <w:r>
         <w:t xml:space="preserve"> </w:t>
       </w:r>
@@ -25427,17 +25334,12 @@
         <w:t xml:space="preserve">&gt; </w:t>
       </w:r>
       <w:proofErr w:type="spellStart"/>
-      <w:proofErr w:type="gramStart"/>
       <w:r>
         <w:t>buscarTodos</w:t>
       </w:r>
       <w:proofErr w:type="spellEnd"/>
       <w:r>
-        <w:t>(</w:t>
-      </w:r>
-      <w:proofErr w:type="gramEnd"/>
-      <w:r>
-        <w:t>) {</w:t>
+        <w:t>() {</w:t>
       </w:r>
     </w:p>
     <w:p>
@@ -25560,11 +25462,19 @@
           <w:lang w:val="en-GB"/>
         </w:rPr>
       </w:pPr>
+      <w:proofErr w:type="gramStart"/>
       <w:r>
         <w:rPr>
           <w:lang w:val="en-GB"/>
         </w:rPr>
-        <w:t>public List&lt;</w:t>
+        <w:t>public</w:t>
+      </w:r>
+      <w:proofErr w:type="gramEnd"/>
+      <w:r>
+        <w:rPr>
+          <w:lang w:val="en-GB"/>
+        </w:rPr>
+        <w:t xml:space="preserve"> List&lt;</w:t>
       </w:r>
       <w:proofErr w:type="spellStart"/>
       <w:r>
@@ -25581,268 +25491,278 @@
         <w:t xml:space="preserve">&gt; </w:t>
       </w:r>
       <w:proofErr w:type="spellStart"/>
+      <w:r>
+        <w:rPr>
+          <w:lang w:val="en-GB"/>
+        </w:rPr>
+        <w:t>findByNome</w:t>
+      </w:r>
+      <w:proofErr w:type="spellEnd"/>
+      <w:r>
+        <w:rPr>
+          <w:lang w:val="en-GB"/>
+        </w:rPr>
+        <w:t xml:space="preserve">(String </w:t>
+      </w:r>
+      <w:proofErr w:type="spellStart"/>
+      <w:r>
+        <w:rPr>
+          <w:lang w:val="en-GB"/>
+        </w:rPr>
+        <w:t>nome</w:t>
+      </w:r>
+      <w:proofErr w:type="spellEnd"/>
+      <w:r>
+        <w:rPr>
+          <w:lang w:val="en-GB"/>
+        </w:rPr>
+        <w:t>) {</w:t>
+      </w:r>
+    </w:p>
+    <w:p>
+      <w:pPr>
+        <w:pStyle w:val="PargrafodaLista"/>
+        <w:rPr>
+          <w:lang w:val="en-GB"/>
+        </w:rPr>
+      </w:pPr>
+      <w:r>
+        <w:rPr>
+          <w:lang w:val="en-GB"/>
+        </w:rPr>
+        <w:t xml:space="preserve">    String </w:t>
+      </w:r>
+      <w:proofErr w:type="spellStart"/>
+      <w:r>
+        <w:rPr>
+          <w:lang w:val="en-GB"/>
+        </w:rPr>
+        <w:t>sql</w:t>
+      </w:r>
+      <w:proofErr w:type="spellEnd"/>
+      <w:r>
+        <w:rPr>
+          <w:lang w:val="en-GB"/>
+        </w:rPr>
+        <w:t xml:space="preserve"> = "SELECT m.id AS </w:t>
+      </w:r>
+      <w:proofErr w:type="spellStart"/>
+      <w:r>
+        <w:rPr>
+          <w:lang w:val="en-GB"/>
+        </w:rPr>
+        <w:t>m_id</w:t>
+      </w:r>
+      <w:proofErr w:type="spellEnd"/>
+      <w:r>
+        <w:rPr>
+          <w:lang w:val="en-GB"/>
+        </w:rPr>
+        <w:t xml:space="preserve">, </w:t>
+      </w:r>
+      <w:proofErr w:type="spellStart"/>
+      <w:r>
+        <w:rPr>
+          <w:lang w:val="en-GB"/>
+        </w:rPr>
+        <w:t>m.nome</w:t>
+      </w:r>
+      <w:proofErr w:type="spellEnd"/>
+      <w:r>
+        <w:rPr>
+          <w:lang w:val="en-GB"/>
+        </w:rPr>
+        <w:t xml:space="preserve"> AS </w:t>
+      </w:r>
+      <w:proofErr w:type="spellStart"/>
+      <w:r>
+        <w:rPr>
+          <w:lang w:val="en-GB"/>
+        </w:rPr>
+        <w:t>m_nome</w:t>
+      </w:r>
+      <w:proofErr w:type="spellEnd"/>
       <w:proofErr w:type="gramStart"/>
       <w:r>
         <w:rPr>
           <w:lang w:val="en-GB"/>
         </w:rPr>
-        <w:t>findByNome</w:t>
+        <w:t>, "</w:t>
+      </w:r>
+      <w:proofErr w:type="gramEnd"/>
+      <w:r>
+        <w:rPr>
+          <w:lang w:val="en-GB"/>
+        </w:rPr>
+        <w:t xml:space="preserve"> +</w:t>
+      </w:r>
+    </w:p>
+    <w:p>
+      <w:pPr>
+        <w:pStyle w:val="PargrafodaLista"/>
+      </w:pPr>
+      <w:r>
+        <w:rPr>
+          <w:lang w:val="en-GB"/>
+        </w:rPr>
+        <w:t xml:space="preserve">            </w:t>
+      </w:r>
+      <w:r>
+        <w:t>"</w:t>
+      </w:r>
+      <w:proofErr w:type="gramStart"/>
+      <w:r>
+        <w:t>uf.</w:t>
+      </w:r>
+      <w:proofErr w:type="gramEnd"/>
+      <w:r>
+        <w:t xml:space="preserve">id AS </w:t>
+      </w:r>
+      <w:proofErr w:type="spellStart"/>
+      <w:r>
+        <w:t>uf_id</w:t>
       </w:r>
       <w:proofErr w:type="spellEnd"/>
       <w:r>
+        <w:t xml:space="preserve">, </w:t>
+      </w:r>
+      <w:proofErr w:type="spellStart"/>
+      <w:r>
+        <w:t>uf.nome</w:t>
+      </w:r>
+      <w:proofErr w:type="spellEnd"/>
+      <w:r>
+        <w:t xml:space="preserve"> AS </w:t>
+      </w:r>
+      <w:proofErr w:type="spellStart"/>
+      <w:r>
+        <w:t>uf_nome</w:t>
+      </w:r>
+      <w:proofErr w:type="spellEnd"/>
+      <w:r>
+        <w:t xml:space="preserve">, </w:t>
+      </w:r>
+      <w:proofErr w:type="spellStart"/>
+      <w:r>
+        <w:t>uf.sigla</w:t>
+      </w:r>
+      <w:proofErr w:type="spellEnd"/>
+      <w:r>
+        <w:t xml:space="preserve"> AS </w:t>
+      </w:r>
+      <w:proofErr w:type="spellStart"/>
+      <w:r>
+        <w:t>uf_sigla</w:t>
+      </w:r>
+      <w:proofErr w:type="spellEnd"/>
+      <w:r>
+        <w:t xml:space="preserve"> " +</w:t>
+      </w:r>
+    </w:p>
+    <w:p>
+      <w:pPr>
+        <w:pStyle w:val="PargrafodaLista"/>
+      </w:pPr>
+      <w:r>
+        <w:t xml:space="preserve">            "FROM </w:t>
+      </w:r>
+      <w:proofErr w:type="spellStart"/>
+      <w:r>
+        <w:t>municipio</w:t>
+      </w:r>
+      <w:proofErr w:type="spellEnd"/>
+      <w:r>
+        <w:t xml:space="preserve"> m " +</w:t>
+      </w:r>
+    </w:p>
+    <w:p>
+      <w:pPr>
+        <w:pStyle w:val="PargrafodaLista"/>
         <w:rPr>
           <w:lang w:val="en-GB"/>
         </w:rPr>
-        <w:t>(</w:t>
-      </w:r>
+      </w:pPr>
+      <w:r>
+        <w:t xml:space="preserve">            </w:t>
+      </w:r>
+      <w:r>
+        <w:rPr>
+          <w:lang w:val="en-GB"/>
+        </w:rPr>
+        <w:t xml:space="preserve">"JOIN </w:t>
+      </w:r>
+      <w:proofErr w:type="spellStart"/>
+      <w:r>
+        <w:rPr>
+          <w:lang w:val="en-GB"/>
+        </w:rPr>
+        <w:t>unidade_federativa</w:t>
+      </w:r>
+      <w:proofErr w:type="spellEnd"/>
+      <w:r>
+        <w:rPr>
+          <w:lang w:val="en-GB"/>
+        </w:rPr>
+        <w:t xml:space="preserve"> </w:t>
+      </w:r>
+      <w:proofErr w:type="spellStart"/>
+      <w:r>
+        <w:rPr>
+          <w:lang w:val="en-GB"/>
+        </w:rPr>
+        <w:t>uf</w:t>
+      </w:r>
+      <w:proofErr w:type="spellEnd"/>
+      <w:r>
+        <w:rPr>
+          <w:lang w:val="en-GB"/>
+        </w:rPr>
+        <w:t xml:space="preserve"> ON </w:t>
+      </w:r>
+      <w:proofErr w:type="spellStart"/>
+      <w:r>
+        <w:rPr>
+          <w:lang w:val="en-GB"/>
+        </w:rPr>
+        <w:t>m.id_unidade_federativa</w:t>
+      </w:r>
+      <w:proofErr w:type="spellEnd"/>
+      <w:r>
+        <w:rPr>
+          <w:lang w:val="en-GB"/>
+        </w:rPr>
+        <w:t xml:space="preserve"> = uf.id " +</w:t>
+      </w:r>
+    </w:p>
+    <w:p>
+      <w:pPr>
+        <w:pStyle w:val="PargrafodaLista"/>
+        <w:rPr>
+          <w:lang w:val="en-GB"/>
+        </w:rPr>
+      </w:pPr>
+      <w:r>
+        <w:rPr>
+          <w:lang w:val="en-GB"/>
+        </w:rPr>
+        <w:t xml:space="preserve">            "WHERE </w:t>
+      </w:r>
+      <w:proofErr w:type="gramStart"/>
+      <w:r>
+        <w:rPr>
+          <w:lang w:val="en-GB"/>
+        </w:rPr>
+        <w:t>LOWER(</w:t>
+      </w:r>
+      <w:proofErr w:type="spellStart"/>
       <w:proofErr w:type="gramEnd"/>
       <w:r>
         <w:rPr>
           <w:lang w:val="en-GB"/>
         </w:rPr>
-        <w:t xml:space="preserve">String </w:t>
-      </w:r>
-      <w:proofErr w:type="spellStart"/>
-      <w:r>
-        <w:rPr>
-          <w:lang w:val="en-GB"/>
-        </w:rPr>
-        <w:t>nome</w:t>
+        <w:t>m.nome</w:t>
       </w:r>
       <w:proofErr w:type="spellEnd"/>
-      <w:r>
-        <w:rPr>
-          <w:lang w:val="en-GB"/>
-        </w:rPr>
-        <w:t>) {</w:t>
-      </w:r>
-    </w:p>
-    <w:p>
-      <w:pPr>
-        <w:pStyle w:val="PargrafodaLista"/>
-        <w:rPr>
-          <w:lang w:val="en-GB"/>
-        </w:rPr>
-      </w:pPr>
-      <w:r>
-        <w:rPr>
-          <w:lang w:val="en-GB"/>
-        </w:rPr>
-        <w:t xml:space="preserve">    String </w:t>
-      </w:r>
-      <w:proofErr w:type="spellStart"/>
-      <w:r>
-        <w:rPr>
-          <w:lang w:val="en-GB"/>
-        </w:rPr>
-        <w:t>sql</w:t>
-      </w:r>
-      <w:proofErr w:type="spellEnd"/>
-      <w:r>
-        <w:rPr>
-          <w:lang w:val="en-GB"/>
-        </w:rPr>
-        <w:t xml:space="preserve"> = "SELECT m.id AS </w:t>
-      </w:r>
-      <w:proofErr w:type="spellStart"/>
-      <w:r>
-        <w:rPr>
-          <w:lang w:val="en-GB"/>
-        </w:rPr>
-        <w:t>m_id</w:t>
-      </w:r>
-      <w:proofErr w:type="spellEnd"/>
-      <w:r>
-        <w:rPr>
-          <w:lang w:val="en-GB"/>
-        </w:rPr>
-        <w:t xml:space="preserve">, </w:t>
-      </w:r>
-      <w:proofErr w:type="spellStart"/>
-      <w:proofErr w:type="gramStart"/>
-      <w:r>
-        <w:rPr>
-          <w:lang w:val="en-GB"/>
-        </w:rPr>
-        <w:t>m.nome</w:t>
-      </w:r>
-      <w:proofErr w:type="spellEnd"/>
-      <w:proofErr w:type="gramEnd"/>
-      <w:r>
-        <w:rPr>
-          <w:lang w:val="en-GB"/>
-        </w:rPr>
-        <w:t xml:space="preserve"> AS </w:t>
-      </w:r>
-      <w:proofErr w:type="spellStart"/>
-      <w:r>
-        <w:rPr>
-          <w:lang w:val="en-GB"/>
-        </w:rPr>
-        <w:t>m_nome</w:t>
-      </w:r>
-      <w:proofErr w:type="spellEnd"/>
-      <w:r>
-        <w:rPr>
-          <w:lang w:val="en-GB"/>
-        </w:rPr>
-        <w:t>, " +</w:t>
-      </w:r>
-    </w:p>
-    <w:p>
-      <w:pPr>
-        <w:pStyle w:val="PargrafodaLista"/>
-      </w:pPr>
-      <w:r>
-        <w:rPr>
-          <w:lang w:val="en-GB"/>
-        </w:rPr>
-        <w:t xml:space="preserve">            </w:t>
-      </w:r>
-      <w:r>
-        <w:t xml:space="preserve">"uf.id AS </w:t>
-      </w:r>
-      <w:proofErr w:type="spellStart"/>
-      <w:r>
-        <w:t>uf_id</w:t>
-      </w:r>
-      <w:proofErr w:type="spellEnd"/>
-      <w:r>
-        <w:t xml:space="preserve">, </w:t>
-      </w:r>
-      <w:proofErr w:type="spellStart"/>
-      <w:proofErr w:type="gramStart"/>
-      <w:r>
-        <w:t>uf.nome</w:t>
-      </w:r>
-      <w:proofErr w:type="spellEnd"/>
-      <w:proofErr w:type="gramEnd"/>
-      <w:r>
-        <w:t xml:space="preserve"> AS </w:t>
-      </w:r>
-      <w:proofErr w:type="spellStart"/>
-      <w:r>
-        <w:t>uf_nome</w:t>
-      </w:r>
-      <w:proofErr w:type="spellEnd"/>
-      <w:r>
-        <w:t xml:space="preserve">, </w:t>
-      </w:r>
-      <w:proofErr w:type="spellStart"/>
-      <w:r>
-        <w:t>uf.sigla</w:t>
-      </w:r>
-      <w:proofErr w:type="spellEnd"/>
-      <w:r>
-        <w:t xml:space="preserve"> AS </w:t>
-      </w:r>
-      <w:proofErr w:type="spellStart"/>
-      <w:r>
-        <w:t>uf_sigla</w:t>
-      </w:r>
-      <w:proofErr w:type="spellEnd"/>
-      <w:r>
-        <w:t xml:space="preserve"> " +</w:t>
-      </w:r>
-    </w:p>
-    <w:p>
-      <w:pPr>
-        <w:pStyle w:val="PargrafodaLista"/>
-      </w:pPr>
-      <w:r>
-        <w:t xml:space="preserve">            "FROM </w:t>
-      </w:r>
-      <w:proofErr w:type="spellStart"/>
-      <w:r>
-        <w:t>municipio</w:t>
-      </w:r>
-      <w:proofErr w:type="spellEnd"/>
-      <w:r>
-        <w:t xml:space="preserve"> m " +</w:t>
-      </w:r>
-    </w:p>
-    <w:p>
-      <w:pPr>
-        <w:pStyle w:val="PargrafodaLista"/>
-        <w:rPr>
-          <w:lang w:val="en-GB"/>
-        </w:rPr>
-      </w:pPr>
-      <w:r>
-        <w:t xml:space="preserve">            </w:t>
-      </w:r>
-      <w:r>
-        <w:rPr>
-          <w:lang w:val="en-GB"/>
-        </w:rPr>
-        <w:t xml:space="preserve">"JOIN </w:t>
-      </w:r>
-      <w:proofErr w:type="spellStart"/>
-      <w:r>
-        <w:rPr>
-          <w:lang w:val="en-GB"/>
-        </w:rPr>
-        <w:t>unidade_federativa</w:t>
-      </w:r>
-      <w:proofErr w:type="spellEnd"/>
-      <w:r>
-        <w:rPr>
-          <w:lang w:val="en-GB"/>
-        </w:rPr>
-        <w:t xml:space="preserve"> </w:t>
-      </w:r>
-      <w:proofErr w:type="spellStart"/>
-      <w:r>
-        <w:rPr>
-          <w:lang w:val="en-GB"/>
-        </w:rPr>
-        <w:t>uf</w:t>
-      </w:r>
-      <w:proofErr w:type="spellEnd"/>
-      <w:r>
-        <w:rPr>
-          <w:lang w:val="en-GB"/>
-        </w:rPr>
-        <w:t xml:space="preserve"> ON </w:t>
-      </w:r>
-      <w:proofErr w:type="spellStart"/>
-      <w:r>
-        <w:rPr>
-          <w:lang w:val="en-GB"/>
-        </w:rPr>
-        <w:t>m.id_unidade_federativa</w:t>
-      </w:r>
-      <w:proofErr w:type="spellEnd"/>
-      <w:r>
-        <w:rPr>
-          <w:lang w:val="en-GB"/>
-        </w:rPr>
-        <w:t xml:space="preserve"> = uf.id " +</w:t>
-      </w:r>
-    </w:p>
-    <w:p>
-      <w:pPr>
-        <w:pStyle w:val="PargrafodaLista"/>
-        <w:rPr>
-          <w:lang w:val="en-GB"/>
-        </w:rPr>
-      </w:pPr>
-      <w:r>
-        <w:rPr>
-          <w:lang w:val="en-GB"/>
-        </w:rPr>
-        <w:t xml:space="preserve">            "WHERE LOWER(</w:t>
-      </w:r>
-      <w:proofErr w:type="spellStart"/>
-      <w:proofErr w:type="gramStart"/>
-      <w:r>
-        <w:rPr>
-          <w:lang w:val="en-GB"/>
-        </w:rPr>
-        <w:t>m.nome</w:t>
-      </w:r>
-      <w:proofErr w:type="spellEnd"/>
-      <w:proofErr w:type="gramEnd"/>
       <w:r>
         <w:rPr>
           <w:lang w:val="en-GB"/>
@@ -25993,11 +25913,19 @@
           <w:lang w:val="en-GB"/>
         </w:rPr>
       </w:pPr>
+      <w:proofErr w:type="gramStart"/>
       <w:r>
         <w:rPr>
           <w:lang w:val="en-GB"/>
         </w:rPr>
-        <w:t xml:space="preserve">public </w:t>
+        <w:t>public</w:t>
+      </w:r>
+      <w:proofErr w:type="gramEnd"/>
+      <w:r>
+        <w:rPr>
+          <w:lang w:val="en-GB"/>
+        </w:rPr>
+        <w:t xml:space="preserve"> </w:t>
       </w:r>
       <w:proofErr w:type="spellStart"/>
       <w:r>
@@ -26028,7 +25956,6 @@
         <w:t xml:space="preserve">&gt;&gt; </w:t>
       </w:r>
       <w:proofErr w:type="spellStart"/>
-      <w:proofErr w:type="gramStart"/>
       <w:r>
         <w:rPr>
           <w:lang w:val="en-GB"/>
@@ -26040,14 +25967,7 @@
         <w:rPr>
           <w:lang w:val="en-GB"/>
         </w:rPr>
-        <w:t>(</w:t>
-      </w:r>
-      <w:proofErr w:type="gramEnd"/>
-      <w:r>
-        <w:rPr>
-          <w:lang w:val="en-GB"/>
-        </w:rPr>
-        <w:t>){</w:t>
+        <w:t>(){</w:t>
       </w:r>
     </w:p>
     <w:p>
@@ -26627,8 +26547,13 @@
         <w:t>aos postos/</w:t>
       </w:r>
       <w:r>
-        <w:t>bancos de leite humano via geolocalização</w:t>
-      </w:r>
+        <w:t xml:space="preserve">bancos de leite humano via </w:t>
+      </w:r>
+      <w:proofErr w:type="spellStart"/>
+      <w:r>
+        <w:t>geolocalização</w:t>
+      </w:r>
+      <w:proofErr w:type="spellEnd"/>
       <w:r>
         <w:t xml:space="preserve"> (integração com </w:t>
       </w:r>
@@ -26676,7 +26601,15 @@
         <w:t xml:space="preserve"> </w:t>
       </w:r>
       <w:r>
-        <w:t>(entradas válidas) quanto fluxos de exceção (erros de preenchimento ou falhas de conexão</w:t>
+        <w:t xml:space="preserve">(entradas válidas) </w:t>
+      </w:r>
+      <w:proofErr w:type="gramStart"/>
+      <w:r>
+        <w:t>quanto fluxos</w:t>
+      </w:r>
+      <w:proofErr w:type="gramEnd"/>
+      <w:r>
+        <w:t xml:space="preserve"> de exceção (erros de preenchimento ou falhas de conexão</w:t>
       </w:r>
       <w:r>
         <w:t>.</w:t>
@@ -26684,19 +26617,203 @@
       <w:r>
         <w:t xml:space="preserve"> </w:t>
       </w:r>
+      <w:r>
+        <w:t xml:space="preserve"> </w:t>
+      </w:r>
+      <w:r>
+        <w:t xml:space="preserve">Os testes automatizados desenvolvidos com </w:t>
+      </w:r>
+      <w:proofErr w:type="spellStart"/>
+      <w:r>
+        <w:t>Cypress</w:t>
+      </w:r>
+      <w:proofErr w:type="spellEnd"/>
+      <w:r>
+        <w:t xml:space="preserve"> no </w:t>
+      </w:r>
+      <w:proofErr w:type="spellStart"/>
+      <w:r>
+        <w:t>frontend</w:t>
+      </w:r>
+      <w:proofErr w:type="spellEnd"/>
+      <w:r>
+        <w:t xml:space="preserve"> do sis</w:t>
+      </w:r>
+      <w:r>
+        <w:t xml:space="preserve">tema </w:t>
+      </w:r>
+      <w:proofErr w:type="spellStart"/>
+      <w:r>
+        <w:t>Donate</w:t>
+      </w:r>
+      <w:proofErr w:type="spellEnd"/>
+      <w:r>
+        <w:t xml:space="preserve"> foram os seguintes:</w:t>
+      </w:r>
+    </w:p>
+    <w:p>
+      <w:pPr>
+        <w:pStyle w:val="PargrafodaLista"/>
+        <w:numPr>
+          <w:ilvl w:val="0"/>
+          <w:numId w:val="42"/>
+        </w:numPr>
+      </w:pPr>
       <w:proofErr w:type="gramStart"/>
       <w:r>
-        <w:rPr>
-          <w:highlight w:val="yellow"/>
-        </w:rPr>
-        <w:t>/* Mencionar</w:t>
+        <w:lastRenderedPageBreak/>
+        <w:t>cadastroDoadora_loginDoadora</w:t>
       </w:r>
       <w:proofErr w:type="gramEnd"/>
       <w:r>
-        <w:rPr>
-          <w:highlight w:val="yellow"/>
-        </w:rPr>
-        <w:t xml:space="preserve"> aqui quais testes foram automatizados */</w:t>
+        <w:t>.cy.js</w:t>
+      </w:r>
+      <w:r>
+        <w:t xml:space="preserve">: </w:t>
+      </w:r>
+      <w:r>
+        <w:t xml:space="preserve">Fluxo completo de cadastro, </w:t>
+      </w:r>
+      <w:proofErr w:type="spellStart"/>
+      <w:r>
+        <w:t>login</w:t>
+      </w:r>
+      <w:proofErr w:type="spellEnd"/>
+      <w:r>
+        <w:t xml:space="preserve"> e agendamento de doação para o perfil de doadora, com geração dinâmica de CPF e e-mail, preenchimento de formulário com seleção d</w:t>
+      </w:r>
+      <w:r>
+        <w:t>e município e aceite de termos.</w:t>
+      </w:r>
+    </w:p>
+    <w:p>
+      <w:pPr>
+        <w:pStyle w:val="PargrafodaLista"/>
+        <w:numPr>
+          <w:ilvl w:val="0"/>
+          <w:numId w:val="42"/>
+        </w:numPr>
+      </w:pPr>
+      <w:proofErr w:type="gramStart"/>
+      <w:r>
+        <w:t>cadastroProfi</w:t>
+      </w:r>
+      <w:r>
+        <w:t>ssional_loginProfissional</w:t>
+      </w:r>
+      <w:proofErr w:type="gramEnd"/>
+      <w:r>
+        <w:t xml:space="preserve">.cy.js: </w:t>
+      </w:r>
+      <w:r>
+        <w:t xml:space="preserve">Cadastro e </w:t>
+      </w:r>
+      <w:proofErr w:type="spellStart"/>
+      <w:r>
+        <w:t>login</w:t>
+      </w:r>
+      <w:proofErr w:type="spellEnd"/>
+      <w:r>
+        <w:t xml:space="preserve"> para o perfil de profissional de saúde, validando a dife</w:t>
+      </w:r>
+      <w:r>
+        <w:t>renciação de perfis no sistema.</w:t>
+      </w:r>
+    </w:p>
+    <w:p>
+      <w:pPr>
+        <w:pStyle w:val="PargrafodaLista"/>
+        <w:numPr>
+          <w:ilvl w:val="0"/>
+          <w:numId w:val="42"/>
+        </w:numPr>
+      </w:pPr>
+      <w:proofErr w:type="gramStart"/>
+      <w:r>
+        <w:t>logi</w:t>
+      </w:r>
+      <w:r>
+        <w:t>n_perfis</w:t>
+      </w:r>
+      <w:proofErr w:type="gramEnd"/>
+      <w:r>
+        <w:t xml:space="preserve">.cy.js: </w:t>
+      </w:r>
+      <w:r>
+        <w:t xml:space="preserve">Teste de </w:t>
+      </w:r>
+      <w:proofErr w:type="spellStart"/>
+      <w:r>
+        <w:t>login</w:t>
+      </w:r>
+      <w:proofErr w:type="spellEnd"/>
+      <w:r>
+        <w:t xml:space="preserve"> com diferentes perfis de usuário, verificando redirecion</w:t>
+      </w:r>
+      <w:r>
+        <w:t>amentos e permissões de acesso.</w:t>
+      </w:r>
+    </w:p>
+    <w:p>
+      <w:pPr>
+        <w:pStyle w:val="PargrafodaLista"/>
+        <w:numPr>
+          <w:ilvl w:val="0"/>
+          <w:numId w:val="42"/>
+        </w:numPr>
+      </w:pPr>
+      <w:proofErr w:type="gramStart"/>
+      <w:r>
+        <w:t>login</w:t>
+      </w:r>
+      <w:proofErr w:type="gramEnd"/>
+      <w:r>
+        <w:t xml:space="preserve">.cy.js: </w:t>
+      </w:r>
+      <w:r>
+        <w:t>Teste específico de autenticação com credenciais válidas e inválidas, incluindo t</w:t>
+      </w:r>
+      <w:r>
+        <w:t>ratamento de mensagens de erro.</w:t>
+      </w:r>
+    </w:p>
+    <w:p>
+      <w:pPr>
+        <w:pStyle w:val="PargrafodaLista"/>
+        <w:numPr>
+          <w:ilvl w:val="0"/>
+          <w:numId w:val="42"/>
+        </w:numPr>
+      </w:pPr>
+      <w:proofErr w:type="gramStart"/>
+      <w:r>
+        <w:t>paint_taste</w:t>
+      </w:r>
+      <w:r>
+        <w:t>_rotas_semi_ogat_logado</w:t>
+      </w:r>
+      <w:proofErr w:type="gramEnd"/>
+      <w:r>
+        <w:t xml:space="preserve">.cy.js: </w:t>
+      </w:r>
+      <w:r>
+        <w:t xml:space="preserve">Teste de navegação entre rotas da aplicação após o </w:t>
+      </w:r>
+      <w:proofErr w:type="spellStart"/>
+      <w:r>
+        <w:t>login</w:t>
+      </w:r>
+      <w:proofErr w:type="spellEnd"/>
+      <w:r>
+        <w:t xml:space="preserve">, validando a </w:t>
+      </w:r>
+      <w:proofErr w:type="spellStart"/>
+      <w:r>
+        <w:t>renderização</w:t>
+      </w:r>
+      <w:proofErr w:type="spellEnd"/>
+      <w:r>
+        <w:t xml:space="preserve"> de componentes e a persistência da sessão.</w:t>
       </w:r>
     </w:p>
     <w:p>
@@ -26709,8 +26826,9 @@
       <w:bookmarkStart w:id="128" w:name="_Toc172810456"/>
       <w:bookmarkStart w:id="129" w:name="_Toc204949538"/>
       <w:bookmarkStart w:id="130" w:name="_Toc215764125"/>
-      <w:r>
-        <w:lastRenderedPageBreak/>
+      <w:bookmarkStart w:id="131" w:name="_GoBack"/>
+      <w:bookmarkEnd w:id="131"/>
+      <w:r>
         <w:t>8.2.1 Referências aos Documentos Relevantes</w:t>
       </w:r>
       <w:bookmarkEnd w:id="125"/>
@@ -26909,51 +27027,38 @@
           <w:rFonts w:eastAsia="Arial Unicode MS"/>
         </w:rPr>
       </w:pPr>
-      <w:bookmarkStart w:id="131" w:name="_Toc507751104"/>
-      <w:bookmarkStart w:id="132" w:name="_Toc14343275"/>
+      <w:bookmarkStart w:id="132" w:name="_Toc507751104"/>
+      <w:bookmarkStart w:id="133" w:name="_Toc14343275"/>
       <w:r>
         <w:t xml:space="preserve">   </w:t>
       </w:r>
-      <w:bookmarkStart w:id="133" w:name="_Toc78782581"/>
-      <w:bookmarkStart w:id="134" w:name="_Toc172810391"/>
-      <w:bookmarkStart w:id="135" w:name="_Toc204949481"/>
-      <w:bookmarkStart w:id="136" w:name="_Toc215764153"/>
+      <w:bookmarkStart w:id="134" w:name="_Toc78782581"/>
+      <w:bookmarkStart w:id="135" w:name="_Toc172810391"/>
+      <w:bookmarkStart w:id="136" w:name="_Toc204949481"/>
+      <w:bookmarkStart w:id="137" w:name="_Toc215764153"/>
       <w:r>
         <w:t xml:space="preserve">QUADRO </w:t>
       </w:r>
-      <w:r>
-        <w:fldChar w:fldCharType="begin"/>
-      </w:r>
-      <w:r>
-        <w:instrText xml:space="preserve"> SEQ QUADRO \* ARABIC </w:instrText>
-      </w:r>
-      <w:r>
-        <w:fldChar w:fldCharType="separate"/>
-      </w:r>
-      <w:r>
-        <w:rPr>
-          <w:noProof/>
-        </w:rPr>
-        <w:t>2</w:t>
-      </w:r>
-      <w:r>
-        <w:rPr>
-          <w:noProof/>
-        </w:rPr>
-        <w:fldChar w:fldCharType="end"/>
-      </w:r>
+      <w:fldSimple w:instr=" SEQ QUADRO \* ARABIC ">
+        <w:r>
+          <w:rPr>
+            <w:noProof/>
+          </w:rPr>
+          <w:t>2</w:t>
+        </w:r>
+      </w:fldSimple>
       <w:r>
         <w:rPr>
           <w:rFonts w:eastAsia="Arial Unicode MS"/>
         </w:rPr>
         <w:t xml:space="preserve"> – Documentos relevantes para testes</w:t>
       </w:r>
-      <w:bookmarkEnd w:id="131"/>
       <w:bookmarkEnd w:id="132"/>
       <w:bookmarkEnd w:id="133"/>
       <w:bookmarkEnd w:id="134"/>
       <w:bookmarkEnd w:id="135"/>
       <w:bookmarkEnd w:id="136"/>
+      <w:bookmarkEnd w:id="137"/>
     </w:p>
     <w:p>
       <w:pPr>
@@ -26964,26 +27069,26 @@
       <w:pPr>
         <w:pStyle w:val="Ttulo3"/>
       </w:pPr>
-      <w:bookmarkStart w:id="137" w:name="_Toc191128985"/>
-      <w:bookmarkStart w:id="138" w:name="_Toc507747266"/>
-      <w:bookmarkStart w:id="139" w:name="_Toc14345933"/>
-      <w:bookmarkStart w:id="140" w:name="_Toc46909574"/>
-      <w:bookmarkStart w:id="141" w:name="_Toc172810457"/>
-      <w:bookmarkStart w:id="142" w:name="_Toc204949539"/>
-      <w:bookmarkStart w:id="143" w:name="_Toc215764126"/>
+      <w:bookmarkStart w:id="138" w:name="_Toc191128985"/>
+      <w:bookmarkStart w:id="139" w:name="_Toc507747266"/>
+      <w:bookmarkStart w:id="140" w:name="_Toc14345933"/>
+      <w:bookmarkStart w:id="141" w:name="_Toc46909574"/>
+      <w:bookmarkStart w:id="142" w:name="_Toc172810457"/>
+      <w:bookmarkStart w:id="143" w:name="_Toc204949539"/>
+      <w:bookmarkStart w:id="144" w:name="_Toc215764126"/>
       <w:r>
         <w:t>8.2.2 Ambiente</w:t>
       </w:r>
-      <w:bookmarkEnd w:id="137"/>
+      <w:bookmarkEnd w:id="138"/>
       <w:r>
         <w:t xml:space="preserve"> para a Realização dos Testes</w:t>
       </w:r>
-      <w:bookmarkEnd w:id="138"/>
       <w:bookmarkEnd w:id="139"/>
       <w:bookmarkEnd w:id="140"/>
       <w:bookmarkEnd w:id="141"/>
       <w:bookmarkEnd w:id="142"/>
       <w:bookmarkEnd w:id="143"/>
+      <w:bookmarkEnd w:id="144"/>
       <w:r>
         <w:t xml:space="preserve"> </w:t>
       </w:r>
@@ -27279,36 +27384,23 @@
         </w:rPr>
         <w:t xml:space="preserve">   </w:t>
       </w:r>
-      <w:bookmarkStart w:id="144" w:name="_Toc507751105"/>
-      <w:bookmarkStart w:id="145" w:name="_Toc14343276"/>
-      <w:bookmarkStart w:id="146" w:name="_Toc78782582"/>
-      <w:bookmarkStart w:id="147" w:name="_Toc172810392"/>
-      <w:bookmarkStart w:id="148" w:name="_Toc204949482"/>
-      <w:bookmarkStart w:id="149" w:name="_Toc215764154"/>
+      <w:bookmarkStart w:id="145" w:name="_Toc507751105"/>
+      <w:bookmarkStart w:id="146" w:name="_Toc14343276"/>
+      <w:bookmarkStart w:id="147" w:name="_Toc78782582"/>
+      <w:bookmarkStart w:id="148" w:name="_Toc172810392"/>
+      <w:bookmarkStart w:id="149" w:name="_Toc204949482"/>
+      <w:bookmarkStart w:id="150" w:name="_Toc215764154"/>
       <w:r>
         <w:t xml:space="preserve">QUADRO </w:t>
       </w:r>
-      <w:r>
-        <w:fldChar w:fldCharType="begin"/>
-      </w:r>
-      <w:r>
-        <w:instrText xml:space="preserve"> SEQ QUADRO \* ARABIC </w:instrText>
-      </w:r>
-      <w:r>
-        <w:fldChar w:fldCharType="separate"/>
-      </w:r>
-      <w:r>
-        <w:rPr>
-          <w:noProof/>
-        </w:rPr>
-        <w:t>3</w:t>
-      </w:r>
-      <w:r>
-        <w:rPr>
-          <w:noProof/>
-        </w:rPr>
-        <w:fldChar w:fldCharType="end"/>
-      </w:r>
+      <w:fldSimple w:instr=" SEQ QUADRO \* ARABIC ">
+        <w:r>
+          <w:rPr>
+            <w:noProof/>
+          </w:rPr>
+          <w:t>3</w:t>
+        </w:r>
+      </w:fldSimple>
       <w:r>
         <w:rPr>
           <w:rFonts w:eastAsia="Arial Unicode MS"/>
@@ -27318,12 +27410,12 @@
       <w:r>
         <w:t xml:space="preserve"> Equipamentos para a realização dos testes</w:t>
       </w:r>
-      <w:bookmarkEnd w:id="144"/>
       <w:bookmarkEnd w:id="145"/>
       <w:bookmarkEnd w:id="146"/>
       <w:bookmarkEnd w:id="147"/>
       <w:bookmarkEnd w:id="148"/>
       <w:bookmarkEnd w:id="149"/>
+      <w:bookmarkEnd w:id="150"/>
     </w:p>
     <w:p>
       <w:pPr>
@@ -27519,8 +27611,13 @@
             </w:r>
             <w:proofErr w:type="spellEnd"/>
             <w:r>
-              <w:t>/VMware</w:t>
-            </w:r>
+              <w:t>/</w:t>
+            </w:r>
+            <w:proofErr w:type="spellStart"/>
+            <w:r>
+              <w:t>VMware</w:t>
+            </w:r>
+            <w:proofErr w:type="spellEnd"/>
           </w:p>
         </w:tc>
         <w:tc>
@@ -27933,17 +28030,27 @@
             <w:tcW w:w="1843" w:type="dxa"/>
           </w:tcPr>
           <w:p>
-            <w:r>
-              <w:t xml:space="preserve">GitHub / Open </w:t>
-            </w:r>
             <w:proofErr w:type="spellStart"/>
             <w:r>
+              <w:t>GitHub</w:t>
+            </w:r>
+            <w:proofErr w:type="spellEnd"/>
+            <w:r>
+              <w:t xml:space="preserve"> / Open </w:t>
+            </w:r>
+            <w:proofErr w:type="spellStart"/>
+            <w:r>
               <w:t>Source</w:t>
             </w:r>
             <w:proofErr w:type="spellEnd"/>
             <w:r>
-              <w:t xml:space="preserve"> Community</w:t>
-            </w:r>
+              <w:t xml:space="preserve"> </w:t>
+            </w:r>
+            <w:proofErr w:type="spellStart"/>
+            <w:r>
+              <w:t>Community</w:t>
+            </w:r>
+            <w:proofErr w:type="spellEnd"/>
           </w:p>
         </w:tc>
         <w:tc>
@@ -28006,84 +28113,71 @@
       <w:pPr>
         <w:pStyle w:val="Legenda"/>
       </w:pPr>
-      <w:bookmarkStart w:id="150" w:name="_Toc191128994"/>
+      <w:bookmarkStart w:id="151" w:name="_Toc191128994"/>
       <w:r>
         <w:rPr>
           <w:rFonts w:eastAsia="Arial Unicode MS"/>
         </w:rPr>
         <w:t xml:space="preserve">   </w:t>
       </w:r>
-      <w:bookmarkStart w:id="151" w:name="_Toc507751106"/>
-      <w:bookmarkStart w:id="152" w:name="_Toc14343277"/>
-      <w:bookmarkStart w:id="153" w:name="_Toc78782583"/>
-      <w:bookmarkStart w:id="154" w:name="_Toc172810393"/>
-      <w:bookmarkStart w:id="155" w:name="_Toc204949483"/>
-      <w:bookmarkStart w:id="156" w:name="_Toc215764155"/>
+      <w:bookmarkStart w:id="152" w:name="_Toc507751106"/>
+      <w:bookmarkStart w:id="153" w:name="_Toc14343277"/>
+      <w:bookmarkStart w:id="154" w:name="_Toc78782583"/>
+      <w:bookmarkStart w:id="155" w:name="_Toc172810393"/>
+      <w:bookmarkStart w:id="156" w:name="_Toc204949483"/>
+      <w:bookmarkStart w:id="157" w:name="_Toc215764155"/>
       <w:r>
         <w:t xml:space="preserve">QUADRO </w:t>
       </w:r>
-      <w:r>
-        <w:fldChar w:fldCharType="begin"/>
-      </w:r>
-      <w:r>
-        <w:instrText xml:space="preserve"> SEQ QUADRO \* ARABIC </w:instrText>
-      </w:r>
-      <w:r>
-        <w:fldChar w:fldCharType="separate"/>
-      </w:r>
-      <w:r>
-        <w:rPr>
-          <w:noProof/>
-        </w:rPr>
-        <w:t>4</w:t>
-      </w:r>
-      <w:r>
-        <w:rPr>
-          <w:noProof/>
-        </w:rPr>
-        <w:fldChar w:fldCharType="end"/>
-      </w:r>
-      <w:bookmarkEnd w:id="151"/>
+      <w:fldSimple w:instr=" SEQ QUADRO \* ARABIC ">
+        <w:r>
+          <w:rPr>
+            <w:noProof/>
+          </w:rPr>
+          <w:t>4</w:t>
+        </w:r>
+      </w:fldSimple>
       <w:bookmarkEnd w:id="152"/>
       <w:bookmarkEnd w:id="153"/>
       <w:bookmarkEnd w:id="154"/>
       <w:bookmarkEnd w:id="155"/>
+      <w:bookmarkEnd w:id="156"/>
       <w:r>
         <w:rPr>
           <w:noProof/>
         </w:rPr>
         <w:t xml:space="preserve"> – Softwares para a realização dos testes</w:t>
       </w:r>
-      <w:bookmarkEnd w:id="156"/>
+      <w:bookmarkEnd w:id="157"/>
     </w:p>
     <w:p/>
     <w:p>
       <w:pPr>
         <w:pStyle w:val="Ttulo2"/>
       </w:pPr>
-      <w:bookmarkStart w:id="157" w:name="_Toc507747267"/>
-      <w:bookmarkStart w:id="158" w:name="_Toc14345934"/>
-      <w:bookmarkStart w:id="159" w:name="_Toc46909575"/>
-      <w:bookmarkStart w:id="160" w:name="_Toc172810458"/>
-      <w:bookmarkStart w:id="161" w:name="_Toc204949540"/>
-      <w:bookmarkStart w:id="162" w:name="_Toc215764127"/>
+      <w:bookmarkStart w:id="158" w:name="_Toc507747267"/>
+      <w:bookmarkStart w:id="159" w:name="_Toc14345934"/>
+      <w:bookmarkStart w:id="160" w:name="_Toc46909575"/>
+      <w:bookmarkStart w:id="161" w:name="_Toc172810458"/>
+      <w:bookmarkStart w:id="162" w:name="_Toc204949540"/>
+      <w:bookmarkStart w:id="163" w:name="_Toc215764127"/>
       <w:r>
         <w:t>8.3 ESPECIFICAÇÃO DOS CASOS DE TESTES</w:t>
       </w:r>
-      <w:bookmarkEnd w:id="157"/>
       <w:bookmarkEnd w:id="158"/>
       <w:bookmarkEnd w:id="159"/>
       <w:bookmarkEnd w:id="160"/>
       <w:bookmarkEnd w:id="161"/>
       <w:bookmarkEnd w:id="162"/>
-    </w:p>
-    <w:p>
-      <w:bookmarkStart w:id="163" w:name="_Toc507747271"/>
-      <w:bookmarkStart w:id="164" w:name="_Toc14345938"/>
-      <w:bookmarkStart w:id="165" w:name="_Toc46909579"/>
-      <w:bookmarkStart w:id="166" w:name="_Toc172810459"/>
-      <w:bookmarkStart w:id="167" w:name="_Toc204949541"/>
-      <w:bookmarkEnd w:id="150"/>
+      <w:bookmarkEnd w:id="163"/>
+    </w:p>
+    <w:p>
+      <w:bookmarkStart w:id="164" w:name="_Toc507747271"/>
+      <w:bookmarkStart w:id="165" w:name="_Toc14345938"/>
+      <w:bookmarkStart w:id="166" w:name="_Toc46909579"/>
+      <w:bookmarkStart w:id="167" w:name="_Toc172810459"/>
+      <w:bookmarkStart w:id="168" w:name="_Toc204949541"/>
+      <w:bookmarkEnd w:id="151"/>
       <w:r>
         <w:t>Para cada caso de teste, foram especificados os valores de entrada e os resultados esperados, garantindo rastreabilidade e clareza na execução. Entre os principais testes realizados, destacam-se:</w:t>
       </w:r>
@@ -28182,16 +28276,16 @@
       <w:pPr>
         <w:pStyle w:val="Ttulo2"/>
       </w:pPr>
-      <w:bookmarkStart w:id="168" w:name="_Toc215764128"/>
+      <w:bookmarkStart w:id="169" w:name="_Toc215764128"/>
       <w:r>
         <w:t>8.4 RESULTADOS DOS TESTES</w:t>
       </w:r>
-      <w:bookmarkEnd w:id="163"/>
       <w:bookmarkEnd w:id="164"/>
       <w:bookmarkEnd w:id="165"/>
       <w:bookmarkEnd w:id="166"/>
       <w:bookmarkEnd w:id="167"/>
       <w:bookmarkEnd w:id="168"/>
+      <w:bookmarkEnd w:id="169"/>
     </w:p>
     <w:p>
       <w:r>
@@ -28307,7 +28401,7 @@
       <w:pPr>
         <w:pStyle w:val="Ttulo2"/>
       </w:pPr>
-      <w:bookmarkStart w:id="169" w:name="_Toc215764129"/>
+      <w:bookmarkStart w:id="170" w:name="_Toc215764129"/>
       <w:r>
         <w:t>8.</w:t>
       </w:r>
@@ -28320,7 +28414,7 @@
       <w:r>
         <w:t>TESTES DO SISTEMA NA FAITEC</w:t>
       </w:r>
-      <w:bookmarkEnd w:id="169"/>
+      <w:bookmarkEnd w:id="170"/>
     </w:p>
     <w:p>
       <w:r>
@@ -28389,22 +28483,22 @@
       <w:pPr>
         <w:pStyle w:val="Ttulo1"/>
       </w:pPr>
-      <w:bookmarkStart w:id="170" w:name="_Toc507747274"/>
-      <w:bookmarkStart w:id="171" w:name="_Toc14345941"/>
-      <w:bookmarkStart w:id="172" w:name="_Toc46909582"/>
-      <w:bookmarkStart w:id="173" w:name="_Toc172810460"/>
-      <w:bookmarkStart w:id="174" w:name="_Toc204949542"/>
-      <w:bookmarkStart w:id="175" w:name="_Toc215764130"/>
+      <w:bookmarkStart w:id="171" w:name="_Toc507747274"/>
+      <w:bookmarkStart w:id="172" w:name="_Toc14345941"/>
+      <w:bookmarkStart w:id="173" w:name="_Toc46909582"/>
+      <w:bookmarkStart w:id="174" w:name="_Toc172810460"/>
+      <w:bookmarkStart w:id="175" w:name="_Toc204949542"/>
+      <w:bookmarkStart w:id="176" w:name="_Toc215764130"/>
       <w:r>
         <w:lastRenderedPageBreak/>
         <w:t>9 PLANO PARA IMPLANTAÇÃO</w:t>
       </w:r>
-      <w:bookmarkEnd w:id="170"/>
       <w:bookmarkEnd w:id="171"/>
       <w:bookmarkEnd w:id="172"/>
       <w:bookmarkEnd w:id="173"/>
       <w:bookmarkEnd w:id="174"/>
       <w:bookmarkEnd w:id="175"/>
+      <w:bookmarkEnd w:id="176"/>
     </w:p>
     <w:p>
       <w:pPr>
@@ -28412,11 +28506,11 @@
           <w:rFonts w:eastAsia="Arial Unicode MS"/>
         </w:rPr>
       </w:pPr>
-      <w:bookmarkStart w:id="176" w:name="_Toc507747275"/>
-      <w:bookmarkStart w:id="177" w:name="_Toc14345942"/>
-      <w:bookmarkStart w:id="178" w:name="_Toc46909583"/>
-      <w:bookmarkStart w:id="179" w:name="_Toc172810461"/>
-      <w:bookmarkStart w:id="180" w:name="_Toc204949543"/>
+      <w:bookmarkStart w:id="177" w:name="_Toc507747275"/>
+      <w:bookmarkStart w:id="178" w:name="_Toc14345942"/>
+      <w:bookmarkStart w:id="179" w:name="_Toc46909583"/>
+      <w:bookmarkStart w:id="180" w:name="_Toc172810461"/>
+      <w:bookmarkStart w:id="181" w:name="_Toc204949543"/>
       <w:r>
         <w:rPr>
           <w:rFonts w:eastAsia="Arial Unicode MS"/>
@@ -28444,19 +28538,19 @@
           <w:rFonts w:eastAsia="Arial Unicode MS"/>
         </w:rPr>
       </w:pPr>
-      <w:bookmarkStart w:id="181" w:name="_Toc215764131"/>
+      <w:bookmarkStart w:id="182" w:name="_Toc215764131"/>
       <w:r>
         <w:rPr>
           <w:rFonts w:eastAsia="Arial Unicode MS"/>
         </w:rPr>
         <w:t>9.1 METODOLOGIA</w:t>
       </w:r>
-      <w:bookmarkEnd w:id="176"/>
       <w:bookmarkEnd w:id="177"/>
       <w:bookmarkEnd w:id="178"/>
       <w:bookmarkEnd w:id="179"/>
       <w:bookmarkEnd w:id="180"/>
       <w:bookmarkEnd w:id="181"/>
+      <w:bookmarkEnd w:id="182"/>
       <w:r>
         <w:rPr>
           <w:rFonts w:eastAsia="Arial Unicode MS"/>
@@ -28513,21 +28607,21 @@
       <w:pPr>
         <w:pStyle w:val="Ttulo3"/>
       </w:pPr>
-      <w:bookmarkStart w:id="182" w:name="_Toc507747276"/>
-      <w:bookmarkStart w:id="183" w:name="_Toc14345943"/>
-      <w:bookmarkStart w:id="184" w:name="_Toc46909584"/>
-      <w:bookmarkStart w:id="185" w:name="_Toc172810462"/>
-      <w:bookmarkStart w:id="186" w:name="_Toc204949544"/>
-      <w:bookmarkStart w:id="187" w:name="_Toc215764132"/>
+      <w:bookmarkStart w:id="183" w:name="_Toc507747276"/>
+      <w:bookmarkStart w:id="184" w:name="_Toc14345943"/>
+      <w:bookmarkStart w:id="185" w:name="_Toc46909584"/>
+      <w:bookmarkStart w:id="186" w:name="_Toc172810462"/>
+      <w:bookmarkStart w:id="187" w:name="_Toc204949544"/>
+      <w:bookmarkStart w:id="188" w:name="_Toc215764132"/>
       <w:r>
         <w:t>9.1.1 Descrição da Metodologia</w:t>
       </w:r>
-      <w:bookmarkEnd w:id="182"/>
       <w:bookmarkEnd w:id="183"/>
       <w:bookmarkEnd w:id="184"/>
       <w:bookmarkEnd w:id="185"/>
       <w:bookmarkEnd w:id="186"/>
       <w:bookmarkEnd w:id="187"/>
+      <w:bookmarkEnd w:id="188"/>
     </w:p>
     <w:p>
       <w:r>
@@ -28725,22 +28819,22 @@
       <w:pPr>
         <w:pStyle w:val="Ttulo3"/>
       </w:pPr>
-      <w:bookmarkStart w:id="188" w:name="_Toc507747277"/>
-      <w:bookmarkStart w:id="189" w:name="_Toc14345944"/>
-      <w:bookmarkStart w:id="190" w:name="_Toc46909585"/>
-      <w:bookmarkStart w:id="191" w:name="_Toc172810463"/>
-      <w:bookmarkStart w:id="192" w:name="_Toc204949545"/>
-      <w:bookmarkStart w:id="193" w:name="_Toc215764133"/>
+      <w:bookmarkStart w:id="189" w:name="_Toc507747277"/>
+      <w:bookmarkStart w:id="190" w:name="_Toc14345944"/>
+      <w:bookmarkStart w:id="191" w:name="_Toc46909585"/>
+      <w:bookmarkStart w:id="192" w:name="_Toc172810463"/>
+      <w:bookmarkStart w:id="193" w:name="_Toc204949545"/>
+      <w:bookmarkStart w:id="194" w:name="_Toc215764133"/>
       <w:r>
         <w:lastRenderedPageBreak/>
         <w:t>9.1.2 Matriz de Responsabilidade</w:t>
       </w:r>
-      <w:bookmarkEnd w:id="188"/>
       <w:bookmarkEnd w:id="189"/>
       <w:bookmarkEnd w:id="190"/>
       <w:bookmarkEnd w:id="191"/>
       <w:bookmarkEnd w:id="192"/>
       <w:bookmarkEnd w:id="193"/>
+      <w:bookmarkEnd w:id="194"/>
     </w:p>
     <w:p>
       <w:r>
@@ -29318,66 +29412,54 @@
       <w:pPr>
         <w:pStyle w:val="Legenda"/>
       </w:pPr>
-      <w:bookmarkStart w:id="194" w:name="_Toc507751111"/>
-      <w:bookmarkStart w:id="195" w:name="_Toc14343281"/>
-      <w:bookmarkStart w:id="196" w:name="_Toc78782587"/>
-      <w:bookmarkStart w:id="197" w:name="_Toc172810394"/>
-      <w:bookmarkStart w:id="198" w:name="_Toc204949484"/>
-      <w:bookmarkStart w:id="199" w:name="_Toc215764156"/>
-      <w:r>
+      <w:bookmarkStart w:id="195" w:name="_Toc507751111"/>
+      <w:bookmarkStart w:id="196" w:name="_Toc14343281"/>
+      <w:bookmarkStart w:id="197" w:name="_Toc78782587"/>
+      <w:bookmarkStart w:id="198" w:name="_Toc172810394"/>
+      <w:bookmarkStart w:id="199" w:name="_Toc204949484"/>
+      <w:bookmarkStart w:id="200" w:name="_Toc215764156"/>
+      <w:r>
+        <w:lastRenderedPageBreak/>
         <w:t xml:space="preserve">QUADRO </w:t>
       </w:r>
-      <w:r>
-        <w:fldChar w:fldCharType="begin"/>
-      </w:r>
-      <w:r>
-        <w:instrText xml:space="preserve"> SEQ QUADRO \* ARABIC </w:instrText>
-      </w:r>
-      <w:r>
-        <w:fldChar w:fldCharType="separate"/>
-      </w:r>
-      <w:r>
-        <w:rPr>
-          <w:noProof/>
-        </w:rPr>
-        <w:t>5</w:t>
-      </w:r>
-      <w:r>
-        <w:rPr>
-          <w:noProof/>
-        </w:rPr>
-        <w:fldChar w:fldCharType="end"/>
-      </w:r>
+      <w:fldSimple w:instr=" SEQ QUADRO \* ARABIC ">
+        <w:r>
+          <w:rPr>
+            <w:noProof/>
+          </w:rPr>
+          <w:t>5</w:t>
+        </w:r>
+      </w:fldSimple>
       <w:r>
         <w:t xml:space="preserve"> – Papéis e responsabilidades na implantação</w:t>
       </w:r>
-      <w:bookmarkEnd w:id="194"/>
       <w:bookmarkEnd w:id="195"/>
       <w:bookmarkEnd w:id="196"/>
       <w:bookmarkEnd w:id="197"/>
       <w:bookmarkEnd w:id="198"/>
       <w:bookmarkEnd w:id="199"/>
+      <w:bookmarkEnd w:id="200"/>
     </w:p>
     <w:p/>
     <w:p>
       <w:pPr>
         <w:pStyle w:val="Ttulo2"/>
       </w:pPr>
-      <w:bookmarkStart w:id="200" w:name="_Toc507747278"/>
-      <w:bookmarkStart w:id="201" w:name="_Toc14345945"/>
-      <w:bookmarkStart w:id="202" w:name="_Toc46909586"/>
-      <w:bookmarkStart w:id="203" w:name="_Toc172810464"/>
-      <w:bookmarkStart w:id="204" w:name="_Toc204949546"/>
-      <w:bookmarkStart w:id="205" w:name="_Toc215764134"/>
+      <w:bookmarkStart w:id="201" w:name="_Toc507747278"/>
+      <w:bookmarkStart w:id="202" w:name="_Toc14345945"/>
+      <w:bookmarkStart w:id="203" w:name="_Toc46909586"/>
+      <w:bookmarkStart w:id="204" w:name="_Toc172810464"/>
+      <w:bookmarkStart w:id="205" w:name="_Toc204949546"/>
+      <w:bookmarkStart w:id="206" w:name="_Toc215764134"/>
       <w:r>
         <w:t>9.2 TREINAMENTO PREVISTO</w:t>
       </w:r>
-      <w:bookmarkEnd w:id="200"/>
       <w:bookmarkEnd w:id="201"/>
       <w:bookmarkEnd w:id="202"/>
       <w:bookmarkEnd w:id="203"/>
       <w:bookmarkEnd w:id="204"/>
       <w:bookmarkEnd w:id="205"/>
+      <w:bookmarkEnd w:id="206"/>
     </w:p>
     <w:p>
       <w:r>
@@ -29618,66 +29700,53 @@
       <w:pPr>
         <w:pStyle w:val="Legenda"/>
       </w:pPr>
-      <w:bookmarkStart w:id="206" w:name="_Toc507751112"/>
-      <w:bookmarkStart w:id="207" w:name="_Toc14343282"/>
-      <w:bookmarkStart w:id="208" w:name="_Toc78782588"/>
-      <w:bookmarkStart w:id="209" w:name="_Toc172810395"/>
-      <w:bookmarkStart w:id="210" w:name="_Toc204949485"/>
-      <w:bookmarkStart w:id="211" w:name="_Toc215764157"/>
+      <w:bookmarkStart w:id="207" w:name="_Toc507751112"/>
+      <w:bookmarkStart w:id="208" w:name="_Toc14343282"/>
+      <w:bookmarkStart w:id="209" w:name="_Toc78782588"/>
+      <w:bookmarkStart w:id="210" w:name="_Toc172810395"/>
+      <w:bookmarkStart w:id="211" w:name="_Toc204949485"/>
+      <w:bookmarkStart w:id="212" w:name="_Toc215764157"/>
       <w:r>
         <w:t xml:space="preserve">QUADRO </w:t>
       </w:r>
-      <w:r>
-        <w:fldChar w:fldCharType="begin"/>
-      </w:r>
-      <w:r>
-        <w:instrText xml:space="preserve"> SEQ QUADRO \* ARABIC </w:instrText>
-      </w:r>
-      <w:r>
-        <w:fldChar w:fldCharType="separate"/>
-      </w:r>
-      <w:r>
-        <w:rPr>
-          <w:noProof/>
-        </w:rPr>
-        <w:t>6</w:t>
-      </w:r>
-      <w:r>
-        <w:rPr>
-          <w:noProof/>
-        </w:rPr>
-        <w:fldChar w:fldCharType="end"/>
-      </w:r>
+      <w:fldSimple w:instr=" SEQ QUADRO \* ARABIC ">
+        <w:r>
+          <w:rPr>
+            <w:noProof/>
+          </w:rPr>
+          <w:t>6</w:t>
+        </w:r>
+      </w:fldSimple>
       <w:r>
         <w:t xml:space="preserve"> – Treinamentos previstos</w:t>
       </w:r>
-      <w:bookmarkEnd w:id="206"/>
       <w:bookmarkEnd w:id="207"/>
       <w:bookmarkEnd w:id="208"/>
       <w:bookmarkEnd w:id="209"/>
       <w:bookmarkEnd w:id="210"/>
       <w:bookmarkEnd w:id="211"/>
+      <w:bookmarkEnd w:id="212"/>
     </w:p>
     <w:p/>
     <w:p>
       <w:pPr>
         <w:pStyle w:val="Ttulo2"/>
       </w:pPr>
-      <w:bookmarkStart w:id="212" w:name="_Toc507747279"/>
-      <w:bookmarkStart w:id="213" w:name="_Toc14345946"/>
-      <w:bookmarkStart w:id="214" w:name="_Toc46909587"/>
-      <w:bookmarkStart w:id="215" w:name="_Toc172810465"/>
-      <w:bookmarkStart w:id="216" w:name="_Toc204949547"/>
-      <w:bookmarkStart w:id="217" w:name="_Toc215764135"/>
+      <w:bookmarkStart w:id="213" w:name="_Toc507747279"/>
+      <w:bookmarkStart w:id="214" w:name="_Toc14345946"/>
+      <w:bookmarkStart w:id="215" w:name="_Toc46909587"/>
+      <w:bookmarkStart w:id="216" w:name="_Toc172810465"/>
+      <w:bookmarkStart w:id="217" w:name="_Toc204949547"/>
+      <w:bookmarkStart w:id="218" w:name="_Toc215764135"/>
       <w:r>
         <w:t>9.3 CRONOGRAMA DE IMPLANTAÇÃO</w:t>
       </w:r>
-      <w:bookmarkEnd w:id="212"/>
       <w:bookmarkEnd w:id="213"/>
       <w:bookmarkEnd w:id="214"/>
       <w:bookmarkEnd w:id="215"/>
       <w:bookmarkEnd w:id="216"/>
       <w:bookmarkEnd w:id="217"/>
+      <w:bookmarkEnd w:id="218"/>
     </w:p>
     <w:p>
       <w:r>
@@ -30083,45 +30152,32 @@
       </w:tr>
     </w:tbl>
     <w:p>
-      <w:bookmarkStart w:id="218" w:name="_Toc507751113"/>
-      <w:bookmarkStart w:id="219" w:name="_Toc14343283"/>
-      <w:bookmarkStart w:id="220" w:name="_Toc78782589"/>
-      <w:bookmarkStart w:id="221" w:name="_Toc172810396"/>
-      <w:bookmarkStart w:id="222" w:name="_Toc204949486"/>
-      <w:bookmarkStart w:id="223" w:name="_Toc215764158"/>
+      <w:bookmarkStart w:id="219" w:name="_Toc507751113"/>
+      <w:bookmarkStart w:id="220" w:name="_Toc14343283"/>
+      <w:bookmarkStart w:id="221" w:name="_Toc78782589"/>
+      <w:bookmarkStart w:id="222" w:name="_Toc172810396"/>
+      <w:bookmarkStart w:id="223" w:name="_Toc204949486"/>
+      <w:bookmarkStart w:id="224" w:name="_Toc215764158"/>
       <w:r>
         <w:t xml:space="preserve">QUADRO </w:t>
       </w:r>
-      <w:r>
-        <w:fldChar w:fldCharType="begin"/>
-      </w:r>
-      <w:r>
-        <w:instrText xml:space="preserve"> SEQ QUADRO \* ARABIC </w:instrText>
-      </w:r>
-      <w:r>
-        <w:fldChar w:fldCharType="separate"/>
-      </w:r>
-      <w:r>
-        <w:rPr>
-          <w:noProof/>
-        </w:rPr>
-        <w:t>7</w:t>
-      </w:r>
-      <w:r>
-        <w:rPr>
-          <w:noProof/>
-        </w:rPr>
-        <w:fldChar w:fldCharType="end"/>
-      </w:r>
+      <w:fldSimple w:instr=" SEQ QUADRO \* ARABIC ">
+        <w:r>
+          <w:rPr>
+            <w:noProof/>
+          </w:rPr>
+          <w:t>7</w:t>
+        </w:r>
+      </w:fldSimple>
       <w:r>
         <w:t xml:space="preserve"> – Cronograma de atividades da implantação</w:t>
       </w:r>
-      <w:bookmarkEnd w:id="218"/>
       <w:bookmarkEnd w:id="219"/>
       <w:bookmarkEnd w:id="220"/>
       <w:bookmarkEnd w:id="221"/>
       <w:bookmarkEnd w:id="222"/>
       <w:bookmarkEnd w:id="223"/>
+      <w:bookmarkEnd w:id="224"/>
       <w:r>
         <w:tab/>
       </w:r>
@@ -30130,11 +30186,11 @@
       <w:pPr>
         <w:pStyle w:val="Ttulo2"/>
       </w:pPr>
-      <w:bookmarkStart w:id="224" w:name="_Toc215764136"/>
+      <w:bookmarkStart w:id="225" w:name="_Toc215764136"/>
       <w:r>
         <w:t>9.4 RECURSOS DE APOIO À IMPLANTAÇÃO</w:t>
       </w:r>
-      <w:bookmarkEnd w:id="224"/>
+      <w:bookmarkEnd w:id="225"/>
     </w:p>
     <w:p>
       <w:r>
@@ -30273,66 +30329,53 @@
       <w:pPr>
         <w:pStyle w:val="Legenda"/>
       </w:pPr>
-      <w:bookmarkStart w:id="225" w:name="_Toc507751114"/>
-      <w:bookmarkStart w:id="226" w:name="_Toc14343284"/>
-      <w:bookmarkStart w:id="227" w:name="_Toc78782590"/>
-      <w:bookmarkStart w:id="228" w:name="_Toc172810397"/>
-      <w:bookmarkStart w:id="229" w:name="_Toc204949487"/>
-      <w:bookmarkStart w:id="230" w:name="_Toc215764159"/>
+      <w:bookmarkStart w:id="226" w:name="_Toc507751114"/>
+      <w:bookmarkStart w:id="227" w:name="_Toc14343284"/>
+      <w:bookmarkStart w:id="228" w:name="_Toc78782590"/>
+      <w:bookmarkStart w:id="229" w:name="_Toc172810397"/>
+      <w:bookmarkStart w:id="230" w:name="_Toc204949487"/>
+      <w:bookmarkStart w:id="231" w:name="_Toc215764159"/>
       <w:r>
         <w:t xml:space="preserve">QUADRO </w:t>
       </w:r>
-      <w:r>
-        <w:fldChar w:fldCharType="begin"/>
-      </w:r>
-      <w:r>
-        <w:instrText xml:space="preserve"> SEQ QUADRO \* ARABIC </w:instrText>
-      </w:r>
-      <w:r>
-        <w:fldChar w:fldCharType="separate"/>
-      </w:r>
-      <w:r>
-        <w:rPr>
-          <w:noProof/>
-        </w:rPr>
-        <w:t>8</w:t>
-      </w:r>
-      <w:r>
-        <w:rPr>
-          <w:noProof/>
-        </w:rPr>
-        <w:fldChar w:fldCharType="end"/>
-      </w:r>
+      <w:fldSimple w:instr=" SEQ QUADRO \* ARABIC ">
+        <w:r>
+          <w:rPr>
+            <w:noProof/>
+          </w:rPr>
+          <w:t>8</w:t>
+        </w:r>
+      </w:fldSimple>
       <w:r>
         <w:t xml:space="preserve"> – Recursos de apoio à implantação</w:t>
       </w:r>
-      <w:bookmarkEnd w:id="225"/>
       <w:bookmarkEnd w:id="226"/>
       <w:bookmarkEnd w:id="227"/>
       <w:bookmarkEnd w:id="228"/>
       <w:bookmarkEnd w:id="229"/>
       <w:bookmarkEnd w:id="230"/>
+      <w:bookmarkEnd w:id="231"/>
     </w:p>
     <w:p/>
     <w:p>
       <w:pPr>
         <w:pStyle w:val="Ttulo2"/>
       </w:pPr>
-      <w:bookmarkStart w:id="231" w:name="_Toc507747281"/>
-      <w:bookmarkStart w:id="232" w:name="_Toc14345948"/>
-      <w:bookmarkStart w:id="233" w:name="_Toc46909589"/>
-      <w:bookmarkStart w:id="234" w:name="_Toc172810467"/>
-      <w:bookmarkStart w:id="235" w:name="_Toc204949549"/>
-      <w:bookmarkStart w:id="236" w:name="_Toc215764137"/>
+      <w:bookmarkStart w:id="232" w:name="_Toc507747281"/>
+      <w:bookmarkStart w:id="233" w:name="_Toc14345948"/>
+      <w:bookmarkStart w:id="234" w:name="_Toc46909589"/>
+      <w:bookmarkStart w:id="235" w:name="_Toc172810467"/>
+      <w:bookmarkStart w:id="236" w:name="_Toc204949549"/>
+      <w:bookmarkStart w:id="237" w:name="_Toc215764137"/>
       <w:r>
         <w:t>9.5 VISÃO DA IMPLANTAÇÃO</w:t>
       </w:r>
-      <w:bookmarkEnd w:id="231"/>
       <w:bookmarkEnd w:id="232"/>
       <w:bookmarkEnd w:id="233"/>
       <w:bookmarkEnd w:id="234"/>
       <w:bookmarkEnd w:id="235"/>
       <w:bookmarkEnd w:id="236"/>
+      <w:bookmarkEnd w:id="237"/>
     </w:p>
     <w:p>
       <w:r>
@@ -30414,8 +30457,13 @@
         <w:t xml:space="preserve"> </w:t>
       </w:r>
       <w:r>
-        <w:t>e PostgreSQL</w:t>
-      </w:r>
+        <w:t xml:space="preserve">e </w:t>
+      </w:r>
+      <w:proofErr w:type="spellStart"/>
+      <w:r>
+        <w:t>PostgreSQL</w:t>
+      </w:r>
+      <w:proofErr w:type="spellEnd"/>
       <w:r>
         <w:t>;</w:t>
       </w:r>
@@ -30529,73 +30577,17 @@
       </w:r>
     </w:p>
     <w:p>
-      <w:r>
-        <w:rPr>
-          <w:highlight w:val="yellow"/>
-        </w:rPr>
-        <w:t>Correção</w:t>
-      </w:r>
-    </w:p>
-    <w:p>
       <w:pPr>
         <w:rPr>
           <w:rFonts w:eastAsia="Arial Unicode MS"/>
         </w:rPr>
       </w:pPr>
-      <w:r>
-        <w:rPr>
-          <w:rFonts w:eastAsia="Arial Unicode MS"/>
-          <w:noProof/>
-        </w:rPr>
-        <w:lastRenderedPageBreak/>
-        <w:drawing>
-          <wp:inline distT="0" distB="0" distL="0" distR="0" wp14:anchorId="19C68EFD" wp14:editId="7168478A">
-            <wp:extent cx="4972306" cy="3835597"/>
-            <wp:effectExtent l="0" t="0" r="0" b="0"/>
-            <wp:docPr id="6" name="Imagem 6"/>
-            <wp:cNvGraphicFramePr>
-              <a:graphicFrameLocks xmlns:a="http://schemas.openxmlformats.org/drawingml/2006/main" noChangeAspect="1"/>
-            </wp:cNvGraphicFramePr>
-            <a:graphic xmlns:a="http://schemas.openxmlformats.org/drawingml/2006/main">
-              <a:graphicData uri="http://schemas.openxmlformats.org/drawingml/2006/picture">
-                <pic:pic xmlns:pic="http://schemas.openxmlformats.org/drawingml/2006/picture">
-                  <pic:nvPicPr>
-                    <pic:cNvPr id="1" name=""/>
-                    <pic:cNvPicPr/>
-                  </pic:nvPicPr>
-                  <pic:blipFill>
-                    <a:blip r:embed="rId23"/>
-                    <a:stretch>
-                      <a:fillRect/>
-                    </a:stretch>
-                  </pic:blipFill>
-                  <pic:spPr>
-                    <a:xfrm>
-                      <a:off x="0" y="0"/>
-                      <a:ext cx="4972306" cy="3835597"/>
-                    </a:xfrm>
-                    <a:prstGeom prst="rect">
-                      <a:avLst/>
-                    </a:prstGeom>
-                  </pic:spPr>
-                </pic:pic>
-              </a:graphicData>
-            </a:graphic>
-          </wp:inline>
-        </w:drawing>
-      </w:r>
-      <w:r>
-        <w:rPr>
-          <w:rFonts w:eastAsia="Arial Unicode MS"/>
-        </w:rPr>
-        <w:br w:type="page"/>
-      </w:r>
     </w:p>
     <w:p>
       <w:pPr>
         <w:pStyle w:val="Ttulo1"/>
       </w:pPr>
-      <w:bookmarkStart w:id="237" w:name="_Toc215764138"/>
+      <w:bookmarkStart w:id="238" w:name="_Toc215764138"/>
       <w:r>
         <w:lastRenderedPageBreak/>
         <w:t>10</w:t>
@@ -30603,7 +30595,7 @@
       <w:r>
         <w:t xml:space="preserve"> CONCLUSÃO</w:t>
       </w:r>
-      <w:bookmarkEnd w:id="237"/>
+      <w:bookmarkEnd w:id="238"/>
     </w:p>
     <w:p>
       <w:r>
@@ -30847,31 +30839,18 @@
       <w:pPr>
         <w:pStyle w:val="Legenda"/>
       </w:pPr>
-      <w:bookmarkStart w:id="238" w:name="_Toc215766163"/>
+      <w:bookmarkStart w:id="239" w:name="_Toc215766163"/>
       <w:r>
         <w:t xml:space="preserve">FIGURA </w:t>
       </w:r>
-      <w:r>
-        <w:fldChar w:fldCharType="begin"/>
-      </w:r>
-      <w:r>
-        <w:instrText xml:space="preserve"> SEQ FIGURA \* ARABIC </w:instrText>
-      </w:r>
-      <w:r>
-        <w:fldChar w:fldCharType="separate"/>
-      </w:r>
-      <w:r>
-        <w:rPr>
-          <w:noProof/>
-        </w:rPr>
-        <w:t>10</w:t>
-      </w:r>
-      <w:r>
-        <w:rPr>
-          <w:noProof/>
-        </w:rPr>
-        <w:fldChar w:fldCharType="end"/>
-      </w:r>
+      <w:fldSimple w:instr=" SEQ FIGURA \* ARABIC ">
+        <w:r>
+          <w:rPr>
+            <w:noProof/>
+          </w:rPr>
+          <w:t>10</w:t>
+        </w:r>
+      </w:fldSimple>
       <w:r>
         <w:t xml:space="preserve"> </w:t>
       </w:r>
@@ -30884,7 +30863,7 @@
       <w:r>
         <w:t xml:space="preserve"> Donate</w:t>
       </w:r>
-      <w:bookmarkEnd w:id="238"/>
+      <w:bookmarkEnd w:id="239"/>
     </w:p>
     <w:p>
       <w:r>
@@ -30937,31 +30916,18 @@
       <w:pPr>
         <w:pStyle w:val="Legenda"/>
       </w:pPr>
-      <w:bookmarkStart w:id="239" w:name="_Toc215766164"/>
+      <w:bookmarkStart w:id="240" w:name="_Toc215766164"/>
       <w:r>
         <w:t xml:space="preserve">FIGURA </w:t>
       </w:r>
-      <w:r>
-        <w:fldChar w:fldCharType="begin"/>
-      </w:r>
-      <w:r>
-        <w:instrText xml:space="preserve"> SEQ FIGURA \* ARABIC </w:instrText>
-      </w:r>
-      <w:r>
-        <w:fldChar w:fldCharType="separate"/>
-      </w:r>
-      <w:r>
-        <w:rPr>
-          <w:noProof/>
-        </w:rPr>
-        <w:t>11</w:t>
-      </w:r>
-      <w:r>
-        <w:rPr>
-          <w:noProof/>
-        </w:rPr>
-        <w:fldChar w:fldCharType="end"/>
-      </w:r>
+      <w:fldSimple w:instr=" SEQ FIGURA \* ARABIC ">
+        <w:r>
+          <w:rPr>
+            <w:noProof/>
+          </w:rPr>
+          <w:t>11</w:t>
+        </w:r>
+      </w:fldSimple>
       <w:r>
         <w:t xml:space="preserve">– </w:t>
       </w:r>
@@ -30983,7 +30949,7 @@
       <w:r>
         <w:t>umano mais próximo</w:t>
       </w:r>
-      <w:bookmarkEnd w:id="239"/>
+      <w:bookmarkEnd w:id="240"/>
       <w:r>
         <w:t xml:space="preserve"> </w:t>
       </w:r>
@@ -31051,31 +31017,18 @@
       <w:pPr>
         <w:pStyle w:val="Legenda"/>
       </w:pPr>
-      <w:bookmarkStart w:id="240" w:name="_Toc215766165"/>
+      <w:bookmarkStart w:id="241" w:name="_Toc215766165"/>
       <w:r>
         <w:t xml:space="preserve">FIGURA </w:t>
       </w:r>
-      <w:r>
-        <w:fldChar w:fldCharType="begin"/>
-      </w:r>
-      <w:r>
-        <w:instrText xml:space="preserve"> SEQ FIGURA \* ARABIC </w:instrText>
-      </w:r>
-      <w:r>
-        <w:fldChar w:fldCharType="separate"/>
-      </w:r>
-      <w:r>
-        <w:rPr>
-          <w:noProof/>
-        </w:rPr>
-        <w:t>12</w:t>
-      </w:r>
-      <w:r>
-        <w:rPr>
-          <w:noProof/>
-        </w:rPr>
-        <w:fldChar w:fldCharType="end"/>
-      </w:r>
+      <w:fldSimple w:instr=" SEQ FIGURA \* ARABIC ">
+        <w:r>
+          <w:rPr>
+            <w:noProof/>
+          </w:rPr>
+          <w:t>12</w:t>
+        </w:r>
+      </w:fldSimple>
       <w:r>
         <w:t xml:space="preserve"> </w:t>
       </w:r>
@@ -31092,7 +31045,7 @@
       <w:r>
         <w:t>Faitec</w:t>
       </w:r>
-      <w:bookmarkEnd w:id="240"/>
+      <w:bookmarkEnd w:id="241"/>
       <w:proofErr w:type="spellEnd"/>
     </w:p>
     <w:p>
@@ -31180,12 +31133,12 @@
       <w:pPr>
         <w:pStyle w:val="Ttulo1"/>
       </w:pPr>
-      <w:bookmarkStart w:id="241" w:name="_Toc215764139"/>
+      <w:bookmarkStart w:id="242" w:name="_Toc215764139"/>
       <w:r>
         <w:t>REFERÊNCIAS</w:t>
       </w:r>
       <w:bookmarkEnd w:id="64"/>
-      <w:bookmarkEnd w:id="241"/>
+      <w:bookmarkEnd w:id="242"/>
     </w:p>
     <w:p>
       <w:pPr>
@@ -31793,10 +31746,18 @@
         <w:t>e</w:t>
       </w:r>
       <w:r>
-        <w:t xml:space="preserve">d. Upper </w:t>
+        <w:t xml:space="preserve">d. </w:t>
       </w:r>
       <w:proofErr w:type="spellStart"/>
       <w:r>
+        <w:t>Upper</w:t>
+      </w:r>
+      <w:proofErr w:type="spellEnd"/>
+      <w:r>
+        <w:t xml:space="preserve"> </w:t>
+      </w:r>
+      <w:proofErr w:type="spellStart"/>
+      <w:r>
         <w:t>saddle</w:t>
       </w:r>
       <w:proofErr w:type="spellEnd"/>
@@ -31819,7 +31780,7 @@
       <w:r>
         <w:t xml:space="preserve"> hall, 2007.</w:t>
       </w:r>
-      <w:bookmarkStart w:id="242" w:name="_Toc192060120"/>
+      <w:bookmarkStart w:id="243" w:name="_Toc192060120"/>
     </w:p>
     <w:p>
       <w:r>
@@ -31830,12 +31791,12 @@
       <w:pPr>
         <w:pStyle w:val="Ttulo1"/>
       </w:pPr>
-      <w:bookmarkStart w:id="243" w:name="_Toc215764140"/>
+      <w:bookmarkStart w:id="244" w:name="_Toc215764140"/>
       <w:r>
         <w:lastRenderedPageBreak/>
         <w:t>OBRAS CONSULTADAS</w:t>
       </w:r>
-      <w:bookmarkEnd w:id="243"/>
+      <w:bookmarkEnd w:id="244"/>
       <w:r>
         <w:t xml:space="preserve"> </w:t>
       </w:r>
@@ -32141,14 +32102,14 @@
       <w:r>
         <w:br w:type="page"/>
       </w:r>
-      <w:bookmarkStart w:id="244" w:name="_Toc192060121"/>
-      <w:bookmarkStart w:id="245" w:name="_Toc215764141"/>
-      <w:bookmarkEnd w:id="242"/>
+      <w:bookmarkStart w:id="245" w:name="_Toc192060121"/>
+      <w:bookmarkStart w:id="246" w:name="_Toc215764141"/>
+      <w:bookmarkEnd w:id="243"/>
       <w:r>
         <w:lastRenderedPageBreak/>
         <w:t>APÊNDICE</w:t>
       </w:r>
-      <w:bookmarkEnd w:id="244"/>
+      <w:bookmarkEnd w:id="245"/>
       <w:r>
         <w:t xml:space="preserve"> A </w:t>
       </w:r>
@@ -32161,7 +32122,7 @@
       <w:r>
         <w:t>GERENCIAMENTO DO PROJETO</w:t>
       </w:r>
-      <w:bookmarkEnd w:id="245"/>
+      <w:bookmarkEnd w:id="246"/>
     </w:p>
     <w:p>
       <w:r>
@@ -32183,9 +32144,9 @@
       <w:r>
         <w:br w:type="page"/>
       </w:r>
-      <w:bookmarkStart w:id="246" w:name="_Toc215764142"/>
-      <w:bookmarkStart w:id="247" w:name="_Toc192060122"/>
-      <w:bookmarkStart w:id="248" w:name="_Toc284603410"/>
+      <w:bookmarkStart w:id="247" w:name="_Toc215764142"/>
+      <w:bookmarkStart w:id="248" w:name="_Toc192060122"/>
+      <w:bookmarkStart w:id="249" w:name="_Toc284603410"/>
       <w:r>
         <w:lastRenderedPageBreak/>
         <w:t>APÊNDICE B –</w:t>
@@ -32193,7 +32154,7 @@
       <w:r>
         <w:t xml:space="preserve"> RELATÓRIO DE DESEMPENHO</w:t>
       </w:r>
-      <w:bookmarkEnd w:id="246"/>
+      <w:bookmarkEnd w:id="247"/>
     </w:p>
     <w:p>
       <w:r>
@@ -32233,7 +32194,7 @@
       <w:r>
         <w:br w:type="page"/>
       </w:r>
-      <w:bookmarkStart w:id="249" w:name="_Toc215764143"/>
+      <w:bookmarkStart w:id="250" w:name="_Toc215764143"/>
       <w:r>
         <w:lastRenderedPageBreak/>
         <w:t xml:space="preserve">APÊNDICE C – </w:t>
@@ -32241,7 +32202,7 @@
       <w:r>
         <w:t>VISÃO FUNCIONAL</w:t>
       </w:r>
-      <w:bookmarkEnd w:id="249"/>
+      <w:bookmarkEnd w:id="250"/>
     </w:p>
     <w:p>
       <w:r>
@@ -32263,7 +32224,7 @@
       <w:r>
         <w:br w:type="page"/>
       </w:r>
-      <w:bookmarkStart w:id="250" w:name="_Toc215764144"/>
+      <w:bookmarkStart w:id="251" w:name="_Toc215764144"/>
       <w:r>
         <w:lastRenderedPageBreak/>
         <w:t xml:space="preserve">APÊNDICE D – </w:t>
@@ -32271,7 +32232,7 @@
       <w:r>
         <w:t>VISÃO DOS DADOS</w:t>
       </w:r>
-      <w:bookmarkEnd w:id="250"/>
+      <w:bookmarkEnd w:id="251"/>
     </w:p>
     <w:p>
       <w:r>
@@ -32295,12 +32256,12 @@
       <w:pPr>
         <w:pStyle w:val="Ttulo1"/>
       </w:pPr>
-      <w:bookmarkStart w:id="251" w:name="_Toc215764145"/>
+      <w:bookmarkStart w:id="252" w:name="_Toc215764145"/>
       <w:r>
         <w:lastRenderedPageBreak/>
         <w:t>APÊNDICE E – MODELO INICIAL DA INTERFACE DE USUÁRIO</w:t>
       </w:r>
-      <w:bookmarkEnd w:id="251"/>
+      <w:bookmarkEnd w:id="252"/>
     </w:p>
     <w:p>
       <w:r>
@@ -32330,7 +32291,7 @@
       <w:pPr>
         <w:pStyle w:val="Ttulo1"/>
       </w:pPr>
-      <w:bookmarkStart w:id="252" w:name="_Toc215764146"/>
+      <w:bookmarkStart w:id="253" w:name="_Toc215764146"/>
       <w:r>
         <w:lastRenderedPageBreak/>
         <w:t xml:space="preserve">APÊNDICE </w:t>
@@ -32347,7 +32308,7 @@
       <w:r>
         <w:t>ÕES ESTRUTURAL E COMPORTAMENTAL</w:t>
       </w:r>
-      <w:bookmarkEnd w:id="252"/>
+      <w:bookmarkEnd w:id="253"/>
     </w:p>
     <w:p>
       <w:r>
@@ -32378,7 +32339,7 @@
       <w:pPr>
         <w:pStyle w:val="Ttulo1"/>
       </w:pPr>
-      <w:bookmarkStart w:id="253" w:name="_Toc215764147"/>
+      <w:bookmarkStart w:id="254" w:name="_Toc215764147"/>
       <w:r>
         <w:lastRenderedPageBreak/>
         <w:t>A</w:t>
@@ -32395,7 +32356,7 @@
       <w:r>
         <w:t>RIOS</w:t>
       </w:r>
-      <w:bookmarkEnd w:id="253"/>
+      <w:bookmarkEnd w:id="254"/>
     </w:p>
     <w:p>
       <w:pPr>
@@ -32415,8 +32376,8 @@
       <w:r>
         <w:t>” que acompanha este documento.</w:t>
       </w:r>
-      <w:bookmarkEnd w:id="247"/>
       <w:bookmarkEnd w:id="248"/>
+      <w:bookmarkEnd w:id="249"/>
     </w:p>
     <w:p/>
     <w:p/>
@@ -32441,12 +32402,12 @@
       <w:pPr>
         <w:pStyle w:val="Ttulo1"/>
       </w:pPr>
-      <w:bookmarkStart w:id="254" w:name="_Toc215764148"/>
+      <w:bookmarkStart w:id="255" w:name="_Toc215764148"/>
       <w:r>
         <w:lastRenderedPageBreak/>
         <w:t>APÊNDICE H – MODELO DE NEGÓCIO</w:t>
       </w:r>
-      <w:bookmarkEnd w:id="254"/>
+      <w:bookmarkEnd w:id="255"/>
     </w:p>
     <w:p>
       <w:r>
@@ -32492,12 +32453,12 @@
       <w:pPr>
         <w:pStyle w:val="Ttulo1"/>
       </w:pPr>
-      <w:bookmarkStart w:id="255" w:name="_Toc215764149"/>
+      <w:bookmarkStart w:id="256" w:name="_Toc215764149"/>
       <w:r>
         <w:lastRenderedPageBreak/>
         <w:t>APÊNDICE I – PROJETO Do SISTEMA DISTRIBUÍDO</w:t>
       </w:r>
-      <w:bookmarkEnd w:id="255"/>
+      <w:bookmarkEnd w:id="256"/>
     </w:p>
     <w:p>
       <w:r>
@@ -32535,12 +32496,12 @@
       <w:pPr>
         <w:pStyle w:val="Ttulo1"/>
       </w:pPr>
-      <w:bookmarkStart w:id="256" w:name="_Toc215764150"/>
+      <w:bookmarkStart w:id="257" w:name="_Toc215764150"/>
       <w:r>
         <w:lastRenderedPageBreak/>
         <w:t>APÊNDICE J – CASOS DE TESTES</w:t>
       </w:r>
-      <w:bookmarkEnd w:id="256"/>
+      <w:bookmarkEnd w:id="257"/>
     </w:p>
     <w:p>
       <w:r>
@@ -32578,14 +32539,14 @@
       <w:pPr>
         <w:pStyle w:val="Ttulo1"/>
       </w:pPr>
-      <w:bookmarkStart w:id="257" w:name="_Toc172810481"/>
-      <w:bookmarkStart w:id="258" w:name="_Toc215764151"/>
+      <w:bookmarkStart w:id="258" w:name="_Toc172810481"/>
+      <w:bookmarkStart w:id="259" w:name="_Toc215764151"/>
       <w:r>
         <w:lastRenderedPageBreak/>
         <w:t>APÊNDICE K – RECURSOS DE APOIO À IMPLANTAÇÃO</w:t>
       </w:r>
-      <w:bookmarkEnd w:id="257"/>
       <w:bookmarkEnd w:id="258"/>
+      <w:bookmarkEnd w:id="259"/>
     </w:p>
     <w:p>
       <w:r>
@@ -32616,7 +32577,7 @@
 </file>
 
 <file path=word/endnotes.xml><?xml version="1.0" encoding="utf-8"?>
-<w:endnotes xmlns:wpc="http://schemas.microsoft.com/office/word/2010/wordprocessingCanvas" xmlns:cx="http://schemas.microsoft.com/office/drawing/2014/chartex" xmlns:cx1="http://schemas.microsoft.com/office/drawing/2015/9/8/chartex" xmlns:cx2="http://schemas.microsoft.com/office/drawing/2015/10/21/chartex" xmlns:cx3="http://schemas.microsoft.com/office/drawing/2016/5/9/chartex" xmlns:cx4="http://schemas.microsoft.com/office/drawing/2016/5/10/chartex" xmlns:cx5="http://schemas.microsoft.com/office/drawing/2016/5/11/chartex" xmlns:cx6="http://schemas.microsoft.com/office/drawing/2016/5/12/chartex" xmlns:cx7="http://schemas.microsoft.com/office/drawing/2016/5/13/chartex" xmlns:cx8="http://schemas.microsoft.com/office/drawing/2016/5/14/chartex" xmlns:mc="http://schemas.openxmlformats.org/markup-compatibility/2006" xmlns:aink="http://schemas.microsoft.com/office/drawing/2016/ink" xmlns:am3d="http://schemas.microsoft.com/office/drawing/2017/model3d" xmlns:o="urn:schemas-microsoft-com:office:office" xmlns:r="http://schemas.openxmlformats.org/officeDocument/2006/relationships" xmlns:m="http://schemas.openxmlformats.org/officeDocument/2006/math" xmlns:v="urn:schemas-microsoft-com:vml" xmlns:wp14="http://schemas.microsoft.com/office/word/2010/wordprocessingDrawing" xmlns:wp="http://schemas.openxmlformats.org/drawingml/2006/wordprocessingDrawing" xmlns:w10="urn:schemas-microsoft-com:office:word" xmlns:w="http://schemas.openxmlformats.org/wordprocessingml/2006/main" xmlns:w14="http://schemas.microsoft.com/office/word/2010/wordml" xmlns:w15="http://schemas.microsoft.com/office/word/2012/wordml" xmlns:w16cex="http://schemas.microsoft.com/office/word/2018/wordml/cex" xmlns:w16cid="http://schemas.microsoft.com/office/word/2016/wordml/cid" xmlns:w16="http://schemas.microsoft.com/office/word/2018/wordml" xmlns:w16sdtdh="http://schemas.microsoft.com/office/word/2020/wordml/sdtdatahash" xmlns:w16se="http://schemas.microsoft.com/office/word/2015/wordml/symex" xmlns:wpg="http://schemas.microsoft.com/office/word/2010/wordprocessingGroup" xmlns:wpi="http://schemas.microsoft.com/office/word/2010/wordprocessingInk" xmlns:wne="http://schemas.microsoft.com/office/word/2006/wordml" xmlns:wps="http://schemas.microsoft.com/office/word/2010/wordprocessingShape" mc:Ignorable="w14 w15 w16se w16cid w16 w16cex w16sdtdh wp14">
+<w:endnotes xmlns:wpc="http://schemas.microsoft.com/office/word/2010/wordprocessingCanvas" xmlns:mc="http://schemas.openxmlformats.org/markup-compatibility/2006" xmlns:o="urn:schemas-microsoft-com:office:office" xmlns:r="http://schemas.openxmlformats.org/officeDocument/2006/relationships" xmlns:m="http://schemas.openxmlformats.org/officeDocument/2006/math" xmlns:v="urn:schemas-microsoft-com:vml" xmlns:wp14="http://schemas.microsoft.com/office/word/2010/wordprocessingDrawing" xmlns:wp="http://schemas.openxmlformats.org/drawingml/2006/wordprocessingDrawing" xmlns:w10="urn:schemas-microsoft-com:office:word" xmlns:w="http://schemas.openxmlformats.org/wordprocessingml/2006/main" xmlns:w14="http://schemas.microsoft.com/office/word/2010/wordml" xmlns:wpg="http://schemas.microsoft.com/office/word/2010/wordprocessingGroup" xmlns:wpi="http://schemas.microsoft.com/office/word/2010/wordprocessingInk" xmlns:wne="http://schemas.microsoft.com/office/word/2006/wordml" xmlns:wps="http://schemas.microsoft.com/office/word/2010/wordprocessingShape" mc:Ignorable="w14 wp14">
   <w:endnote w:type="separator" w:id="-1">
     <w:p>
       <w:r>
@@ -32805,7 +32766,7 @@
 </file>
 
 <file path=word/footer1.xml><?xml version="1.0" encoding="utf-8"?>
-<w:ftr xmlns:wpc="http://schemas.microsoft.com/office/word/2010/wordprocessingCanvas" xmlns:cx="http://schemas.microsoft.com/office/drawing/2014/chartex" xmlns:cx1="http://schemas.microsoft.com/office/drawing/2015/9/8/chartex" xmlns:cx2="http://schemas.microsoft.com/office/drawing/2015/10/21/chartex" xmlns:cx3="http://schemas.microsoft.com/office/drawing/2016/5/9/chartex" xmlns:cx4="http://schemas.microsoft.com/office/drawing/2016/5/10/chartex" xmlns:cx5="http://schemas.microsoft.com/office/drawing/2016/5/11/chartex" xmlns:cx6="http://schemas.microsoft.com/office/drawing/2016/5/12/chartex" xmlns:cx7="http://schemas.microsoft.com/office/drawing/2016/5/13/chartex" xmlns:cx8="http://schemas.microsoft.com/office/drawing/2016/5/14/chartex" xmlns:mc="http://schemas.openxmlformats.org/markup-compatibility/2006" xmlns:aink="http://schemas.microsoft.com/office/drawing/2016/ink" xmlns:am3d="http://schemas.microsoft.com/office/drawing/2017/model3d" xmlns:o="urn:schemas-microsoft-com:office:office" xmlns:r="http://schemas.openxmlformats.org/officeDocument/2006/relationships" xmlns:m="http://schemas.openxmlformats.org/officeDocument/2006/math" xmlns:v="urn:schemas-microsoft-com:vml" xmlns:wp14="http://schemas.microsoft.com/office/word/2010/wordprocessingDrawing" xmlns:wp="http://schemas.openxmlformats.org/drawingml/2006/wordprocessingDrawing" xmlns:w10="urn:schemas-microsoft-com:office:word" xmlns:w="http://schemas.openxmlformats.org/wordprocessingml/2006/main" xmlns:w14="http://schemas.microsoft.com/office/word/2010/wordml" xmlns:w15="http://schemas.microsoft.com/office/word/2012/wordml" xmlns:w16cex="http://schemas.microsoft.com/office/word/2018/wordml/cex" xmlns:w16cid="http://schemas.microsoft.com/office/word/2016/wordml/cid" xmlns:w16="http://schemas.microsoft.com/office/word/2018/wordml" xmlns:w16sdtdh="http://schemas.microsoft.com/office/word/2020/wordml/sdtdatahash" xmlns:w16se="http://schemas.microsoft.com/office/word/2015/wordml/symex" xmlns:wpg="http://schemas.microsoft.com/office/word/2010/wordprocessingGroup" xmlns:wpi="http://schemas.microsoft.com/office/word/2010/wordprocessingInk" xmlns:wne="http://schemas.microsoft.com/office/word/2006/wordml" xmlns:wps="http://schemas.microsoft.com/office/word/2010/wordprocessingShape" mc:Ignorable="w14 w15 w16se w16cid w16 w16cex w16sdtdh wp14">
+<w:ftr xmlns:wpc="http://schemas.microsoft.com/office/word/2010/wordprocessingCanvas" xmlns:mc="http://schemas.openxmlformats.org/markup-compatibility/2006" xmlns:o="urn:schemas-microsoft-com:office:office" xmlns:r="http://schemas.openxmlformats.org/officeDocument/2006/relationships" xmlns:m="http://schemas.openxmlformats.org/officeDocument/2006/math" xmlns:v="urn:schemas-microsoft-com:vml" xmlns:wp14="http://schemas.microsoft.com/office/word/2010/wordprocessingDrawing" xmlns:wp="http://schemas.openxmlformats.org/drawingml/2006/wordprocessingDrawing" xmlns:w10="urn:schemas-microsoft-com:office:word" xmlns:w="http://schemas.openxmlformats.org/wordprocessingml/2006/main" xmlns:w14="http://schemas.microsoft.com/office/word/2010/wordml" xmlns:wpg="http://schemas.microsoft.com/office/word/2010/wordprocessingGroup" xmlns:wpi="http://schemas.microsoft.com/office/word/2010/wordprocessingInk" xmlns:wne="http://schemas.microsoft.com/office/word/2006/wordml" xmlns:wps="http://schemas.microsoft.com/office/word/2010/wordprocessingShape" mc:Ignorable="w14 wp14">
   <w:p>
     <w:pPr>
       <w:pStyle w:val="Rodap"/>
@@ -32820,7 +32781,7 @@
 </file>
 
 <file path=word/footnotes.xml><?xml version="1.0" encoding="utf-8"?>
-<w:footnotes xmlns:wpc="http://schemas.microsoft.com/office/word/2010/wordprocessingCanvas" xmlns:cx="http://schemas.microsoft.com/office/drawing/2014/chartex" xmlns:cx1="http://schemas.microsoft.com/office/drawing/2015/9/8/chartex" xmlns:cx2="http://schemas.microsoft.com/office/drawing/2015/10/21/chartex" xmlns:cx3="http://schemas.microsoft.com/office/drawing/2016/5/9/chartex" xmlns:cx4="http://schemas.microsoft.com/office/drawing/2016/5/10/chartex" xmlns:cx5="http://schemas.microsoft.com/office/drawing/2016/5/11/chartex" xmlns:cx6="http://schemas.microsoft.com/office/drawing/2016/5/12/chartex" xmlns:cx7="http://schemas.microsoft.com/office/drawing/2016/5/13/chartex" xmlns:cx8="http://schemas.microsoft.com/office/drawing/2016/5/14/chartex" xmlns:mc="http://schemas.openxmlformats.org/markup-compatibility/2006" xmlns:aink="http://schemas.microsoft.com/office/drawing/2016/ink" xmlns:am3d="http://schemas.microsoft.com/office/drawing/2017/model3d" xmlns:o="urn:schemas-microsoft-com:office:office" xmlns:r="http://schemas.openxmlformats.org/officeDocument/2006/relationships" xmlns:m="http://schemas.openxmlformats.org/officeDocument/2006/math" xmlns:v="urn:schemas-microsoft-com:vml" xmlns:wp14="http://schemas.microsoft.com/office/word/2010/wordprocessingDrawing" xmlns:wp="http://schemas.openxmlformats.org/drawingml/2006/wordprocessingDrawing" xmlns:w10="urn:schemas-microsoft-com:office:word" xmlns:w="http://schemas.openxmlformats.org/wordprocessingml/2006/main" xmlns:w14="http://schemas.microsoft.com/office/word/2010/wordml" xmlns:w15="http://schemas.microsoft.com/office/word/2012/wordml" xmlns:w16cex="http://schemas.microsoft.com/office/word/2018/wordml/cex" xmlns:w16cid="http://schemas.microsoft.com/office/word/2016/wordml/cid" xmlns:w16="http://schemas.microsoft.com/office/word/2018/wordml" xmlns:w16sdtdh="http://schemas.microsoft.com/office/word/2020/wordml/sdtdatahash" xmlns:w16se="http://schemas.microsoft.com/office/word/2015/wordml/symex" xmlns:wpg="http://schemas.microsoft.com/office/word/2010/wordprocessingGroup" xmlns:wpi="http://schemas.microsoft.com/office/word/2010/wordprocessingInk" xmlns:wne="http://schemas.microsoft.com/office/word/2006/wordml" xmlns:wps="http://schemas.microsoft.com/office/word/2010/wordprocessingShape" mc:Ignorable="w14 w15 w16se w16cid w16 w16cex w16sdtdh wp14">
+<w:footnotes xmlns:wpc="http://schemas.microsoft.com/office/word/2010/wordprocessingCanvas" xmlns:mc="http://schemas.openxmlformats.org/markup-compatibility/2006" xmlns:o="urn:schemas-microsoft-com:office:office" xmlns:r="http://schemas.openxmlformats.org/officeDocument/2006/relationships" xmlns:m="http://schemas.openxmlformats.org/officeDocument/2006/math" xmlns:v="urn:schemas-microsoft-com:vml" xmlns:wp14="http://schemas.microsoft.com/office/word/2010/wordprocessingDrawing" xmlns:wp="http://schemas.openxmlformats.org/drawingml/2006/wordprocessingDrawing" xmlns:w10="urn:schemas-microsoft-com:office:word" xmlns:w="http://schemas.openxmlformats.org/wordprocessingml/2006/main" xmlns:w14="http://schemas.microsoft.com/office/word/2010/wordml" xmlns:wpg="http://schemas.microsoft.com/office/word/2010/wordprocessingGroup" xmlns:wpi="http://schemas.microsoft.com/office/word/2010/wordprocessingInk" xmlns:wne="http://schemas.microsoft.com/office/word/2006/wordml" xmlns:wps="http://schemas.microsoft.com/office/word/2010/wordprocessingShape" mc:Ignorable="w14 wp14">
   <w:footnote w:type="separator" w:id="-1">
     <w:p>
       <w:r>
@@ -33009,14 +32970,14 @@
 </file>
 
 <file path=word/header1.xml><?xml version="1.0" encoding="utf-8"?>
-<w:hdr xmlns:wpc="http://schemas.microsoft.com/office/word/2010/wordprocessingCanvas" xmlns:cx="http://schemas.microsoft.com/office/drawing/2014/chartex" xmlns:cx1="http://schemas.microsoft.com/office/drawing/2015/9/8/chartex" xmlns:cx2="http://schemas.microsoft.com/office/drawing/2015/10/21/chartex" xmlns:cx3="http://schemas.microsoft.com/office/drawing/2016/5/9/chartex" xmlns:cx4="http://schemas.microsoft.com/office/drawing/2016/5/10/chartex" xmlns:cx5="http://schemas.microsoft.com/office/drawing/2016/5/11/chartex" xmlns:cx6="http://schemas.microsoft.com/office/drawing/2016/5/12/chartex" xmlns:cx7="http://schemas.microsoft.com/office/drawing/2016/5/13/chartex" xmlns:cx8="http://schemas.microsoft.com/office/drawing/2016/5/14/chartex" xmlns:mc="http://schemas.openxmlformats.org/markup-compatibility/2006" xmlns:aink="http://schemas.microsoft.com/office/drawing/2016/ink" xmlns:am3d="http://schemas.microsoft.com/office/drawing/2017/model3d" xmlns:o="urn:schemas-microsoft-com:office:office" xmlns:r="http://schemas.openxmlformats.org/officeDocument/2006/relationships" xmlns:m="http://schemas.openxmlformats.org/officeDocument/2006/math" xmlns:v="urn:schemas-microsoft-com:vml" xmlns:wp14="http://schemas.microsoft.com/office/word/2010/wordprocessingDrawing" xmlns:wp="http://schemas.openxmlformats.org/drawingml/2006/wordprocessingDrawing" xmlns:w10="urn:schemas-microsoft-com:office:word" xmlns:w="http://schemas.openxmlformats.org/wordprocessingml/2006/main" xmlns:w14="http://schemas.microsoft.com/office/word/2010/wordml" xmlns:w15="http://schemas.microsoft.com/office/word/2012/wordml" xmlns:w16cex="http://schemas.microsoft.com/office/word/2018/wordml/cex" xmlns:w16cid="http://schemas.microsoft.com/office/word/2016/wordml/cid" xmlns:w16="http://schemas.microsoft.com/office/word/2018/wordml" xmlns:w16sdtdh="http://schemas.microsoft.com/office/word/2020/wordml/sdtdatahash" xmlns:w16se="http://schemas.microsoft.com/office/word/2015/wordml/symex" xmlns:wpg="http://schemas.microsoft.com/office/word/2010/wordprocessingGroup" xmlns:wpi="http://schemas.microsoft.com/office/word/2010/wordprocessingInk" xmlns:wne="http://schemas.microsoft.com/office/word/2006/wordml" xmlns:wps="http://schemas.microsoft.com/office/word/2010/wordprocessingShape" mc:Ignorable="w14 w15 w16se w16cid w16 w16cex w16sdtdh wp14">
+<w:hdr xmlns:wpc="http://schemas.microsoft.com/office/word/2010/wordprocessingCanvas" xmlns:mc="http://schemas.openxmlformats.org/markup-compatibility/2006" xmlns:o="urn:schemas-microsoft-com:office:office" xmlns:r="http://schemas.openxmlformats.org/officeDocument/2006/relationships" xmlns:m="http://schemas.openxmlformats.org/officeDocument/2006/math" xmlns:v="urn:schemas-microsoft-com:vml" xmlns:wp14="http://schemas.microsoft.com/office/word/2010/wordprocessingDrawing" xmlns:wp="http://schemas.openxmlformats.org/drawingml/2006/wordprocessingDrawing" xmlns:w10="urn:schemas-microsoft-com:office:word" xmlns:w="http://schemas.openxmlformats.org/wordprocessingml/2006/main" xmlns:w14="http://schemas.microsoft.com/office/word/2010/wordml" xmlns:wpg="http://schemas.microsoft.com/office/word/2010/wordprocessingGroup" xmlns:wpi="http://schemas.microsoft.com/office/word/2010/wordprocessingInk" xmlns:wne="http://schemas.microsoft.com/office/word/2006/wordml" xmlns:wps="http://schemas.microsoft.com/office/word/2010/wordprocessingShape" mc:Ignorable="w14 wp14">
   <w:p/>
   <w:p/>
 </w:hdr>
 </file>
 
 <file path=word/header2.xml><?xml version="1.0" encoding="utf-8"?>
-<w:hdr xmlns:wpc="http://schemas.microsoft.com/office/word/2010/wordprocessingCanvas" xmlns:cx="http://schemas.microsoft.com/office/drawing/2014/chartex" xmlns:cx1="http://schemas.microsoft.com/office/drawing/2015/9/8/chartex" xmlns:cx2="http://schemas.microsoft.com/office/drawing/2015/10/21/chartex" xmlns:cx3="http://schemas.microsoft.com/office/drawing/2016/5/9/chartex" xmlns:cx4="http://schemas.microsoft.com/office/drawing/2016/5/10/chartex" xmlns:cx5="http://schemas.microsoft.com/office/drawing/2016/5/11/chartex" xmlns:cx6="http://schemas.microsoft.com/office/drawing/2016/5/12/chartex" xmlns:cx7="http://schemas.microsoft.com/office/drawing/2016/5/13/chartex" xmlns:cx8="http://schemas.microsoft.com/office/drawing/2016/5/14/chartex" xmlns:mc="http://schemas.openxmlformats.org/markup-compatibility/2006" xmlns:aink="http://schemas.microsoft.com/office/drawing/2016/ink" xmlns:am3d="http://schemas.microsoft.com/office/drawing/2017/model3d" xmlns:o="urn:schemas-microsoft-com:office:office" xmlns:r="http://schemas.openxmlformats.org/officeDocument/2006/relationships" xmlns:m="http://schemas.openxmlformats.org/officeDocument/2006/math" xmlns:v="urn:schemas-microsoft-com:vml" xmlns:wp14="http://schemas.microsoft.com/office/word/2010/wordprocessingDrawing" xmlns:wp="http://schemas.openxmlformats.org/drawingml/2006/wordprocessingDrawing" xmlns:w10="urn:schemas-microsoft-com:office:word" xmlns:w="http://schemas.openxmlformats.org/wordprocessingml/2006/main" xmlns:w14="http://schemas.microsoft.com/office/word/2010/wordml" xmlns:w15="http://schemas.microsoft.com/office/word/2012/wordml" xmlns:w16cex="http://schemas.microsoft.com/office/word/2018/wordml/cex" xmlns:w16cid="http://schemas.microsoft.com/office/word/2016/wordml/cid" xmlns:w16="http://schemas.microsoft.com/office/word/2018/wordml" xmlns:w16sdtdh="http://schemas.microsoft.com/office/word/2020/wordml/sdtdatahash" xmlns:w16se="http://schemas.microsoft.com/office/word/2015/wordml/symex" xmlns:wpg="http://schemas.microsoft.com/office/word/2010/wordprocessingGroup" xmlns:wpi="http://schemas.microsoft.com/office/word/2010/wordprocessingInk" xmlns:wne="http://schemas.microsoft.com/office/word/2006/wordml" xmlns:wps="http://schemas.microsoft.com/office/word/2010/wordprocessingShape" mc:Ignorable="w14 w15 w16se w16cid w16 w16cex w16sdtdh wp14">
+<w:hdr xmlns:wpc="http://schemas.microsoft.com/office/word/2010/wordprocessingCanvas" xmlns:mc="http://schemas.openxmlformats.org/markup-compatibility/2006" xmlns:o="urn:schemas-microsoft-com:office:office" xmlns:r="http://schemas.openxmlformats.org/officeDocument/2006/relationships" xmlns:m="http://schemas.openxmlformats.org/officeDocument/2006/math" xmlns:v="urn:schemas-microsoft-com:vml" xmlns:wp14="http://schemas.microsoft.com/office/word/2010/wordprocessingDrawing" xmlns:wp="http://schemas.openxmlformats.org/drawingml/2006/wordprocessingDrawing" xmlns:w10="urn:schemas-microsoft-com:office:word" xmlns:w="http://schemas.openxmlformats.org/wordprocessingml/2006/main" xmlns:w14="http://schemas.microsoft.com/office/word/2010/wordml" xmlns:wpg="http://schemas.microsoft.com/office/word/2010/wordprocessingGroup" xmlns:wpi="http://schemas.microsoft.com/office/word/2010/wordprocessingInk" xmlns:wne="http://schemas.microsoft.com/office/word/2006/wordml" xmlns:wps="http://schemas.microsoft.com/office/word/2010/wordprocessingShape" mc:Ignorable="w14 wp14">
   <w:p>
     <w:pPr>
       <w:pStyle w:val="Cabealho"/>
@@ -33068,7 +33029,7 @@
 </file>
 
 <file path=word/header3.xml><?xml version="1.0" encoding="utf-8"?>
-<w:hdr xmlns:wpc="http://schemas.microsoft.com/office/word/2010/wordprocessingCanvas" xmlns:cx="http://schemas.microsoft.com/office/drawing/2014/chartex" xmlns:cx1="http://schemas.microsoft.com/office/drawing/2015/9/8/chartex" xmlns:cx2="http://schemas.microsoft.com/office/drawing/2015/10/21/chartex" xmlns:cx3="http://schemas.microsoft.com/office/drawing/2016/5/9/chartex" xmlns:cx4="http://schemas.microsoft.com/office/drawing/2016/5/10/chartex" xmlns:cx5="http://schemas.microsoft.com/office/drawing/2016/5/11/chartex" xmlns:cx6="http://schemas.microsoft.com/office/drawing/2016/5/12/chartex" xmlns:cx7="http://schemas.microsoft.com/office/drawing/2016/5/13/chartex" xmlns:cx8="http://schemas.microsoft.com/office/drawing/2016/5/14/chartex" xmlns:mc="http://schemas.openxmlformats.org/markup-compatibility/2006" xmlns:aink="http://schemas.microsoft.com/office/drawing/2016/ink" xmlns:am3d="http://schemas.microsoft.com/office/drawing/2017/model3d" xmlns:o="urn:schemas-microsoft-com:office:office" xmlns:r="http://schemas.openxmlformats.org/officeDocument/2006/relationships" xmlns:m="http://schemas.openxmlformats.org/officeDocument/2006/math" xmlns:v="urn:schemas-microsoft-com:vml" xmlns:wp14="http://schemas.microsoft.com/office/word/2010/wordprocessingDrawing" xmlns:wp="http://schemas.openxmlformats.org/drawingml/2006/wordprocessingDrawing" xmlns:w10="urn:schemas-microsoft-com:office:word" xmlns:w="http://schemas.openxmlformats.org/wordprocessingml/2006/main" xmlns:w14="http://schemas.microsoft.com/office/word/2010/wordml" xmlns:w15="http://schemas.microsoft.com/office/word/2012/wordml" xmlns:w16cex="http://schemas.microsoft.com/office/word/2018/wordml/cex" xmlns:w16cid="http://schemas.microsoft.com/office/word/2016/wordml/cid" xmlns:w16="http://schemas.microsoft.com/office/word/2018/wordml" xmlns:w16sdtdh="http://schemas.microsoft.com/office/word/2020/wordml/sdtdatahash" xmlns:w16se="http://schemas.microsoft.com/office/word/2015/wordml/symex" xmlns:wpg="http://schemas.microsoft.com/office/word/2010/wordprocessingGroup" xmlns:wpi="http://schemas.microsoft.com/office/word/2010/wordprocessingInk" xmlns:wne="http://schemas.microsoft.com/office/word/2006/wordml" xmlns:wps="http://schemas.microsoft.com/office/word/2010/wordprocessingShape" mc:Ignorable="w14 w15 w16se w16cid w16 w16cex w16sdtdh wp14">
+<w:hdr xmlns:wpc="http://schemas.microsoft.com/office/word/2010/wordprocessingCanvas" xmlns:mc="http://schemas.openxmlformats.org/markup-compatibility/2006" xmlns:o="urn:schemas-microsoft-com:office:office" xmlns:r="http://schemas.openxmlformats.org/officeDocument/2006/relationships" xmlns:m="http://schemas.openxmlformats.org/officeDocument/2006/math" xmlns:v="urn:schemas-microsoft-com:vml" xmlns:wp14="http://schemas.microsoft.com/office/word/2010/wordprocessingDrawing" xmlns:wp="http://schemas.openxmlformats.org/drawingml/2006/wordprocessingDrawing" xmlns:w10="urn:schemas-microsoft-com:office:word" xmlns:w="http://schemas.openxmlformats.org/wordprocessingml/2006/main" xmlns:w14="http://schemas.microsoft.com/office/word/2010/wordml" xmlns:wpg="http://schemas.microsoft.com/office/word/2010/wordprocessingGroup" xmlns:wpi="http://schemas.microsoft.com/office/word/2010/wordprocessingInk" xmlns:wne="http://schemas.microsoft.com/office/word/2006/wordml" xmlns:wps="http://schemas.microsoft.com/office/word/2010/wordprocessingShape" mc:Ignorable="w14 wp14">
   <w:p>
     <w:pPr>
       <w:pStyle w:val="Cabealho"/>
@@ -33078,7 +33039,7 @@
 </file>
 
 <file path=word/header4.xml><?xml version="1.0" encoding="utf-8"?>
-<w:hdr xmlns:wpc="http://schemas.microsoft.com/office/word/2010/wordprocessingCanvas" xmlns:cx="http://schemas.microsoft.com/office/drawing/2014/chartex" xmlns:cx1="http://schemas.microsoft.com/office/drawing/2015/9/8/chartex" xmlns:cx2="http://schemas.microsoft.com/office/drawing/2015/10/21/chartex" xmlns:cx3="http://schemas.microsoft.com/office/drawing/2016/5/9/chartex" xmlns:cx4="http://schemas.microsoft.com/office/drawing/2016/5/10/chartex" xmlns:cx5="http://schemas.microsoft.com/office/drawing/2016/5/11/chartex" xmlns:cx6="http://schemas.microsoft.com/office/drawing/2016/5/12/chartex" xmlns:cx7="http://schemas.microsoft.com/office/drawing/2016/5/13/chartex" xmlns:cx8="http://schemas.microsoft.com/office/drawing/2016/5/14/chartex" xmlns:mc="http://schemas.openxmlformats.org/markup-compatibility/2006" xmlns:aink="http://schemas.microsoft.com/office/drawing/2016/ink" xmlns:am3d="http://schemas.microsoft.com/office/drawing/2017/model3d" xmlns:o="urn:schemas-microsoft-com:office:office" xmlns:r="http://schemas.openxmlformats.org/officeDocument/2006/relationships" xmlns:m="http://schemas.openxmlformats.org/officeDocument/2006/math" xmlns:v="urn:schemas-microsoft-com:vml" xmlns:wp14="http://schemas.microsoft.com/office/word/2010/wordprocessingDrawing" xmlns:wp="http://schemas.openxmlformats.org/drawingml/2006/wordprocessingDrawing" xmlns:w10="urn:schemas-microsoft-com:office:word" xmlns:w="http://schemas.openxmlformats.org/wordprocessingml/2006/main" xmlns:w14="http://schemas.microsoft.com/office/word/2010/wordml" xmlns:w15="http://schemas.microsoft.com/office/word/2012/wordml" xmlns:w16cex="http://schemas.microsoft.com/office/word/2018/wordml/cex" xmlns:w16cid="http://schemas.microsoft.com/office/word/2016/wordml/cid" xmlns:w16="http://schemas.microsoft.com/office/word/2018/wordml" xmlns:w16sdtdh="http://schemas.microsoft.com/office/word/2020/wordml/sdtdatahash" xmlns:w16se="http://schemas.microsoft.com/office/word/2015/wordml/symex" xmlns:wpg="http://schemas.microsoft.com/office/word/2010/wordprocessingGroup" xmlns:wpi="http://schemas.microsoft.com/office/word/2010/wordprocessingInk" xmlns:wne="http://schemas.microsoft.com/office/word/2006/wordml" xmlns:wps="http://schemas.microsoft.com/office/word/2010/wordprocessingShape" mc:Ignorable="w14 w15 w16se w16cid w16 w16cex w16sdtdh wp14">
+<w:hdr xmlns:wpc="http://schemas.microsoft.com/office/word/2010/wordprocessingCanvas" xmlns:mc="http://schemas.openxmlformats.org/markup-compatibility/2006" xmlns:o="urn:schemas-microsoft-com:office:office" xmlns:r="http://schemas.openxmlformats.org/officeDocument/2006/relationships" xmlns:m="http://schemas.openxmlformats.org/officeDocument/2006/math" xmlns:v="urn:schemas-microsoft-com:vml" xmlns:wp14="http://schemas.microsoft.com/office/word/2010/wordprocessingDrawing" xmlns:wp="http://schemas.openxmlformats.org/drawingml/2006/wordprocessingDrawing" xmlns:w10="urn:schemas-microsoft-com:office:word" xmlns:w="http://schemas.openxmlformats.org/wordprocessingml/2006/main" xmlns:w14="http://schemas.microsoft.com/office/word/2010/wordml" xmlns:wpg="http://schemas.microsoft.com/office/word/2010/wordprocessingGroup" xmlns:wpi="http://schemas.microsoft.com/office/word/2010/wordprocessingInk" xmlns:wne="http://schemas.microsoft.com/office/word/2006/wordml" xmlns:wps="http://schemas.microsoft.com/office/word/2010/wordprocessingShape" mc:Ignorable="w14 wp14">
   <w:sdt>
     <w:sdtPr>
       <w:id w:val="525151114"/>
@@ -33106,7 +33067,7 @@
           <w:rPr>
             <w:noProof/>
           </w:rPr>
-          <w:t>17</w:t>
+          <w:t>24</w:t>
         </w:r>
         <w:r>
           <w:fldChar w:fldCharType="end"/>
@@ -33123,7 +33084,7 @@
 </file>
 
 <file path=word/header5.xml><?xml version="1.0" encoding="utf-8"?>
-<w:hdr xmlns:wpc="http://schemas.microsoft.com/office/word/2010/wordprocessingCanvas" xmlns:cx="http://schemas.microsoft.com/office/drawing/2014/chartex" xmlns:cx1="http://schemas.microsoft.com/office/drawing/2015/9/8/chartex" xmlns:cx2="http://schemas.microsoft.com/office/drawing/2015/10/21/chartex" xmlns:cx3="http://schemas.microsoft.com/office/drawing/2016/5/9/chartex" xmlns:cx4="http://schemas.microsoft.com/office/drawing/2016/5/10/chartex" xmlns:cx5="http://schemas.microsoft.com/office/drawing/2016/5/11/chartex" xmlns:cx6="http://schemas.microsoft.com/office/drawing/2016/5/12/chartex" xmlns:cx7="http://schemas.microsoft.com/office/drawing/2016/5/13/chartex" xmlns:cx8="http://schemas.microsoft.com/office/drawing/2016/5/14/chartex" xmlns:mc="http://schemas.openxmlformats.org/markup-compatibility/2006" xmlns:aink="http://schemas.microsoft.com/office/drawing/2016/ink" xmlns:am3d="http://schemas.microsoft.com/office/drawing/2017/model3d" xmlns:o="urn:schemas-microsoft-com:office:office" xmlns:r="http://schemas.openxmlformats.org/officeDocument/2006/relationships" xmlns:m="http://schemas.openxmlformats.org/officeDocument/2006/math" xmlns:v="urn:schemas-microsoft-com:vml" xmlns:wp14="http://schemas.microsoft.com/office/word/2010/wordprocessingDrawing" xmlns:wp="http://schemas.openxmlformats.org/drawingml/2006/wordprocessingDrawing" xmlns:w10="urn:schemas-microsoft-com:office:word" xmlns:w="http://schemas.openxmlformats.org/wordprocessingml/2006/main" xmlns:w14="http://schemas.microsoft.com/office/word/2010/wordml" xmlns:w15="http://schemas.microsoft.com/office/word/2012/wordml" xmlns:w16cex="http://schemas.microsoft.com/office/word/2018/wordml/cex" xmlns:w16cid="http://schemas.microsoft.com/office/word/2016/wordml/cid" xmlns:w16="http://schemas.microsoft.com/office/word/2018/wordml" xmlns:w16sdtdh="http://schemas.microsoft.com/office/word/2020/wordml/sdtdatahash" xmlns:w16se="http://schemas.microsoft.com/office/word/2015/wordml/symex" xmlns:wpg="http://schemas.microsoft.com/office/word/2010/wordprocessingGroup" xmlns:wpi="http://schemas.microsoft.com/office/word/2010/wordprocessingInk" xmlns:wne="http://schemas.microsoft.com/office/word/2006/wordml" xmlns:wps="http://schemas.microsoft.com/office/word/2010/wordprocessingShape" mc:Ignorable="w14 w15 w16se w16cid w16 w16cex w16sdtdh wp14">
+<w:hdr xmlns:wpc="http://schemas.microsoft.com/office/word/2010/wordprocessingCanvas" xmlns:mc="http://schemas.openxmlformats.org/markup-compatibility/2006" xmlns:o="urn:schemas-microsoft-com:office:office" xmlns:r="http://schemas.openxmlformats.org/officeDocument/2006/relationships" xmlns:m="http://schemas.openxmlformats.org/officeDocument/2006/math" xmlns:v="urn:schemas-microsoft-com:vml" xmlns:wp14="http://schemas.microsoft.com/office/word/2010/wordprocessingDrawing" xmlns:wp="http://schemas.openxmlformats.org/drawingml/2006/wordprocessingDrawing" xmlns:w10="urn:schemas-microsoft-com:office:word" xmlns:w="http://schemas.openxmlformats.org/wordprocessingml/2006/main" xmlns:w14="http://schemas.microsoft.com/office/word/2010/wordml" xmlns:wpg="http://schemas.microsoft.com/office/word/2010/wordprocessingGroup" xmlns:wpi="http://schemas.microsoft.com/office/word/2010/wordprocessingInk" xmlns:wne="http://schemas.microsoft.com/office/word/2006/wordml" xmlns:wps="http://schemas.microsoft.com/office/word/2010/wordprocessingShape" mc:Ignorable="w14 wp14">
   <w:p>
     <w:pPr>
       <w:pStyle w:val="Cabealho"/>
@@ -33133,7 +33094,7 @@
 </file>
 
 <file path=word/header6.xml><?xml version="1.0" encoding="utf-8"?>
-<w:hdr xmlns:wpc="http://schemas.microsoft.com/office/word/2010/wordprocessingCanvas" xmlns:cx="http://schemas.microsoft.com/office/drawing/2014/chartex" xmlns:cx1="http://schemas.microsoft.com/office/drawing/2015/9/8/chartex" xmlns:cx2="http://schemas.microsoft.com/office/drawing/2015/10/21/chartex" xmlns:cx3="http://schemas.microsoft.com/office/drawing/2016/5/9/chartex" xmlns:cx4="http://schemas.microsoft.com/office/drawing/2016/5/10/chartex" xmlns:cx5="http://schemas.microsoft.com/office/drawing/2016/5/11/chartex" xmlns:cx6="http://schemas.microsoft.com/office/drawing/2016/5/12/chartex" xmlns:cx7="http://schemas.microsoft.com/office/drawing/2016/5/13/chartex" xmlns:cx8="http://schemas.microsoft.com/office/drawing/2016/5/14/chartex" xmlns:mc="http://schemas.openxmlformats.org/markup-compatibility/2006" xmlns:aink="http://schemas.microsoft.com/office/drawing/2016/ink" xmlns:am3d="http://schemas.microsoft.com/office/drawing/2017/model3d" xmlns:o="urn:schemas-microsoft-com:office:office" xmlns:r="http://schemas.openxmlformats.org/officeDocument/2006/relationships" xmlns:m="http://schemas.openxmlformats.org/officeDocument/2006/math" xmlns:v="urn:schemas-microsoft-com:vml" xmlns:wp14="http://schemas.microsoft.com/office/word/2010/wordprocessingDrawing" xmlns:wp="http://schemas.openxmlformats.org/drawingml/2006/wordprocessingDrawing" xmlns:w10="urn:schemas-microsoft-com:office:word" xmlns:w="http://schemas.openxmlformats.org/wordprocessingml/2006/main" xmlns:w14="http://schemas.microsoft.com/office/word/2010/wordml" xmlns:w15="http://schemas.microsoft.com/office/word/2012/wordml" xmlns:w16cex="http://schemas.microsoft.com/office/word/2018/wordml/cex" xmlns:w16cid="http://schemas.microsoft.com/office/word/2016/wordml/cid" xmlns:w16="http://schemas.microsoft.com/office/word/2018/wordml" xmlns:w16sdtdh="http://schemas.microsoft.com/office/word/2020/wordml/sdtdatahash" xmlns:w16se="http://schemas.microsoft.com/office/word/2015/wordml/symex" xmlns:wpg="http://schemas.microsoft.com/office/word/2010/wordprocessingGroup" xmlns:wpi="http://schemas.microsoft.com/office/word/2010/wordprocessingInk" xmlns:wne="http://schemas.microsoft.com/office/word/2006/wordml" xmlns:wps="http://schemas.microsoft.com/office/word/2010/wordprocessingShape" mc:Ignorable="w14 w15 w16se w16cid w16 w16cex w16sdtdh wp14">
+<w:hdr xmlns:wpc="http://schemas.microsoft.com/office/word/2010/wordprocessingCanvas" xmlns:mc="http://schemas.openxmlformats.org/markup-compatibility/2006" xmlns:o="urn:schemas-microsoft-com:office:office" xmlns:r="http://schemas.openxmlformats.org/officeDocument/2006/relationships" xmlns:m="http://schemas.openxmlformats.org/officeDocument/2006/math" xmlns:v="urn:schemas-microsoft-com:vml" xmlns:wp14="http://schemas.microsoft.com/office/word/2010/wordprocessingDrawing" xmlns:wp="http://schemas.openxmlformats.org/drawingml/2006/wordprocessingDrawing" xmlns:w10="urn:schemas-microsoft-com:office:word" xmlns:w="http://schemas.openxmlformats.org/wordprocessingml/2006/main" xmlns:w14="http://schemas.microsoft.com/office/word/2010/wordml" xmlns:wpg="http://schemas.microsoft.com/office/word/2010/wordprocessingGroup" xmlns:wpi="http://schemas.microsoft.com/office/word/2010/wordprocessingInk" xmlns:wne="http://schemas.microsoft.com/office/word/2006/wordml" xmlns:wps="http://schemas.microsoft.com/office/word/2010/wordprocessingShape" mc:Ignorable="w14 wp14">
   <w:p>
     <w:pPr>
       <w:pStyle w:val="Cabealho"/>
@@ -33156,7 +33117,7 @@
 </file>
 
 <file path=word/header7.xml><?xml version="1.0" encoding="utf-8"?>
-<w:hdr xmlns:wpc="http://schemas.microsoft.com/office/word/2010/wordprocessingCanvas" xmlns:cx="http://schemas.microsoft.com/office/drawing/2014/chartex" xmlns:cx1="http://schemas.microsoft.com/office/drawing/2015/9/8/chartex" xmlns:cx2="http://schemas.microsoft.com/office/drawing/2015/10/21/chartex" xmlns:cx3="http://schemas.microsoft.com/office/drawing/2016/5/9/chartex" xmlns:cx4="http://schemas.microsoft.com/office/drawing/2016/5/10/chartex" xmlns:cx5="http://schemas.microsoft.com/office/drawing/2016/5/11/chartex" xmlns:cx6="http://schemas.microsoft.com/office/drawing/2016/5/12/chartex" xmlns:cx7="http://schemas.microsoft.com/office/drawing/2016/5/13/chartex" xmlns:cx8="http://schemas.microsoft.com/office/drawing/2016/5/14/chartex" xmlns:mc="http://schemas.openxmlformats.org/markup-compatibility/2006" xmlns:aink="http://schemas.microsoft.com/office/drawing/2016/ink" xmlns:am3d="http://schemas.microsoft.com/office/drawing/2017/model3d" xmlns:o="urn:schemas-microsoft-com:office:office" xmlns:r="http://schemas.openxmlformats.org/officeDocument/2006/relationships" xmlns:m="http://schemas.openxmlformats.org/officeDocument/2006/math" xmlns:v="urn:schemas-microsoft-com:vml" xmlns:wp14="http://schemas.microsoft.com/office/word/2010/wordprocessingDrawing" xmlns:wp="http://schemas.openxmlformats.org/drawingml/2006/wordprocessingDrawing" xmlns:w10="urn:schemas-microsoft-com:office:word" xmlns:w="http://schemas.openxmlformats.org/wordprocessingml/2006/main" xmlns:w14="http://schemas.microsoft.com/office/word/2010/wordml" xmlns:w15="http://schemas.microsoft.com/office/word/2012/wordml" xmlns:w16cex="http://schemas.microsoft.com/office/word/2018/wordml/cex" xmlns:w16cid="http://schemas.microsoft.com/office/word/2016/wordml/cid" xmlns:w16="http://schemas.microsoft.com/office/word/2018/wordml" xmlns:w16sdtdh="http://schemas.microsoft.com/office/word/2020/wordml/sdtdatahash" xmlns:w16se="http://schemas.microsoft.com/office/word/2015/wordml/symex" xmlns:wpg="http://schemas.microsoft.com/office/word/2010/wordprocessingGroup" xmlns:wpi="http://schemas.microsoft.com/office/word/2010/wordprocessingInk" xmlns:wne="http://schemas.microsoft.com/office/word/2006/wordml" xmlns:wps="http://schemas.microsoft.com/office/word/2010/wordprocessingShape" mc:Ignorable="w14 w15 w16se w16cid w16 w16cex w16sdtdh wp14">
+<w:hdr xmlns:wpc="http://schemas.microsoft.com/office/word/2010/wordprocessingCanvas" xmlns:mc="http://schemas.openxmlformats.org/markup-compatibility/2006" xmlns:o="urn:schemas-microsoft-com:office:office" xmlns:r="http://schemas.openxmlformats.org/officeDocument/2006/relationships" xmlns:m="http://schemas.openxmlformats.org/officeDocument/2006/math" xmlns:v="urn:schemas-microsoft-com:vml" xmlns:wp14="http://schemas.microsoft.com/office/word/2010/wordprocessingDrawing" xmlns:wp="http://schemas.openxmlformats.org/drawingml/2006/wordprocessingDrawing" xmlns:w10="urn:schemas-microsoft-com:office:word" xmlns:w="http://schemas.openxmlformats.org/wordprocessingml/2006/main" xmlns:w14="http://schemas.microsoft.com/office/word/2010/wordml" xmlns:wpg="http://schemas.microsoft.com/office/word/2010/wordprocessingGroup" xmlns:wpi="http://schemas.microsoft.com/office/word/2010/wordprocessingInk" xmlns:wne="http://schemas.microsoft.com/office/word/2006/wordml" xmlns:wps="http://schemas.microsoft.com/office/word/2010/wordprocessingShape" mc:Ignorable="w14 wp14">
   <w:sdt>
     <w:sdtPr>
       <w:id w:val="-33659915"/>
@@ -33184,7 +33145,7 @@
           <w:rPr>
             <w:noProof/>
           </w:rPr>
-          <w:t>51</w:t>
+          <w:t>69</w:t>
         </w:r>
         <w:r>
           <w:fldChar w:fldCharType="end"/>
@@ -33197,7 +33158,7 @@
 </file>
 
 <file path=word/header8.xml><?xml version="1.0" encoding="utf-8"?>
-<w:hdr xmlns:wpc="http://schemas.microsoft.com/office/word/2010/wordprocessingCanvas" xmlns:cx="http://schemas.microsoft.com/office/drawing/2014/chartex" xmlns:cx1="http://schemas.microsoft.com/office/drawing/2015/9/8/chartex" xmlns:cx2="http://schemas.microsoft.com/office/drawing/2015/10/21/chartex" xmlns:cx3="http://schemas.microsoft.com/office/drawing/2016/5/9/chartex" xmlns:cx4="http://schemas.microsoft.com/office/drawing/2016/5/10/chartex" xmlns:cx5="http://schemas.microsoft.com/office/drawing/2016/5/11/chartex" xmlns:cx6="http://schemas.microsoft.com/office/drawing/2016/5/12/chartex" xmlns:cx7="http://schemas.microsoft.com/office/drawing/2016/5/13/chartex" xmlns:cx8="http://schemas.microsoft.com/office/drawing/2016/5/14/chartex" xmlns:mc="http://schemas.openxmlformats.org/markup-compatibility/2006" xmlns:aink="http://schemas.microsoft.com/office/drawing/2016/ink" xmlns:am3d="http://schemas.microsoft.com/office/drawing/2017/model3d" xmlns:o="urn:schemas-microsoft-com:office:office" xmlns:r="http://schemas.openxmlformats.org/officeDocument/2006/relationships" xmlns:m="http://schemas.openxmlformats.org/officeDocument/2006/math" xmlns:v="urn:schemas-microsoft-com:vml" xmlns:wp14="http://schemas.microsoft.com/office/word/2010/wordprocessingDrawing" xmlns:wp="http://schemas.openxmlformats.org/drawingml/2006/wordprocessingDrawing" xmlns:w10="urn:schemas-microsoft-com:office:word" xmlns:w="http://schemas.openxmlformats.org/wordprocessingml/2006/main" xmlns:w14="http://schemas.microsoft.com/office/word/2010/wordml" xmlns:w15="http://schemas.microsoft.com/office/word/2012/wordml" xmlns:w16cex="http://schemas.microsoft.com/office/word/2018/wordml/cex" xmlns:w16cid="http://schemas.microsoft.com/office/word/2016/wordml/cid" xmlns:w16="http://schemas.microsoft.com/office/word/2018/wordml" xmlns:w16sdtdh="http://schemas.microsoft.com/office/word/2020/wordml/sdtdatahash" xmlns:w16se="http://schemas.microsoft.com/office/word/2015/wordml/symex" xmlns:wpg="http://schemas.microsoft.com/office/word/2010/wordprocessingGroup" xmlns:wpi="http://schemas.microsoft.com/office/word/2010/wordprocessingInk" xmlns:wne="http://schemas.microsoft.com/office/word/2006/wordml" xmlns:wps="http://schemas.microsoft.com/office/word/2010/wordprocessingShape" mc:Ignorable="w14 w15 w16se w16cid w16 w16cex w16sdtdh wp14">
+<w:hdr xmlns:wpc="http://schemas.microsoft.com/office/word/2010/wordprocessingCanvas" xmlns:mc="http://schemas.openxmlformats.org/markup-compatibility/2006" xmlns:o="urn:schemas-microsoft-com:office:office" xmlns:r="http://schemas.openxmlformats.org/officeDocument/2006/relationships" xmlns:m="http://schemas.openxmlformats.org/officeDocument/2006/math" xmlns:v="urn:schemas-microsoft-com:vml" xmlns:wp14="http://schemas.microsoft.com/office/word/2010/wordprocessingDrawing" xmlns:wp="http://schemas.openxmlformats.org/drawingml/2006/wordprocessingDrawing" xmlns:w10="urn:schemas-microsoft-com:office:word" xmlns:w="http://schemas.openxmlformats.org/wordprocessingml/2006/main" xmlns:w14="http://schemas.microsoft.com/office/word/2010/wordml" xmlns:wpg="http://schemas.microsoft.com/office/word/2010/wordprocessingGroup" xmlns:wpi="http://schemas.microsoft.com/office/word/2010/wordprocessingInk" xmlns:wne="http://schemas.microsoft.com/office/word/2006/wordml" xmlns:wps="http://schemas.microsoft.com/office/word/2010/wordprocessingShape" mc:Ignorable="w14 wp14">
   <w:p>
     <w:pPr>
       <w:pStyle w:val="Cabealho"/>
@@ -33238,8 +33199,8 @@
 </file>
 
 <file path=word/numbering.xml><?xml version="1.0" encoding="utf-8"?>
-<w:numbering xmlns:wpc="http://schemas.microsoft.com/office/word/2010/wordprocessingCanvas" xmlns:cx="http://schemas.microsoft.com/office/drawing/2014/chartex" xmlns:cx1="http://schemas.microsoft.com/office/drawing/2015/9/8/chartex" xmlns:cx2="http://schemas.microsoft.com/office/drawing/2015/10/21/chartex" xmlns:cx3="http://schemas.microsoft.com/office/drawing/2016/5/9/chartex" xmlns:cx4="http://schemas.microsoft.com/office/drawing/2016/5/10/chartex" xmlns:cx5="http://schemas.microsoft.com/office/drawing/2016/5/11/chartex" xmlns:cx6="http://schemas.microsoft.com/office/drawing/2016/5/12/chartex" xmlns:cx7="http://schemas.microsoft.com/office/drawing/2016/5/13/chartex" xmlns:cx8="http://schemas.microsoft.com/office/drawing/2016/5/14/chartex" xmlns:mc="http://schemas.openxmlformats.org/markup-compatibility/2006" xmlns:aink="http://schemas.microsoft.com/office/drawing/2016/ink" xmlns:am3d="http://schemas.microsoft.com/office/drawing/2017/model3d" xmlns:o="urn:schemas-microsoft-com:office:office" xmlns:r="http://schemas.openxmlformats.org/officeDocument/2006/relationships" xmlns:m="http://schemas.openxmlformats.org/officeDocument/2006/math" xmlns:v="urn:schemas-microsoft-com:vml" xmlns:wp14="http://schemas.microsoft.com/office/word/2010/wordprocessingDrawing" xmlns:wp="http://schemas.openxmlformats.org/drawingml/2006/wordprocessingDrawing" xmlns:w10="urn:schemas-microsoft-com:office:word" xmlns:w="http://schemas.openxmlformats.org/wordprocessingml/2006/main" xmlns:w14="http://schemas.microsoft.com/office/word/2010/wordml" xmlns:w15="http://schemas.microsoft.com/office/word/2012/wordml" xmlns:w16cex="http://schemas.microsoft.com/office/word/2018/wordml/cex" xmlns:w16cid="http://schemas.microsoft.com/office/word/2016/wordml/cid" xmlns:w16="http://schemas.microsoft.com/office/word/2018/wordml" xmlns:w16sdtdh="http://schemas.microsoft.com/office/word/2020/wordml/sdtdatahash" xmlns:w16se="http://schemas.microsoft.com/office/word/2015/wordml/symex" xmlns:wpg="http://schemas.microsoft.com/office/word/2010/wordprocessingGroup" xmlns:wpi="http://schemas.microsoft.com/office/word/2010/wordprocessingInk" xmlns:wne="http://schemas.microsoft.com/office/word/2006/wordml" xmlns:wps="http://schemas.microsoft.com/office/word/2010/wordprocessingShape" mc:Ignorable="w14 w15 w16se w16cid w16 w16cex w16sdtdh wp14">
-  <w:abstractNum w:abstractNumId="0" w15:restartNumberingAfterBreak="0">
+<w:numbering xmlns:wpc="http://schemas.microsoft.com/office/word/2010/wordprocessingCanvas" xmlns:mc="http://schemas.openxmlformats.org/markup-compatibility/2006" xmlns:o="urn:schemas-microsoft-com:office:office" xmlns:r="http://schemas.openxmlformats.org/officeDocument/2006/relationships" xmlns:m="http://schemas.openxmlformats.org/officeDocument/2006/math" xmlns:v="urn:schemas-microsoft-com:vml" xmlns:wp14="http://schemas.microsoft.com/office/word/2010/wordprocessingDrawing" xmlns:wp="http://schemas.openxmlformats.org/drawingml/2006/wordprocessingDrawing" xmlns:w10="urn:schemas-microsoft-com:office:word" xmlns:w="http://schemas.openxmlformats.org/wordprocessingml/2006/main" xmlns:w14="http://schemas.microsoft.com/office/word/2010/wordml" xmlns:wpg="http://schemas.microsoft.com/office/word/2010/wordprocessingGroup" xmlns:wpi="http://schemas.microsoft.com/office/word/2010/wordprocessingInk" xmlns:wne="http://schemas.microsoft.com/office/word/2006/wordml" xmlns:wps="http://schemas.microsoft.com/office/word/2010/wordprocessingShape" mc:Ignorable="w14 wp14">
+  <w:abstractNum w:abstractNumId="0">
     <w:nsid w:val="021E56FC"/>
     <w:multiLevelType w:val="hybridMultilevel"/>
     <w:tmpl w:val="8EE423F0"/>
@@ -33325,7 +33286,7 @@
       </w:pPr>
     </w:lvl>
   </w:abstractNum>
-  <w:abstractNum w:abstractNumId="1" w15:restartNumberingAfterBreak="0">
+  <w:abstractNum w:abstractNumId="1">
     <w:nsid w:val="038D6AA8"/>
     <w:multiLevelType w:val="hybridMultilevel"/>
     <w:tmpl w:val="E6FCD166"/>
@@ -33414,7 +33375,7 @@
       </w:pPr>
     </w:lvl>
   </w:abstractNum>
-  <w:abstractNum w:abstractNumId="2" w15:restartNumberingAfterBreak="0">
+  <w:abstractNum w:abstractNumId="2">
     <w:nsid w:val="0C3F0C2D"/>
     <w:multiLevelType w:val="hybridMultilevel"/>
     <w:tmpl w:val="94CCDCA4"/>
@@ -33527,7 +33488,7 @@
       </w:rPr>
     </w:lvl>
   </w:abstractNum>
-  <w:abstractNum w:abstractNumId="3" w15:restartNumberingAfterBreak="0">
+  <w:abstractNum w:abstractNumId="3">
     <w:nsid w:val="0DFD4E44"/>
     <w:multiLevelType w:val="hybridMultilevel"/>
     <w:tmpl w:val="A358D8B6"/>
@@ -33613,7 +33574,7 @@
       </w:pPr>
     </w:lvl>
   </w:abstractNum>
-  <w:abstractNum w:abstractNumId="4" w15:restartNumberingAfterBreak="0">
+  <w:abstractNum w:abstractNumId="4">
     <w:nsid w:val="0F9B4F47"/>
     <w:multiLevelType w:val="multilevel"/>
     <w:tmpl w:val="5BDC708E"/>
@@ -33762,7 +33723,7 @@
       </w:rPr>
     </w:lvl>
   </w:abstractNum>
-  <w:abstractNum w:abstractNumId="5" w15:restartNumberingAfterBreak="0">
+  <w:abstractNum w:abstractNumId="5">
     <w:nsid w:val="10A23F6B"/>
     <w:multiLevelType w:val="hybridMultilevel"/>
     <w:tmpl w:val="B394E1E2"/>
@@ -33848,7 +33809,7 @@
       </w:pPr>
     </w:lvl>
   </w:abstractNum>
-  <w:abstractNum w:abstractNumId="6" w15:restartNumberingAfterBreak="0">
+  <w:abstractNum w:abstractNumId="6">
     <w:nsid w:val="11616AAC"/>
     <w:multiLevelType w:val="hybridMultilevel"/>
     <w:tmpl w:val="B69C2FEE"/>
@@ -33937,7 +33898,7 @@
       </w:pPr>
     </w:lvl>
   </w:abstractNum>
-  <w:abstractNum w:abstractNumId="7" w15:restartNumberingAfterBreak="0">
+  <w:abstractNum w:abstractNumId="7">
     <w:nsid w:val="121843C4"/>
     <w:multiLevelType w:val="hybridMultilevel"/>
     <w:tmpl w:val="163A13BA"/>
@@ -34050,7 +34011,7 @@
       </w:rPr>
     </w:lvl>
   </w:abstractNum>
-  <w:abstractNum w:abstractNumId="8" w15:restartNumberingAfterBreak="0">
+  <w:abstractNum w:abstractNumId="8">
     <w:nsid w:val="17600124"/>
     <w:multiLevelType w:val="hybridMultilevel"/>
     <w:tmpl w:val="9634D0AA"/>
@@ -34163,7 +34124,7 @@
       </w:rPr>
     </w:lvl>
   </w:abstractNum>
-  <w:abstractNum w:abstractNumId="9" w15:restartNumberingAfterBreak="0">
+  <w:abstractNum w:abstractNumId="9">
     <w:nsid w:val="1DB71EFE"/>
     <w:multiLevelType w:val="hybridMultilevel"/>
     <w:tmpl w:val="44B2C2AC"/>
@@ -34252,7 +34213,7 @@
       </w:pPr>
     </w:lvl>
   </w:abstractNum>
-  <w:abstractNum w:abstractNumId="10" w15:restartNumberingAfterBreak="0">
+  <w:abstractNum w:abstractNumId="10">
     <w:nsid w:val="21CF47D4"/>
     <w:multiLevelType w:val="hybridMultilevel"/>
     <w:tmpl w:val="82C4265C"/>
@@ -34338,7 +34299,7 @@
       </w:pPr>
     </w:lvl>
   </w:abstractNum>
-  <w:abstractNum w:abstractNumId="11" w15:restartNumberingAfterBreak="0">
+  <w:abstractNum w:abstractNumId="11">
     <w:nsid w:val="29A3024C"/>
     <w:multiLevelType w:val="hybridMultilevel"/>
     <w:tmpl w:val="AA74990E"/>
@@ -34424,7 +34385,7 @@
       </w:pPr>
     </w:lvl>
   </w:abstractNum>
-  <w:abstractNum w:abstractNumId="12" w15:restartNumberingAfterBreak="0">
+  <w:abstractNum w:abstractNumId="12">
     <w:nsid w:val="2AD57626"/>
     <w:multiLevelType w:val="hybridMultilevel"/>
     <w:tmpl w:val="E85A48A8"/>
@@ -34510,7 +34471,7 @@
       </w:pPr>
     </w:lvl>
   </w:abstractNum>
-  <w:abstractNum w:abstractNumId="13" w15:restartNumberingAfterBreak="0">
+  <w:abstractNum w:abstractNumId="13">
     <w:nsid w:val="2F267230"/>
     <w:multiLevelType w:val="hybridMultilevel"/>
     <w:tmpl w:val="E102B2CC"/>
@@ -34599,7 +34560,7 @@
       </w:pPr>
     </w:lvl>
   </w:abstractNum>
-  <w:abstractNum w:abstractNumId="14" w15:restartNumberingAfterBreak="0">
+  <w:abstractNum w:abstractNumId="14">
     <w:nsid w:val="30696363"/>
     <w:multiLevelType w:val="hybridMultilevel"/>
     <w:tmpl w:val="8368C35A"/>
@@ -34688,7 +34649,7 @@
       </w:pPr>
     </w:lvl>
   </w:abstractNum>
-  <w:abstractNum w:abstractNumId="15" w15:restartNumberingAfterBreak="0">
+  <w:abstractNum w:abstractNumId="15">
     <w:nsid w:val="30D462F9"/>
     <w:multiLevelType w:val="hybridMultilevel"/>
     <w:tmpl w:val="A0A0BD40"/>
@@ -34777,7 +34738,7 @@
       </w:pPr>
     </w:lvl>
   </w:abstractNum>
-  <w:abstractNum w:abstractNumId="16" w15:restartNumberingAfterBreak="0">
+  <w:abstractNum w:abstractNumId="16">
     <w:nsid w:val="39134949"/>
     <w:multiLevelType w:val="hybridMultilevel"/>
     <w:tmpl w:val="5C5EEF44"/>
@@ -34890,7 +34851,7 @@
       </w:rPr>
     </w:lvl>
   </w:abstractNum>
-  <w:abstractNum w:abstractNumId="17" w15:restartNumberingAfterBreak="0">
+  <w:abstractNum w:abstractNumId="17">
     <w:nsid w:val="3B501AD5"/>
     <w:multiLevelType w:val="hybridMultilevel"/>
     <w:tmpl w:val="A39AD45A"/>
@@ -34979,7 +34940,7 @@
       </w:pPr>
     </w:lvl>
   </w:abstractNum>
-  <w:abstractNum w:abstractNumId="18" w15:restartNumberingAfterBreak="0">
+  <w:abstractNum w:abstractNumId="18">
     <w:nsid w:val="435675F7"/>
     <w:multiLevelType w:val="hybridMultilevel"/>
     <w:tmpl w:val="BDA02616"/>
@@ -35092,7 +35053,7 @@
       </w:rPr>
     </w:lvl>
   </w:abstractNum>
-  <w:abstractNum w:abstractNumId="19" w15:restartNumberingAfterBreak="0">
+  <w:abstractNum w:abstractNumId="19">
     <w:nsid w:val="455059E6"/>
     <w:multiLevelType w:val="hybridMultilevel"/>
     <w:tmpl w:val="1F72A98C"/>
@@ -35178,7 +35139,7 @@
       </w:pPr>
     </w:lvl>
   </w:abstractNum>
-  <w:abstractNum w:abstractNumId="20" w15:restartNumberingAfterBreak="0">
+  <w:abstractNum w:abstractNumId="20">
     <w:nsid w:val="46C361E2"/>
     <w:multiLevelType w:val="hybridMultilevel"/>
     <w:tmpl w:val="E6E8E4AE"/>
@@ -35264,7 +35225,7 @@
       </w:pPr>
     </w:lvl>
   </w:abstractNum>
-  <w:abstractNum w:abstractNumId="21" w15:restartNumberingAfterBreak="0">
+  <w:abstractNum w:abstractNumId="21">
     <w:nsid w:val="4AD64478"/>
     <w:multiLevelType w:val="hybridMultilevel"/>
     <w:tmpl w:val="CE425DC0"/>
@@ -35350,7 +35311,7 @@
       </w:pPr>
     </w:lvl>
   </w:abstractNum>
-  <w:abstractNum w:abstractNumId="22" w15:restartNumberingAfterBreak="0">
+  <w:abstractNum w:abstractNumId="22">
     <w:nsid w:val="4F982FCB"/>
     <w:multiLevelType w:val="multilevel"/>
     <w:tmpl w:val="75222162"/>
@@ -35499,7 +35460,7 @@
       </w:rPr>
     </w:lvl>
   </w:abstractNum>
-  <w:abstractNum w:abstractNumId="23" w15:restartNumberingAfterBreak="0">
+  <w:abstractNum w:abstractNumId="23">
     <w:nsid w:val="5102074C"/>
     <w:multiLevelType w:val="hybridMultilevel"/>
     <w:tmpl w:val="03EAA97A"/>
@@ -35588,7 +35549,7 @@
       </w:pPr>
     </w:lvl>
   </w:abstractNum>
-  <w:abstractNum w:abstractNumId="24" w15:restartNumberingAfterBreak="0">
+  <w:abstractNum w:abstractNumId="24">
     <w:nsid w:val="5584027B"/>
     <w:multiLevelType w:val="hybridMultilevel"/>
     <w:tmpl w:val="B394E1E2"/>
@@ -35674,7 +35635,7 @@
       </w:pPr>
     </w:lvl>
   </w:abstractNum>
-  <w:abstractNum w:abstractNumId="25" w15:restartNumberingAfterBreak="0">
+  <w:abstractNum w:abstractNumId="25">
     <w:nsid w:val="5FB6064C"/>
     <w:multiLevelType w:val="hybridMultilevel"/>
     <w:tmpl w:val="A0B01E78"/>
@@ -35760,7 +35721,7 @@
       </w:pPr>
     </w:lvl>
   </w:abstractNum>
-  <w:abstractNum w:abstractNumId="26" w15:restartNumberingAfterBreak="0">
+  <w:abstractNum w:abstractNumId="26">
     <w:nsid w:val="60EB70FA"/>
     <w:multiLevelType w:val="multilevel"/>
     <w:tmpl w:val="6D68A7B8"/>
@@ -35910,7 +35871,93 @@
       </w:rPr>
     </w:lvl>
   </w:abstractNum>
-  <w:abstractNum w:abstractNumId="27" w15:restartNumberingAfterBreak="0">
+  <w:abstractNum w:abstractNumId="27">
+    <w:nsid w:val="63DA7647"/>
+    <w:multiLevelType w:val="hybridMultilevel"/>
+    <w:tmpl w:val="C760288C"/>
+    <w:lvl w:ilvl="0" w:tplc="04160017">
+      <w:start w:val="1"/>
+      <w:numFmt w:val="lowerLetter"/>
+      <w:lvlText w:val="%1)"/>
+      <w:lvlJc w:val="left"/>
+      <w:pPr>
+        <w:ind w:left="720" w:hanging="360"/>
+      </w:pPr>
+    </w:lvl>
+    <w:lvl w:ilvl="1" w:tplc="04160019" w:tentative="1">
+      <w:start w:val="1"/>
+      <w:numFmt w:val="lowerLetter"/>
+      <w:lvlText w:val="%2."/>
+      <w:lvlJc w:val="left"/>
+      <w:pPr>
+        <w:ind w:left="1440" w:hanging="360"/>
+      </w:pPr>
+    </w:lvl>
+    <w:lvl w:ilvl="2" w:tplc="0416001B" w:tentative="1">
+      <w:start w:val="1"/>
+      <w:numFmt w:val="lowerRoman"/>
+      <w:lvlText w:val="%3."/>
+      <w:lvlJc w:val="right"/>
+      <w:pPr>
+        <w:ind w:left="2160" w:hanging="180"/>
+      </w:pPr>
+    </w:lvl>
+    <w:lvl w:ilvl="3" w:tplc="0416000F" w:tentative="1">
+      <w:start w:val="1"/>
+      <w:numFmt w:val="decimal"/>
+      <w:lvlText w:val="%4."/>
+      <w:lvlJc w:val="left"/>
+      <w:pPr>
+        <w:ind w:left="2880" w:hanging="360"/>
+      </w:pPr>
+    </w:lvl>
+    <w:lvl w:ilvl="4" w:tplc="04160019" w:tentative="1">
+      <w:start w:val="1"/>
+      <w:numFmt w:val="lowerLetter"/>
+      <w:lvlText w:val="%5."/>
+      <w:lvlJc w:val="left"/>
+      <w:pPr>
+        <w:ind w:left="3600" w:hanging="360"/>
+      </w:pPr>
+    </w:lvl>
+    <w:lvl w:ilvl="5" w:tplc="0416001B" w:tentative="1">
+      <w:start w:val="1"/>
+      <w:numFmt w:val="lowerRoman"/>
+      <w:lvlText w:val="%6."/>
+      <w:lvlJc w:val="right"/>
+      <w:pPr>
+        <w:ind w:left="4320" w:hanging="180"/>
+      </w:pPr>
+    </w:lvl>
+    <w:lvl w:ilvl="6" w:tplc="0416000F" w:tentative="1">
+      <w:start w:val="1"/>
+      <w:numFmt w:val="decimal"/>
+      <w:lvlText w:val="%7."/>
+      <w:lvlJc w:val="left"/>
+      <w:pPr>
+        <w:ind w:left="5040" w:hanging="360"/>
+      </w:pPr>
+    </w:lvl>
+    <w:lvl w:ilvl="7" w:tplc="04160019" w:tentative="1">
+      <w:start w:val="1"/>
+      <w:numFmt w:val="lowerLetter"/>
+      <w:lvlText w:val="%8."/>
+      <w:lvlJc w:val="left"/>
+      <w:pPr>
+        <w:ind w:left="5760" w:hanging="360"/>
+      </w:pPr>
+    </w:lvl>
+    <w:lvl w:ilvl="8" w:tplc="0416001B" w:tentative="1">
+      <w:start w:val="1"/>
+      <w:numFmt w:val="lowerRoman"/>
+      <w:lvlText w:val="%9."/>
+      <w:lvlJc w:val="right"/>
+      <w:pPr>
+        <w:ind w:left="6480" w:hanging="180"/>
+      </w:pPr>
+    </w:lvl>
+  </w:abstractNum>
+  <w:abstractNum w:abstractNumId="28">
     <w:nsid w:val="63E512F1"/>
     <w:multiLevelType w:val="hybridMultilevel"/>
     <w:tmpl w:val="948EB100"/>
@@ -36023,7 +36070,7 @@
       </w:rPr>
     </w:lvl>
   </w:abstractNum>
-  <w:abstractNum w:abstractNumId="28" w15:restartNumberingAfterBreak="0">
+  <w:abstractNum w:abstractNumId="29">
     <w:nsid w:val="64457B48"/>
     <w:multiLevelType w:val="hybridMultilevel"/>
     <w:tmpl w:val="9FA0670E"/>
@@ -36109,7 +36156,7 @@
       </w:pPr>
     </w:lvl>
   </w:abstractNum>
-  <w:abstractNum w:abstractNumId="29" w15:restartNumberingAfterBreak="0">
+  <w:abstractNum w:abstractNumId="30">
     <w:nsid w:val="677E29E5"/>
     <w:multiLevelType w:val="hybridMultilevel"/>
     <w:tmpl w:val="FDA68FAC"/>
@@ -36198,7 +36245,7 @@
       </w:pPr>
     </w:lvl>
   </w:abstractNum>
-  <w:abstractNum w:abstractNumId="30" w15:restartNumberingAfterBreak="0">
+  <w:abstractNum w:abstractNumId="31">
     <w:nsid w:val="6ADA0AC7"/>
     <w:multiLevelType w:val="hybridMultilevel"/>
     <w:tmpl w:val="8D6E1D08"/>
@@ -36287,7 +36334,7 @@
       </w:pPr>
     </w:lvl>
   </w:abstractNum>
-  <w:abstractNum w:abstractNumId="31" w15:restartNumberingAfterBreak="0">
+  <w:abstractNum w:abstractNumId="32">
     <w:nsid w:val="6DEA6E60"/>
     <w:multiLevelType w:val="multilevel"/>
     <w:tmpl w:val="09A8C87A"/>
@@ -36376,7 +36423,7 @@
       </w:pPr>
     </w:lvl>
   </w:abstractNum>
-  <w:abstractNum w:abstractNumId="32" w15:restartNumberingAfterBreak="0">
+  <w:abstractNum w:abstractNumId="33">
     <w:nsid w:val="6F196BDC"/>
     <w:multiLevelType w:val="hybridMultilevel"/>
     <w:tmpl w:val="6DA60DF8"/>
@@ -36462,7 +36509,7 @@
       </w:pPr>
     </w:lvl>
   </w:abstractNum>
-  <w:abstractNum w:abstractNumId="33" w15:restartNumberingAfterBreak="0">
+  <w:abstractNum w:abstractNumId="34">
     <w:nsid w:val="718F5D14"/>
     <w:multiLevelType w:val="hybridMultilevel"/>
     <w:tmpl w:val="386E676E"/>
@@ -36548,7 +36595,7 @@
       </w:pPr>
     </w:lvl>
   </w:abstractNum>
-  <w:abstractNum w:abstractNumId="34" w15:restartNumberingAfterBreak="0">
+  <w:abstractNum w:abstractNumId="35">
     <w:nsid w:val="71C73A29"/>
     <w:multiLevelType w:val="multilevel"/>
     <w:tmpl w:val="A7B8DC1C"/>
@@ -36698,7 +36745,7 @@
       </w:rPr>
     </w:lvl>
   </w:abstractNum>
-  <w:abstractNum w:abstractNumId="35" w15:restartNumberingAfterBreak="0">
+  <w:abstractNum w:abstractNumId="36">
     <w:nsid w:val="73B2488B"/>
     <w:multiLevelType w:val="hybridMultilevel"/>
     <w:tmpl w:val="FDA68FAC"/>
@@ -36787,7 +36834,7 @@
       </w:pPr>
     </w:lvl>
   </w:abstractNum>
-  <w:abstractNum w:abstractNumId="36" w15:restartNumberingAfterBreak="0">
+  <w:abstractNum w:abstractNumId="37">
     <w:nsid w:val="74A65BED"/>
     <w:multiLevelType w:val="multilevel"/>
     <w:tmpl w:val="6D68A7B8"/>
@@ -36937,7 +36984,7 @@
       </w:rPr>
     </w:lvl>
   </w:abstractNum>
-  <w:abstractNum w:abstractNumId="37" w15:restartNumberingAfterBreak="0">
+  <w:abstractNum w:abstractNumId="38">
     <w:nsid w:val="777A5D9F"/>
     <w:multiLevelType w:val="multilevel"/>
     <w:tmpl w:val="EDE2B9B2"/>
@@ -37050,7 +37097,7 @@
       </w:rPr>
     </w:lvl>
   </w:abstractNum>
-  <w:abstractNum w:abstractNumId="38" w15:restartNumberingAfterBreak="0">
+  <w:abstractNum w:abstractNumId="39">
     <w:nsid w:val="7E1B354D"/>
     <w:multiLevelType w:val="hybridMultilevel"/>
     <w:tmpl w:val="F196C876"/>
@@ -37136,7 +37183,7 @@
       </w:pPr>
     </w:lvl>
   </w:abstractNum>
-  <w:abstractNum w:abstractNumId="39" w15:restartNumberingAfterBreak="0">
+  <w:abstractNum w:abstractNumId="40">
     <w:nsid w:val="7E5A2112"/>
     <w:multiLevelType w:val="hybridMultilevel"/>
     <w:tmpl w:val="EEB4EEA2"/>
@@ -37249,7 +37296,7 @@
       </w:rPr>
     </w:lvl>
   </w:abstractNum>
-  <w:abstractNum w:abstractNumId="40" w15:restartNumberingAfterBreak="0">
+  <w:abstractNum w:abstractNumId="41">
     <w:nsid w:val="7FD600B6"/>
     <w:multiLevelType w:val="multilevel"/>
     <w:tmpl w:val="F1469A1E"/>
@@ -37375,7 +37422,7 @@
     <w:abstractNumId w:val="14"/>
   </w:num>
   <w:num w:numId="5">
-    <w:abstractNumId w:val="27"/>
+    <w:abstractNumId w:val="28"/>
   </w:num>
   <w:num w:numId="6">
     <w:abstractNumId w:val="6"/>
@@ -37390,7 +37437,7 @@
     <w:abstractNumId w:val="8"/>
   </w:num>
   <w:num w:numId="10">
-    <w:abstractNumId w:val="39"/>
+    <w:abstractNumId w:val="40"/>
   </w:num>
   <w:num w:numId="11">
     <w:abstractNumId w:val="18"/>
@@ -37399,7 +37446,7 @@
     <w:abstractNumId w:val="9"/>
   </w:num>
   <w:num w:numId="13">
-    <w:abstractNumId w:val="31"/>
+    <w:abstractNumId w:val="32"/>
   </w:num>
   <w:num w:numId="14">
     <w:abstractNumId w:val="11"/>
@@ -37408,7 +37455,7 @@
     <w:abstractNumId w:val="19"/>
   </w:num>
   <w:num w:numId="16">
-    <w:abstractNumId w:val="28"/>
+    <w:abstractNumId w:val="29"/>
   </w:num>
   <w:num w:numId="17">
     <w:abstractNumId w:val="25"/>
@@ -37423,25 +37470,25 @@
     <w:abstractNumId w:val="4"/>
   </w:num>
   <w:num w:numId="21">
-    <w:abstractNumId w:val="30"/>
+    <w:abstractNumId w:val="31"/>
   </w:num>
   <w:num w:numId="22">
-    <w:abstractNumId w:val="40"/>
+    <w:abstractNumId w:val="41"/>
   </w:num>
   <w:num w:numId="23">
     <w:abstractNumId w:val="22"/>
   </w:num>
   <w:num w:numId="24">
-    <w:abstractNumId w:val="34"/>
+    <w:abstractNumId w:val="35"/>
   </w:num>
   <w:num w:numId="25">
-    <w:abstractNumId w:val="33"/>
+    <w:abstractNumId w:val="34"/>
   </w:num>
   <w:num w:numId="26">
     <w:abstractNumId w:val="3"/>
   </w:num>
   <w:num w:numId="27">
-    <w:abstractNumId w:val="38"/>
+    <w:abstractNumId w:val="39"/>
   </w:num>
   <w:num w:numId="28">
     <w:abstractNumId w:val="20"/>
@@ -37450,7 +37497,7 @@
     <w:abstractNumId w:val="12"/>
   </w:num>
   <w:num w:numId="30">
-    <w:abstractNumId w:val="32"/>
+    <w:abstractNumId w:val="33"/>
   </w:num>
   <w:num w:numId="31">
     <w:abstractNumId w:val="0"/>
@@ -37465,10 +37512,10 @@
     <w:abstractNumId w:val="1"/>
   </w:num>
   <w:num w:numId="35">
-    <w:abstractNumId w:val="35"/>
+    <w:abstractNumId w:val="36"/>
   </w:num>
   <w:num w:numId="36">
-    <w:abstractNumId w:val="29"/>
+    <w:abstractNumId w:val="30"/>
   </w:num>
   <w:num w:numId="37">
     <w:abstractNumId w:val="23"/>
@@ -37477,20 +37524,23 @@
     <w:abstractNumId w:val="26"/>
   </w:num>
   <w:num w:numId="39">
-    <w:abstractNumId w:val="36"/>
+    <w:abstractNumId w:val="37"/>
   </w:num>
   <w:num w:numId="40">
-    <w:abstractNumId w:val="37"/>
+    <w:abstractNumId w:val="38"/>
   </w:num>
   <w:num w:numId="41">
     <w:abstractNumId w:val="15"/>
+  </w:num>
+  <w:num w:numId="42">
+    <w:abstractNumId w:val="27"/>
   </w:num>
   <w:numIdMacAtCleanup w:val="20"/>
 </w:numbering>
 </file>
 
 <file path=word/styles.xml><?xml version="1.0" encoding="utf-8"?>
-<w:styles xmlns:mc="http://schemas.openxmlformats.org/markup-compatibility/2006" xmlns:r="http://schemas.openxmlformats.org/officeDocument/2006/relationships" xmlns:w="http://schemas.openxmlformats.org/wordprocessingml/2006/main" xmlns:w14="http://schemas.microsoft.com/office/word/2010/wordml" xmlns:w15="http://schemas.microsoft.com/office/word/2012/wordml" xmlns:w16cex="http://schemas.microsoft.com/office/word/2018/wordml/cex" xmlns:w16cid="http://schemas.microsoft.com/office/word/2016/wordml/cid" xmlns:w16="http://schemas.microsoft.com/office/word/2018/wordml" xmlns:w16sdtdh="http://schemas.microsoft.com/office/word/2020/wordml/sdtdatahash" xmlns:w16se="http://schemas.microsoft.com/office/word/2015/wordml/symex" mc:Ignorable="w14 w15 w16se w16cid w16 w16cex w16sdtdh">
+<w:styles xmlns:mc="http://schemas.openxmlformats.org/markup-compatibility/2006" xmlns:r="http://schemas.openxmlformats.org/officeDocument/2006/relationships" xmlns:w="http://schemas.openxmlformats.org/wordprocessingml/2006/main" xmlns:w14="http://schemas.microsoft.com/office/word/2010/wordml" mc:Ignorable="w14">
   <w:docDefaults>
     <w:rPrDefault>
       <w:rPr>
@@ -37500,383 +37550,145 @@
     </w:rPrDefault>
     <w:pPrDefault/>
   </w:docDefaults>
-  <w:latentStyles w:defLockedState="0" w:defUIPriority="99" w:defSemiHidden="0" w:defUnhideWhenUsed="0" w:defQFormat="0" w:count="376">
-    <w:lsdException w:name="Normal" w:uiPriority="0" w:qFormat="1"/>
-    <w:lsdException w:name="heading 1" w:uiPriority="0" w:qFormat="1"/>
-    <w:lsdException w:name="heading 2" w:uiPriority="0" w:qFormat="1"/>
-    <w:lsdException w:name="heading 3" w:uiPriority="0" w:qFormat="1"/>
-    <w:lsdException w:name="heading 4" w:semiHidden="1" w:uiPriority="9" w:unhideWhenUsed="1" w:qFormat="1"/>
-    <w:lsdException w:name="heading 5" w:semiHidden="1" w:uiPriority="9" w:unhideWhenUsed="1" w:qFormat="1"/>
-    <w:lsdException w:name="heading 6" w:semiHidden="1" w:uiPriority="9" w:unhideWhenUsed="1" w:qFormat="1"/>
-    <w:lsdException w:name="heading 7" w:semiHidden="1" w:uiPriority="9" w:unhideWhenUsed="1" w:qFormat="1"/>
-    <w:lsdException w:name="heading 8" w:semiHidden="1" w:uiPriority="9" w:unhideWhenUsed="1" w:qFormat="1"/>
-    <w:lsdException w:name="heading 9" w:semiHidden="1" w:uiPriority="9" w:unhideWhenUsed="1" w:qFormat="1"/>
-    <w:lsdException w:name="index 1" w:semiHidden="1" w:unhideWhenUsed="1"/>
-    <w:lsdException w:name="index 2" w:semiHidden="1" w:unhideWhenUsed="1"/>
-    <w:lsdException w:name="index 3" w:semiHidden="1" w:unhideWhenUsed="1"/>
-    <w:lsdException w:name="index 4" w:semiHidden="1" w:unhideWhenUsed="1"/>
-    <w:lsdException w:name="index 5" w:semiHidden="1" w:unhideWhenUsed="1"/>
-    <w:lsdException w:name="index 6" w:semiHidden="1" w:unhideWhenUsed="1"/>
-    <w:lsdException w:name="index 7" w:semiHidden="1" w:unhideWhenUsed="1"/>
-    <w:lsdException w:name="index 8" w:semiHidden="1" w:unhideWhenUsed="1"/>
-    <w:lsdException w:name="index 9" w:semiHidden="1" w:unhideWhenUsed="1"/>
-    <w:lsdException w:name="toc 1" w:semiHidden="1" w:uiPriority="39" w:unhideWhenUsed="1"/>
-    <w:lsdException w:name="toc 2" w:semiHidden="1" w:uiPriority="39" w:unhideWhenUsed="1"/>
-    <w:lsdException w:name="toc 3" w:semiHidden="1" w:uiPriority="39" w:unhideWhenUsed="1"/>
-    <w:lsdException w:name="toc 4" w:semiHidden="1" w:uiPriority="39" w:unhideWhenUsed="1"/>
-    <w:lsdException w:name="toc 5" w:semiHidden="1" w:uiPriority="39" w:unhideWhenUsed="1"/>
-    <w:lsdException w:name="toc 6" w:semiHidden="1" w:uiPriority="39" w:unhideWhenUsed="1"/>
-    <w:lsdException w:name="toc 7" w:semiHidden="1" w:uiPriority="39" w:unhideWhenUsed="1"/>
-    <w:lsdException w:name="toc 8" w:semiHidden="1" w:uiPriority="39" w:unhideWhenUsed="1"/>
-    <w:lsdException w:name="toc 9" w:semiHidden="1" w:uiPriority="39" w:unhideWhenUsed="1"/>
-    <w:lsdException w:name="Normal Indent" w:semiHidden="1" w:unhideWhenUsed="1"/>
-    <w:lsdException w:name="footnote text" w:semiHidden="1" w:unhideWhenUsed="1"/>
-    <w:lsdException w:name="annotation text" w:semiHidden="1" w:unhideWhenUsed="1"/>
-    <w:lsdException w:name="header" w:semiHidden="1" w:unhideWhenUsed="1"/>
-    <w:lsdException w:name="footer" w:semiHidden="1" w:unhideWhenUsed="1"/>
-    <w:lsdException w:name="index heading" w:semiHidden="1" w:unhideWhenUsed="1"/>
-    <w:lsdException w:name="caption" w:semiHidden="1" w:uiPriority="35" w:unhideWhenUsed="1" w:qFormat="1"/>
-    <w:lsdException w:name="table of figures" w:semiHidden="1" w:unhideWhenUsed="1"/>
-    <w:lsdException w:name="envelope address" w:semiHidden="1" w:unhideWhenUsed="1"/>
-    <w:lsdException w:name="envelope return" w:semiHidden="1" w:unhideWhenUsed="1"/>
-    <w:lsdException w:name="footnote reference" w:semiHidden="1" w:unhideWhenUsed="1"/>
-    <w:lsdException w:name="annotation reference" w:semiHidden="1" w:unhideWhenUsed="1"/>
-    <w:lsdException w:name="line number" w:semiHidden="1" w:unhideWhenUsed="1"/>
-    <w:lsdException w:name="page number" w:semiHidden="1" w:unhideWhenUsed="1"/>
-    <w:lsdException w:name="endnote reference" w:semiHidden="1" w:unhideWhenUsed="1"/>
-    <w:lsdException w:name="endnote text" w:semiHidden="1" w:unhideWhenUsed="1"/>
-    <w:lsdException w:name="table of authorities" w:semiHidden="1" w:unhideWhenUsed="1"/>
-    <w:lsdException w:name="macro" w:semiHidden="1" w:unhideWhenUsed="1"/>
-    <w:lsdException w:name="toa heading" w:semiHidden="1" w:unhideWhenUsed="1"/>
-    <w:lsdException w:name="List" w:semiHidden="1" w:unhideWhenUsed="1"/>
-    <w:lsdException w:name="List Bullet" w:semiHidden="1" w:unhideWhenUsed="1"/>
-    <w:lsdException w:name="List Number" w:semiHidden="1" w:unhideWhenUsed="1"/>
-    <w:lsdException w:name="List 2" w:semiHidden="1" w:unhideWhenUsed="1"/>
-    <w:lsdException w:name="List 3" w:semiHidden="1" w:unhideWhenUsed="1"/>
-    <w:lsdException w:name="List 4" w:semiHidden="1" w:unhideWhenUsed="1"/>
-    <w:lsdException w:name="List 5" w:semiHidden="1" w:unhideWhenUsed="1"/>
-    <w:lsdException w:name="List Bullet 2" w:semiHidden="1" w:unhideWhenUsed="1"/>
-    <w:lsdException w:name="List Bullet 3" w:semiHidden="1" w:unhideWhenUsed="1"/>
-    <w:lsdException w:name="List Bullet 4" w:semiHidden="1" w:unhideWhenUsed="1"/>
-    <w:lsdException w:name="List Bullet 5" w:semiHidden="1" w:unhideWhenUsed="1"/>
-    <w:lsdException w:name="List Number 2" w:semiHidden="1" w:unhideWhenUsed="1"/>
-    <w:lsdException w:name="List Number 3" w:semiHidden="1" w:unhideWhenUsed="1"/>
-    <w:lsdException w:name="List Number 4" w:semiHidden="1" w:unhideWhenUsed="1"/>
-    <w:lsdException w:name="List Number 5" w:semiHidden="1" w:unhideWhenUsed="1"/>
-    <w:lsdException w:name="Title" w:uiPriority="10" w:qFormat="1"/>
-    <w:lsdException w:name="Closing" w:semiHidden="1" w:unhideWhenUsed="1"/>
-    <w:lsdException w:name="Signature" w:semiHidden="1" w:unhideWhenUsed="1"/>
-    <w:lsdException w:name="Default Paragraph Font" w:semiHidden="1" w:uiPriority="1" w:unhideWhenUsed="1"/>
-    <w:lsdException w:name="Body Text" w:semiHidden="1" w:uiPriority="0" w:unhideWhenUsed="1"/>
-    <w:lsdException w:name="Body Text Indent" w:semiHidden="1" w:unhideWhenUsed="1"/>
-    <w:lsdException w:name="List Continue" w:semiHidden="1" w:unhideWhenUsed="1"/>
-    <w:lsdException w:name="List Continue 2" w:semiHidden="1" w:unhideWhenUsed="1"/>
-    <w:lsdException w:name="List Continue 3" w:semiHidden="1" w:unhideWhenUsed="1"/>
-    <w:lsdException w:name="List Continue 4" w:semiHidden="1" w:unhideWhenUsed="1"/>
-    <w:lsdException w:name="List Continue 5" w:semiHidden="1" w:unhideWhenUsed="1"/>
-    <w:lsdException w:name="Message Header" w:semiHidden="1" w:unhideWhenUsed="1"/>
-    <w:lsdException w:name="Subtitle" w:uiPriority="11" w:qFormat="1"/>
-    <w:lsdException w:name="Salutation" w:semiHidden="1" w:unhideWhenUsed="1"/>
-    <w:lsdException w:name="Date" w:semiHidden="1" w:unhideWhenUsed="1"/>
-    <w:lsdException w:name="Body Text First Indent" w:semiHidden="1" w:unhideWhenUsed="1"/>
-    <w:lsdException w:name="Body Text First Indent 2" w:semiHidden="1" w:unhideWhenUsed="1"/>
-    <w:lsdException w:name="Note Heading" w:semiHidden="1" w:unhideWhenUsed="1"/>
-    <w:lsdException w:name="Body Text 2" w:semiHidden="1" w:unhideWhenUsed="1"/>
-    <w:lsdException w:name="Body Text 3" w:semiHidden="1" w:unhideWhenUsed="1"/>
-    <w:lsdException w:name="Body Text Indent 2" w:semiHidden="1" w:unhideWhenUsed="1"/>
-    <w:lsdException w:name="Body Text Indent 3" w:semiHidden="1" w:unhideWhenUsed="1"/>
-    <w:lsdException w:name="Block Text" w:semiHidden="1" w:unhideWhenUsed="1"/>
-    <w:lsdException w:name="Hyperlink" w:semiHidden="1" w:unhideWhenUsed="1"/>
-    <w:lsdException w:name="FollowedHyperlink" w:semiHidden="1" w:unhideWhenUsed="1"/>
-    <w:lsdException w:name="Strong" w:uiPriority="22" w:qFormat="1"/>
-    <w:lsdException w:name="Emphasis" w:uiPriority="20" w:qFormat="1"/>
-    <w:lsdException w:name="Document Map" w:semiHidden="1" w:unhideWhenUsed="1"/>
-    <w:lsdException w:name="Plain Text" w:semiHidden="1" w:unhideWhenUsed="1"/>
-    <w:lsdException w:name="E-mail Signature" w:semiHidden="1" w:unhideWhenUsed="1"/>
-    <w:lsdException w:name="HTML Top of Form" w:semiHidden="1" w:unhideWhenUsed="1"/>
-    <w:lsdException w:name="HTML Bottom of Form" w:semiHidden="1" w:unhideWhenUsed="1"/>
-    <w:lsdException w:name="Normal (Web)" w:semiHidden="1" w:unhideWhenUsed="1"/>
-    <w:lsdException w:name="HTML Acronym" w:semiHidden="1" w:unhideWhenUsed="1"/>
-    <w:lsdException w:name="HTML Address" w:semiHidden="1" w:unhideWhenUsed="1"/>
-    <w:lsdException w:name="HTML Cite" w:semiHidden="1" w:unhideWhenUsed="1"/>
-    <w:lsdException w:name="HTML Code" w:semiHidden="1" w:unhideWhenUsed="1"/>
-    <w:lsdException w:name="HTML Definition" w:semiHidden="1" w:unhideWhenUsed="1"/>
-    <w:lsdException w:name="HTML Keyboard" w:semiHidden="1" w:unhideWhenUsed="1"/>
-    <w:lsdException w:name="HTML Preformatted" w:semiHidden="1" w:unhideWhenUsed="1"/>
-    <w:lsdException w:name="HTML Sample" w:semiHidden="1" w:unhideWhenUsed="1"/>
-    <w:lsdException w:name="HTML Typewriter" w:semiHidden="1" w:unhideWhenUsed="1"/>
-    <w:lsdException w:name="HTML Variable" w:semiHidden="1" w:unhideWhenUsed="1"/>
-    <w:lsdException w:name="Normal Table" w:semiHidden="1" w:unhideWhenUsed="1"/>
-    <w:lsdException w:name="annotation subject" w:semiHidden="1" w:unhideWhenUsed="1"/>
-    <w:lsdException w:name="No List" w:semiHidden="1" w:unhideWhenUsed="1"/>
-    <w:lsdException w:name="Outline List 1" w:semiHidden="1" w:unhideWhenUsed="1"/>
-    <w:lsdException w:name="Outline List 2" w:semiHidden="1" w:unhideWhenUsed="1"/>
-    <w:lsdException w:name="Outline List 3" w:semiHidden="1" w:unhideWhenUsed="1"/>
-    <w:lsdException w:name="Table Simple 1" w:semiHidden="1" w:unhideWhenUsed="1"/>
-    <w:lsdException w:name="Table Simple 2" w:semiHidden="1" w:unhideWhenUsed="1"/>
-    <w:lsdException w:name="Table Simple 3" w:semiHidden="1" w:unhideWhenUsed="1"/>
-    <w:lsdException w:name="Table Classic 1" w:semiHidden="1" w:unhideWhenUsed="1"/>
-    <w:lsdException w:name="Table Classic 2" w:semiHidden="1" w:unhideWhenUsed="1"/>
-    <w:lsdException w:name="Table Classic 3" w:semiHidden="1" w:unhideWhenUsed="1"/>
-    <w:lsdException w:name="Table Classic 4" w:semiHidden="1" w:unhideWhenUsed="1"/>
-    <w:lsdException w:name="Table Colorful 1" w:semiHidden="1" w:unhideWhenUsed="1"/>
-    <w:lsdException w:name="Table Colorful 2" w:semiHidden="1" w:unhideWhenUsed="1"/>
-    <w:lsdException w:name="Table Colorful 3" w:semiHidden="1" w:unhideWhenUsed="1"/>
-    <w:lsdException w:name="Table Columns 1" w:semiHidden="1" w:unhideWhenUsed="1"/>
-    <w:lsdException w:name="Table Columns 2" w:semiHidden="1" w:unhideWhenUsed="1"/>
-    <w:lsdException w:name="Table Columns 3" w:semiHidden="1" w:unhideWhenUsed="1"/>
-    <w:lsdException w:name="Table Columns 4" w:semiHidden="1" w:unhideWhenUsed="1"/>
-    <w:lsdException w:name="Table Columns 5" w:semiHidden="1" w:unhideWhenUsed="1"/>
-    <w:lsdException w:name="Table Grid 1" w:semiHidden="1" w:unhideWhenUsed="1"/>
-    <w:lsdException w:name="Table Grid 2" w:semiHidden="1" w:unhideWhenUsed="1"/>
-    <w:lsdException w:name="Table Grid 3" w:semiHidden="1" w:unhideWhenUsed="1"/>
-    <w:lsdException w:name="Table Grid 4" w:semiHidden="1" w:unhideWhenUsed="1"/>
-    <w:lsdException w:name="Table Grid 5" w:semiHidden="1" w:unhideWhenUsed="1"/>
-    <w:lsdException w:name="Table Grid 6" w:semiHidden="1" w:unhideWhenUsed="1"/>
-    <w:lsdException w:name="Table Grid 7" w:semiHidden="1" w:unhideWhenUsed="1"/>
-    <w:lsdException w:name="Table Grid 8" w:semiHidden="1" w:unhideWhenUsed="1"/>
-    <w:lsdException w:name="Table List 1" w:semiHidden="1" w:unhideWhenUsed="1"/>
-    <w:lsdException w:name="Table List 2" w:semiHidden="1" w:unhideWhenUsed="1"/>
-    <w:lsdException w:name="Table List 3" w:semiHidden="1" w:unhideWhenUsed="1"/>
-    <w:lsdException w:name="Table List 4" w:semiHidden="1" w:unhideWhenUsed="1"/>
-    <w:lsdException w:name="Table List 5" w:semiHidden="1" w:unhideWhenUsed="1"/>
-    <w:lsdException w:name="Table List 6" w:semiHidden="1" w:unhideWhenUsed="1"/>
-    <w:lsdException w:name="Table List 7" w:semiHidden="1" w:unhideWhenUsed="1"/>
-    <w:lsdException w:name="Table List 8" w:semiHidden="1" w:unhideWhenUsed="1"/>
-    <w:lsdException w:name="Table 3D effects 1" w:semiHidden="1" w:unhideWhenUsed="1"/>
-    <w:lsdException w:name="Table 3D effects 2" w:semiHidden="1" w:unhideWhenUsed="1"/>
-    <w:lsdException w:name="Table 3D effects 3" w:semiHidden="1" w:unhideWhenUsed="1"/>
-    <w:lsdException w:name="Table Contemporary" w:semiHidden="1" w:unhideWhenUsed="1"/>
-    <w:lsdException w:name="Table Elegant" w:semiHidden="1" w:unhideWhenUsed="1"/>
-    <w:lsdException w:name="Table Professional" w:semiHidden="1" w:unhideWhenUsed="1"/>
-    <w:lsdException w:name="Table Subtle 1" w:semiHidden="1" w:unhideWhenUsed="1"/>
-    <w:lsdException w:name="Table Subtle 2" w:semiHidden="1" w:unhideWhenUsed="1"/>
-    <w:lsdException w:name="Table Web 1" w:semiHidden="1" w:unhideWhenUsed="1"/>
-    <w:lsdException w:name="Table Web 2" w:semiHidden="1" w:unhideWhenUsed="1"/>
-    <w:lsdException w:name="Table Web 3" w:semiHidden="1" w:unhideWhenUsed="1"/>
-    <w:lsdException w:name="Balloon Text" w:semiHidden="1" w:unhideWhenUsed="1"/>
-    <w:lsdException w:name="Table Grid" w:semiHidden="1" w:uiPriority="59" w:unhideWhenUsed="1"/>
-    <w:lsdException w:name="Table Theme" w:semiHidden="1" w:unhideWhenUsed="1"/>
-    <w:lsdException w:name="Placeholder Text" w:semiHidden="1"/>
-    <w:lsdException w:name="No Spacing" w:uiPriority="1" w:qFormat="1"/>
-    <w:lsdException w:name="Light Shading" w:uiPriority="60"/>
-    <w:lsdException w:name="Light List" w:uiPriority="61"/>
-    <w:lsdException w:name="Light Grid" w:uiPriority="62"/>
-    <w:lsdException w:name="Medium Shading 1" w:uiPriority="63"/>
-    <w:lsdException w:name="Medium Shading 2" w:uiPriority="64"/>
-    <w:lsdException w:name="Medium List 1" w:uiPriority="65"/>
-    <w:lsdException w:name="Medium List 2" w:uiPriority="66"/>
-    <w:lsdException w:name="Medium Grid 1" w:uiPriority="67"/>
-    <w:lsdException w:name="Medium Grid 2" w:uiPriority="68"/>
-    <w:lsdException w:name="Medium Grid 3" w:uiPriority="69"/>
-    <w:lsdException w:name="Dark List" w:uiPriority="70"/>
-    <w:lsdException w:name="Colorful Shading" w:uiPriority="71"/>
-    <w:lsdException w:name="Colorful List" w:uiPriority="72"/>
-    <w:lsdException w:name="Colorful Grid" w:uiPriority="73"/>
-    <w:lsdException w:name="Light Shading Accent 1" w:uiPriority="60"/>
-    <w:lsdException w:name="Light List Accent 1" w:uiPriority="61"/>
-    <w:lsdException w:name="Light Grid Accent 1" w:uiPriority="62"/>
-    <w:lsdException w:name="Medium Shading 1 Accent 1" w:uiPriority="63"/>
-    <w:lsdException w:name="Medium Shading 2 Accent 1" w:uiPriority="64"/>
-    <w:lsdException w:name="Medium List 1 Accent 1" w:uiPriority="65"/>
-    <w:lsdException w:name="Revision" w:semiHidden="1"/>
-    <w:lsdException w:name="List Paragraph" w:uiPriority="34" w:qFormat="1"/>
-    <w:lsdException w:name="Quote" w:uiPriority="29" w:qFormat="1"/>
-    <w:lsdException w:name="Intense Quote" w:uiPriority="30" w:qFormat="1"/>
-    <w:lsdException w:name="Medium List 2 Accent 1" w:uiPriority="66"/>
-    <w:lsdException w:name="Medium Grid 1 Accent 1" w:uiPriority="67"/>
-    <w:lsdException w:name="Medium Grid 2 Accent 1" w:uiPriority="68"/>
-    <w:lsdException w:name="Medium Grid 3 Accent 1" w:uiPriority="69"/>
-    <w:lsdException w:name="Dark List Accent 1" w:uiPriority="70"/>
-    <w:lsdException w:name="Colorful Shading Accent 1" w:uiPriority="71"/>
-    <w:lsdException w:name="Colorful List Accent 1" w:uiPriority="72"/>
-    <w:lsdException w:name="Colorful Grid Accent 1" w:uiPriority="73"/>
-    <w:lsdException w:name="Light Shading Accent 2" w:uiPriority="60"/>
-    <w:lsdException w:name="Light List Accent 2" w:uiPriority="61"/>
-    <w:lsdException w:name="Light Grid Accent 2" w:uiPriority="62"/>
-    <w:lsdException w:name="Medium Shading 1 Accent 2" w:uiPriority="63"/>
-    <w:lsdException w:name="Medium Shading 2 Accent 2" w:uiPriority="64"/>
-    <w:lsdException w:name="Medium List 1 Accent 2" w:uiPriority="65"/>
-    <w:lsdException w:name="Medium List 2 Accent 2" w:uiPriority="66"/>
-    <w:lsdException w:name="Medium Grid 1 Accent 2" w:uiPriority="67"/>
-    <w:lsdException w:name="Medium Grid 2 Accent 2" w:uiPriority="68"/>
-    <w:lsdException w:name="Medium Grid 3 Accent 2" w:uiPriority="69"/>
-    <w:lsdException w:name="Dark List Accent 2" w:uiPriority="70"/>
-    <w:lsdException w:name="Colorful Shading Accent 2" w:uiPriority="71"/>
-    <w:lsdException w:name="Colorful List Accent 2" w:uiPriority="72"/>
-    <w:lsdException w:name="Colorful Grid Accent 2" w:uiPriority="73"/>
-    <w:lsdException w:name="Light Shading Accent 3" w:uiPriority="60"/>
-    <w:lsdException w:name="Light List Accent 3" w:uiPriority="61"/>
-    <w:lsdException w:name="Light Grid Accent 3" w:uiPriority="62"/>
-    <w:lsdException w:name="Medium Shading 1 Accent 3" w:uiPriority="63"/>
-    <w:lsdException w:name="Medium Shading 2 Accent 3" w:uiPriority="64"/>
-    <w:lsdException w:name="Medium List 1 Accent 3" w:uiPriority="65"/>
-    <w:lsdException w:name="Medium List 2 Accent 3" w:uiPriority="66"/>
-    <w:lsdException w:name="Medium Grid 1 Accent 3" w:uiPriority="67"/>
-    <w:lsdException w:name="Medium Grid 2 Accent 3" w:uiPriority="68"/>
-    <w:lsdException w:name="Medium Grid 3 Accent 3" w:uiPriority="69"/>
-    <w:lsdException w:name="Dark List Accent 3" w:uiPriority="70"/>
-    <w:lsdException w:name="Colorful Shading Accent 3" w:uiPriority="71"/>
-    <w:lsdException w:name="Colorful List Accent 3" w:uiPriority="72"/>
-    <w:lsdException w:name="Colorful Grid Accent 3" w:uiPriority="73"/>
-    <w:lsdException w:name="Light Shading Accent 4" w:uiPriority="60"/>
-    <w:lsdException w:name="Light List Accent 4" w:uiPriority="61"/>
-    <w:lsdException w:name="Light Grid Accent 4" w:uiPriority="62"/>
-    <w:lsdException w:name="Medium Shading 1 Accent 4" w:uiPriority="63"/>
-    <w:lsdException w:name="Medium Shading 2 Accent 4" w:uiPriority="64"/>
-    <w:lsdException w:name="Medium List 1 Accent 4" w:uiPriority="65"/>
-    <w:lsdException w:name="Medium List 2 Accent 4" w:uiPriority="66"/>
-    <w:lsdException w:name="Medium Grid 1 Accent 4" w:uiPriority="67"/>
-    <w:lsdException w:name="Medium Grid 2 Accent 4" w:uiPriority="68"/>
-    <w:lsdException w:name="Medium Grid 3 Accent 4" w:uiPriority="69"/>
-    <w:lsdException w:name="Dark List Accent 4" w:uiPriority="70"/>
-    <w:lsdException w:name="Colorful Shading Accent 4" w:uiPriority="71"/>
-    <w:lsdException w:name="Colorful List Accent 4" w:uiPriority="72"/>
-    <w:lsdException w:name="Colorful Grid Accent 4" w:uiPriority="73"/>
-    <w:lsdException w:name="Light Shading Accent 5" w:uiPriority="60"/>
-    <w:lsdException w:name="Light List Accent 5" w:uiPriority="61"/>
-    <w:lsdException w:name="Light Grid Accent 5" w:uiPriority="62"/>
-    <w:lsdException w:name="Medium Shading 1 Accent 5" w:uiPriority="63"/>
-    <w:lsdException w:name="Medium Shading 2 Accent 5" w:uiPriority="64"/>
-    <w:lsdException w:name="Medium List 1 Accent 5" w:uiPriority="65"/>
-    <w:lsdException w:name="Medium List 2 Accent 5" w:uiPriority="66"/>
-    <w:lsdException w:name="Medium Grid 1 Accent 5" w:uiPriority="67"/>
-    <w:lsdException w:name="Medium Grid 2 Accent 5" w:uiPriority="68"/>
-    <w:lsdException w:name="Medium Grid 3 Accent 5" w:uiPriority="69"/>
-    <w:lsdException w:name="Dark List Accent 5" w:uiPriority="70"/>
-    <w:lsdException w:name="Colorful Shading Accent 5" w:uiPriority="71"/>
-    <w:lsdException w:name="Colorful List Accent 5" w:uiPriority="72"/>
-    <w:lsdException w:name="Colorful Grid Accent 5" w:uiPriority="73"/>
-    <w:lsdException w:name="Light Shading Accent 6" w:uiPriority="60"/>
-    <w:lsdException w:name="Light List Accent 6" w:uiPriority="61"/>
-    <w:lsdException w:name="Light Grid Accent 6" w:uiPriority="62"/>
-    <w:lsdException w:name="Medium Shading 1 Accent 6" w:uiPriority="63"/>
-    <w:lsdException w:name="Medium Shading 2 Accent 6" w:uiPriority="64"/>
-    <w:lsdException w:name="Medium List 1 Accent 6" w:uiPriority="65"/>
-    <w:lsdException w:name="Medium List 2 Accent 6" w:uiPriority="66"/>
-    <w:lsdException w:name="Medium Grid 1 Accent 6" w:uiPriority="67"/>
-    <w:lsdException w:name="Medium Grid 2 Accent 6" w:uiPriority="68"/>
-    <w:lsdException w:name="Medium Grid 3 Accent 6" w:uiPriority="69"/>
-    <w:lsdException w:name="Dark List Accent 6" w:uiPriority="70"/>
-    <w:lsdException w:name="Colorful Shading Accent 6" w:uiPriority="71"/>
-    <w:lsdException w:name="Colorful List Accent 6" w:uiPriority="72"/>
-    <w:lsdException w:name="Colorful Grid Accent 6" w:uiPriority="73"/>
-    <w:lsdException w:name="Subtle Emphasis" w:uiPriority="19" w:qFormat="1"/>
-    <w:lsdException w:name="Intense Emphasis" w:uiPriority="21" w:qFormat="1"/>
-    <w:lsdException w:name="Subtle Reference" w:uiPriority="31" w:qFormat="1"/>
-    <w:lsdException w:name="Intense Reference" w:uiPriority="32" w:qFormat="1"/>
-    <w:lsdException w:name="Book Title" w:uiPriority="33" w:qFormat="1"/>
-    <w:lsdException w:name="Bibliography" w:semiHidden="1" w:uiPriority="37" w:unhideWhenUsed="1"/>
-    <w:lsdException w:name="TOC Heading" w:semiHidden="1" w:uiPriority="39" w:unhideWhenUsed="1" w:qFormat="1"/>
-    <w:lsdException w:name="Plain Table 1" w:uiPriority="41"/>
-    <w:lsdException w:name="Plain Table 2" w:uiPriority="42"/>
-    <w:lsdException w:name="Plain Table 3" w:uiPriority="43"/>
-    <w:lsdException w:name="Plain Table 4" w:uiPriority="44"/>
-    <w:lsdException w:name="Plain Table 5" w:uiPriority="45"/>
-    <w:lsdException w:name="Grid Table Light" w:uiPriority="40"/>
-    <w:lsdException w:name="Grid Table 1 Light" w:uiPriority="46"/>
-    <w:lsdException w:name="Grid Table 2" w:uiPriority="47"/>
-    <w:lsdException w:name="Grid Table 3" w:uiPriority="48"/>
-    <w:lsdException w:name="Grid Table 4" w:uiPriority="49"/>
-    <w:lsdException w:name="Grid Table 5 Dark" w:uiPriority="50"/>
-    <w:lsdException w:name="Grid Table 6 Colorful" w:uiPriority="51"/>
-    <w:lsdException w:name="Grid Table 7 Colorful" w:uiPriority="52"/>
-    <w:lsdException w:name="Grid Table 1 Light Accent 1" w:uiPriority="46"/>
-    <w:lsdException w:name="Grid Table 2 Accent 1" w:uiPriority="47"/>
-    <w:lsdException w:name="Grid Table 3 Accent 1" w:uiPriority="48"/>
-    <w:lsdException w:name="Grid Table 4 Accent 1" w:uiPriority="49"/>
-    <w:lsdException w:name="Grid Table 5 Dark Accent 1" w:uiPriority="50"/>
-    <w:lsdException w:name="Grid Table 6 Colorful Accent 1" w:uiPriority="51"/>
-    <w:lsdException w:name="Grid Table 7 Colorful Accent 1" w:uiPriority="52"/>
-    <w:lsdException w:name="Grid Table 1 Light Accent 2" w:uiPriority="46"/>
-    <w:lsdException w:name="Grid Table 2 Accent 2" w:uiPriority="47"/>
-    <w:lsdException w:name="Grid Table 3 Accent 2" w:uiPriority="48"/>
-    <w:lsdException w:name="Grid Table 4 Accent 2" w:uiPriority="49"/>
-    <w:lsdException w:name="Grid Table 5 Dark Accent 2" w:uiPriority="50"/>
-    <w:lsdException w:name="Grid Table 6 Colorful Accent 2" w:uiPriority="51"/>
-    <w:lsdException w:name="Grid Table 7 Colorful Accent 2" w:uiPriority="52"/>
-    <w:lsdException w:name="Grid Table 1 Light Accent 3" w:uiPriority="46"/>
-    <w:lsdException w:name="Grid Table 2 Accent 3" w:uiPriority="47"/>
-    <w:lsdException w:name="Grid Table 3 Accent 3" w:uiPriority="48"/>
-    <w:lsdException w:name="Grid Table 4 Accent 3" w:uiPriority="49"/>
-    <w:lsdException w:name="Grid Table 5 Dark Accent 3" w:uiPriority="50"/>
-    <w:lsdException w:name="Grid Table 6 Colorful Accent 3" w:uiPriority="51"/>
-    <w:lsdException w:name="Grid Table 7 Colorful Accent 3" w:uiPriority="52"/>
-    <w:lsdException w:name="Grid Table 1 Light Accent 4" w:uiPriority="46"/>
-    <w:lsdException w:name="Grid Table 2 Accent 4" w:uiPriority="47"/>
-    <w:lsdException w:name="Grid Table 3 Accent 4" w:uiPriority="48"/>
-    <w:lsdException w:name="Grid Table 4 Accent 4" w:uiPriority="49"/>
-    <w:lsdException w:name="Grid Table 5 Dark Accent 4" w:uiPriority="50"/>
-    <w:lsdException w:name="Grid Table 6 Colorful Accent 4" w:uiPriority="51"/>
-    <w:lsdException w:name="Grid Table 7 Colorful Accent 4" w:uiPriority="52"/>
-    <w:lsdException w:name="Grid Table 1 Light Accent 5" w:uiPriority="46"/>
-    <w:lsdException w:name="Grid Table 2 Accent 5" w:uiPriority="47"/>
-    <w:lsdException w:name="Grid Table 3 Accent 5" w:uiPriority="48"/>
-    <w:lsdException w:name="Grid Table 4 Accent 5" w:uiPriority="49"/>
-    <w:lsdException w:name="Grid Table 5 Dark Accent 5" w:uiPriority="50"/>
-    <w:lsdException w:name="Grid Table 6 Colorful Accent 5" w:uiPriority="51"/>
-    <w:lsdException w:name="Grid Table 7 Colorful Accent 5" w:uiPriority="52"/>
-    <w:lsdException w:name="Grid Table 1 Light Accent 6" w:uiPriority="46"/>
-    <w:lsdException w:name="Grid Table 2 Accent 6" w:uiPriority="47"/>
-    <w:lsdException w:name="Grid Table 3 Accent 6" w:uiPriority="48"/>
-    <w:lsdException w:name="Grid Table 4 Accent 6" w:uiPriority="49"/>
-    <w:lsdException w:name="Grid Table 5 Dark Accent 6" w:uiPriority="50"/>
-    <w:lsdException w:name="Grid Table 6 Colorful Accent 6" w:uiPriority="51"/>
-    <w:lsdException w:name="Grid Table 7 Colorful Accent 6" w:uiPriority="52"/>
-    <w:lsdException w:name="List Table 1 Light" w:uiPriority="46"/>
-    <w:lsdException w:name="List Table 2" w:uiPriority="47"/>
-    <w:lsdException w:name="List Table 3" w:uiPriority="48"/>
-    <w:lsdException w:name="List Table 4" w:uiPriority="49"/>
-    <w:lsdException w:name="List Table 5 Dark" w:uiPriority="50"/>
-    <w:lsdException w:name="List Table 6 Colorful" w:uiPriority="51"/>
-    <w:lsdException w:name="List Table 7 Colorful" w:uiPriority="52"/>
-    <w:lsdException w:name="List Table 1 Light Accent 1" w:uiPriority="46"/>
-    <w:lsdException w:name="List Table 2 Accent 1" w:uiPriority="47"/>
-    <w:lsdException w:name="List Table 3 Accent 1" w:uiPriority="48"/>
-    <w:lsdException w:name="List Table 4 Accent 1" w:uiPriority="49"/>
-    <w:lsdException w:name="List Table 5 Dark Accent 1" w:uiPriority="50"/>
-    <w:lsdException w:name="List Table 6 Colorful Accent 1" w:uiPriority="51"/>
-    <w:lsdException w:name="List Table 7 Colorful Accent 1" w:uiPriority="52"/>
-    <w:lsdException w:name="List Table 1 Light Accent 2" w:uiPriority="46"/>
-    <w:lsdException w:name="List Table 2 Accent 2" w:uiPriority="47"/>
-    <w:lsdException w:name="List Table 3 Accent 2" w:uiPriority="48"/>
-    <w:lsdException w:name="List Table 4 Accent 2" w:uiPriority="49"/>
-    <w:lsdException w:name="List Table 5 Dark Accent 2" w:uiPriority="50"/>
-    <w:lsdException w:name="List Table 6 Colorful Accent 2" w:uiPriority="51"/>
-    <w:lsdException w:name="List Table 7 Colorful Accent 2" w:uiPriority="52"/>
-    <w:lsdException w:name="List Table 1 Light Accent 3" w:uiPriority="46"/>
-    <w:lsdException w:name="List Table 2 Accent 3" w:uiPriority="47"/>
-    <w:lsdException w:name="List Table 3 Accent 3" w:uiPriority="48"/>
-    <w:lsdException w:name="List Table 4 Accent 3" w:uiPriority="49"/>
-    <w:lsdException w:name="List Table 5 Dark Accent 3" w:uiPriority="50"/>
-    <w:lsdException w:name="List Table 6 Colorful Accent 3" w:uiPriority="51"/>
-    <w:lsdException w:name="List Table 7 Colorful Accent 3" w:uiPriority="52"/>
-    <w:lsdException w:name="List Table 1 Light Accent 4" w:uiPriority="46"/>
-    <w:lsdException w:name="List Table 2 Accent 4" w:uiPriority="47"/>
-    <w:lsdException w:name="List Table 3 Accent 4" w:uiPriority="48"/>
-    <w:lsdException w:name="List Table 4 Accent 4" w:uiPriority="49"/>
-    <w:lsdException w:name="List Table 5 Dark Accent 4" w:uiPriority="50"/>
-    <w:lsdException w:name="List Table 6 Colorful Accent 4" w:uiPriority="51"/>
-    <w:lsdException w:name="List Table 7 Colorful Accent 4" w:uiPriority="52"/>
-    <w:lsdException w:name="List Table 1 Light Accent 5" w:uiPriority="46"/>
-    <w:lsdException w:name="List Table 2 Accent 5" w:uiPriority="47"/>
-    <w:lsdException w:name="List Table 3 Accent 5" w:uiPriority="48"/>
-    <w:lsdException w:name="List Table 4 Accent 5" w:uiPriority="49"/>
-    <w:lsdException w:name="List Table 5 Dark Accent 5" w:uiPriority="50"/>
-    <w:lsdException w:name="List Table 6 Colorful Accent 5" w:uiPriority="51"/>
-    <w:lsdException w:name="List Table 7 Colorful Accent 5" w:uiPriority="52"/>
-    <w:lsdException w:name="List Table 1 Light Accent 6" w:uiPriority="46"/>
-    <w:lsdException w:name="List Table 2 Accent 6" w:uiPriority="47"/>
-    <w:lsdException w:name="List Table 3 Accent 6" w:uiPriority="48"/>
-    <w:lsdException w:name="List Table 4 Accent 6" w:uiPriority="49"/>
-    <w:lsdException w:name="List Table 5 Dark Accent 6" w:uiPriority="50"/>
-    <w:lsdException w:name="List Table 6 Colorful Accent 6" w:uiPriority="51"/>
-    <w:lsdException w:name="List Table 7 Colorful Accent 6" w:uiPriority="52"/>
-    <w:lsdException w:name="Mention" w:semiHidden="1" w:unhideWhenUsed="1"/>
-    <w:lsdException w:name="Smart Hyperlink" w:semiHidden="1" w:unhideWhenUsed="1"/>
-    <w:lsdException w:name="Hashtag" w:semiHidden="1" w:unhideWhenUsed="1"/>
-    <w:lsdException w:name="Unresolved Mention" w:semiHidden="1" w:unhideWhenUsed="1"/>
-    <w:lsdException w:name="Smart Link" w:semiHidden="1" w:unhideWhenUsed="1"/>
+  <w:latentStyles w:defLockedState="0" w:defUIPriority="99" w:defSemiHidden="1" w:defUnhideWhenUsed="1" w:defQFormat="0" w:count="267">
+    <w:lsdException w:name="Normal" w:semiHidden="0" w:uiPriority="0" w:unhideWhenUsed="0" w:qFormat="1"/>
+    <w:lsdException w:name="heading 1" w:semiHidden="0" w:uiPriority="0" w:unhideWhenUsed="0" w:qFormat="1"/>
+    <w:lsdException w:name="heading 2" w:semiHidden="0" w:uiPriority="0" w:unhideWhenUsed="0" w:qFormat="1"/>
+    <w:lsdException w:name="heading 3" w:semiHidden="0" w:uiPriority="0" w:unhideWhenUsed="0" w:qFormat="1"/>
+    <w:lsdException w:name="heading 4" w:uiPriority="9" w:qFormat="1"/>
+    <w:lsdException w:name="heading 5" w:uiPriority="9" w:qFormat="1"/>
+    <w:lsdException w:name="heading 6" w:uiPriority="9" w:qFormat="1"/>
+    <w:lsdException w:name="heading 7" w:uiPriority="9" w:qFormat="1"/>
+    <w:lsdException w:name="heading 8" w:uiPriority="9" w:qFormat="1"/>
+    <w:lsdException w:name="heading 9" w:uiPriority="9" w:qFormat="1"/>
+    <w:lsdException w:name="toc 1" w:uiPriority="39"/>
+    <w:lsdException w:name="toc 2" w:uiPriority="39"/>
+    <w:lsdException w:name="toc 3" w:uiPriority="39"/>
+    <w:lsdException w:name="toc 4" w:uiPriority="39"/>
+    <w:lsdException w:name="toc 5" w:uiPriority="39"/>
+    <w:lsdException w:name="toc 6" w:uiPriority="39"/>
+    <w:lsdException w:name="toc 7" w:uiPriority="39"/>
+    <w:lsdException w:name="toc 8" w:uiPriority="39"/>
+    <w:lsdException w:name="toc 9" w:uiPriority="39"/>
+    <w:lsdException w:name="caption" w:uiPriority="35" w:qFormat="1"/>
+    <w:lsdException w:name="Title" w:semiHidden="0" w:uiPriority="10" w:unhideWhenUsed="0" w:qFormat="1"/>
+    <w:lsdException w:name="Default Paragraph Font" w:uiPriority="1"/>
+    <w:lsdException w:name="Body Text" w:uiPriority="0"/>
+    <w:lsdException w:name="Subtitle" w:semiHidden="0" w:uiPriority="11" w:unhideWhenUsed="0" w:qFormat="1"/>
+    <w:lsdException w:name="Strong" w:semiHidden="0" w:uiPriority="22" w:unhideWhenUsed="0" w:qFormat="1"/>
+    <w:lsdException w:name="Emphasis" w:semiHidden="0" w:uiPriority="20" w:unhideWhenUsed="0" w:qFormat="1"/>
+    <w:lsdException w:name="Table Grid" w:uiPriority="59"/>
+    <w:lsdException w:name="Placeholder Text" w:unhideWhenUsed="0"/>
+    <w:lsdException w:name="No Spacing" w:semiHidden="0" w:uiPriority="1" w:unhideWhenUsed="0" w:qFormat="1"/>
+    <w:lsdException w:name="Light Shading" w:semiHidden="0" w:uiPriority="60" w:unhideWhenUsed="0"/>
+    <w:lsdException w:name="Light List" w:semiHidden="0" w:uiPriority="61" w:unhideWhenUsed="0"/>
+    <w:lsdException w:name="Light Grid" w:semiHidden="0" w:uiPriority="62" w:unhideWhenUsed="0"/>
+    <w:lsdException w:name="Medium Shading 1" w:semiHidden="0" w:uiPriority="63" w:unhideWhenUsed="0"/>
+    <w:lsdException w:name="Medium Shading 2" w:semiHidden="0" w:uiPriority="64" w:unhideWhenUsed="0"/>
+    <w:lsdException w:name="Medium List 1" w:semiHidden="0" w:uiPriority="65" w:unhideWhenUsed="0"/>
+    <w:lsdException w:name="Medium List 2" w:semiHidden="0" w:uiPriority="66" w:unhideWhenUsed="0"/>
+    <w:lsdException w:name="Medium Grid 1" w:semiHidden="0" w:uiPriority="67" w:unhideWhenUsed="0"/>
+    <w:lsdException w:name="Medium Grid 2" w:semiHidden="0" w:uiPriority="68" w:unhideWhenUsed="0"/>
+    <w:lsdException w:name="Medium Grid 3" w:semiHidden="0" w:uiPriority="69" w:unhideWhenUsed="0"/>
+    <w:lsdException w:name="Dark List" w:semiHidden="0" w:uiPriority="70" w:unhideWhenUsed="0"/>
+    <w:lsdException w:name="Colorful Shading" w:semiHidden="0" w:uiPriority="71" w:unhideWhenUsed="0"/>
+    <w:lsdException w:name="Colorful List" w:semiHidden="0" w:uiPriority="72" w:unhideWhenUsed="0"/>
+    <w:lsdException w:name="Colorful Grid" w:semiHidden="0" w:uiPriority="73" w:unhideWhenUsed="0"/>
+    <w:lsdException w:name="Light Shading Accent 1" w:semiHidden="0" w:uiPriority="60" w:unhideWhenUsed="0"/>
+    <w:lsdException w:name="Light List Accent 1" w:semiHidden="0" w:uiPriority="61" w:unhideWhenUsed="0"/>
+    <w:lsdException w:name="Light Grid Accent 1" w:semiHidden="0" w:uiPriority="62" w:unhideWhenUsed="0"/>
+    <w:lsdException w:name="Medium Shading 1 Accent 1" w:semiHidden="0" w:uiPriority="63" w:unhideWhenUsed="0"/>
+    <w:lsdException w:name="Medium Shading 2 Accent 1" w:semiHidden="0" w:uiPriority="64" w:unhideWhenUsed="0"/>
+    <w:lsdException w:name="Medium List 1 Accent 1" w:semiHidden="0" w:uiPriority="65" w:unhideWhenUsed="0"/>
+    <w:lsdException w:name="Revision" w:unhideWhenUsed="0"/>
+    <w:lsdException w:name="List Paragraph" w:semiHidden="0" w:uiPriority="34" w:unhideWhenUsed="0" w:qFormat="1"/>
+    <w:lsdException w:name="Quote" w:semiHidden="0" w:uiPriority="29" w:unhideWhenUsed="0" w:qFormat="1"/>
+    <w:lsdException w:name="Intense Quote" w:semiHidden="0" w:uiPriority="30" w:unhideWhenUsed="0" w:qFormat="1"/>
+    <w:lsdException w:name="Medium List 2 Accent 1" w:semiHidden="0" w:uiPriority="66" w:unhideWhenUsed="0"/>
+    <w:lsdException w:name="Medium Grid 1 Accent 1" w:semiHidden="0" w:uiPriority="67" w:unhideWhenUsed="0"/>
+    <w:lsdException w:name="Medium Grid 2 Accent 1" w:semiHidden="0" w:uiPriority="68" w:unhideWhenUsed="0"/>
+    <w:lsdException w:name="Medium Grid 3 Accent 1" w:semiHidden="0" w:uiPriority="69" w:unhideWhenUsed="0"/>
+    <w:lsdException w:name="Dark List Accent 1" w:semiHidden="0" w:uiPriority="70" w:unhideWhenUsed="0"/>
+    <w:lsdException w:name="Colorful Shading Accent 1" w:semiHidden="0" w:uiPriority="71" w:unhideWhenUsed="0"/>
+    <w:lsdException w:name="Colorful List Accent 1" w:semiHidden="0" w:uiPriority="72" w:unhideWhenUsed="0"/>
+    <w:lsdException w:name="Colorful Grid Accent 1" w:semiHidden="0" w:uiPriority="73" w:unhideWhenUsed="0"/>
+    <w:lsdException w:name="Light Shading Accent 2" w:semiHidden="0" w:uiPriority="60" w:unhideWhenUsed="0"/>
+    <w:lsdException w:name="Light List Accent 2" w:semiHidden="0" w:uiPriority="61" w:unhideWhenUsed="0"/>
+    <w:lsdException w:name="Light Grid Accent 2" w:semiHidden="0" w:uiPriority="62" w:unhideWhenUsed="0"/>
+    <w:lsdException w:name="Medium Shading 1 Accent 2" w:semiHidden="0" w:uiPriority="63" w:unhideWhenUsed="0"/>
+    <w:lsdException w:name="Medium Shading 2 Accent 2" w:semiHidden="0" w:uiPriority="64" w:unhideWhenUsed="0"/>
+    <w:lsdException w:name="Medium List 1 Accent 2" w:semiHidden="0" w:uiPriority="65" w:unhideWhenUsed="0"/>
+    <w:lsdException w:name="Medium List 2 Accent 2" w:semiHidden="0" w:uiPriority="66" w:unhideWhenUsed="0"/>
+    <w:lsdException w:name="Medium Grid 1 Accent 2" w:semiHidden="0" w:uiPriority="67" w:unhideWhenUsed="0"/>
+    <w:lsdException w:name="Medium Grid 2 Accent 2" w:semiHidden="0" w:uiPriority="68" w:unhideWhenUsed="0"/>
+    <w:lsdException w:name="Medium Grid 3 Accent 2" w:semiHidden="0" w:uiPriority="69" w:unhideWhenUsed="0"/>
+    <w:lsdException w:name="Dark List Accent 2" w:semiHidden="0" w:uiPriority="70" w:unhideWhenUsed="0"/>
+    <w:lsdException w:name="Colorful Shading Accent 2" w:semiHidden="0" w:uiPriority="71" w:unhideWhenUsed="0"/>
+    <w:lsdException w:name="Colorful List Accent 2" w:semiHidden="0" w:uiPriority="72" w:unhideWhenUsed="0"/>
+    <w:lsdException w:name="Colorful Grid Accent 2" w:semiHidden="0" w:uiPriority="73" w:unhideWhenUsed="0"/>
+    <w:lsdException w:name="Light Shading Accent 3" w:semiHidden="0" w:uiPriority="60" w:unhideWhenUsed="0"/>
+    <w:lsdException w:name="Light List Accent 3" w:semiHidden="0" w:uiPriority="61" w:unhideWhenUsed="0"/>
+    <w:lsdException w:name="Light Grid Accent 3" w:semiHidden="0" w:uiPriority="62" w:unhideWhenUsed="0"/>
+    <w:lsdException w:name="Medium Shading 1 Accent 3" w:semiHidden="0" w:uiPriority="63" w:unhideWhenUsed="0"/>
+    <w:lsdException w:name="Medium Shading 2 Accent 3" w:semiHidden="0" w:uiPriority="64" w:unhideWhenUsed="0"/>
+    <w:lsdException w:name="Medium List 1 Accent 3" w:semiHidden="0" w:uiPriority="65" w:unhideWhenUsed="0"/>
+    <w:lsdException w:name="Medium List 2 Accent 3" w:semiHidden="0" w:uiPriority="66" w:unhideWhenUsed="0"/>
+    <w:lsdException w:name="Medium Grid 1 Accent 3" w:semiHidden="0" w:uiPriority="67" w:unhideWhenUsed="0"/>
+    <w:lsdException w:name="Medium Grid 2 Accent 3" w:semiHidden="0" w:uiPriority="68" w:unhideWhenUsed="0"/>
+    <w:lsdException w:name="Medium Grid 3 Accent 3" w:semiHidden="0" w:uiPriority="69" w:unhideWhenUsed="0"/>
+    <w:lsdException w:name="Dark List Accent 3" w:semiHidden="0" w:uiPriority="70" w:unhideWhenUsed="0"/>
+    <w:lsdException w:name="Colorful Shading Accent 3" w:semiHidden="0" w:uiPriority="71" w:unhideWhenUsed="0"/>
+    <w:lsdException w:name="Colorful List Accent 3" w:semiHidden="0" w:uiPriority="72" w:unhideWhenUsed="0"/>
+    <w:lsdException w:name="Colorful Grid Accent 3" w:semiHidden="0" w:uiPriority="73" w:unhideWhenUsed="0"/>
+    <w:lsdException w:name="Light Shading Accent 4" w:semiHidden="0" w:uiPriority="60" w:unhideWhenUsed="0"/>
+    <w:lsdException w:name="Light List Accent 4" w:semiHidden="0" w:uiPriority="61" w:unhideWhenUsed="0"/>
+    <w:lsdException w:name="Light Grid Accent 4" w:semiHidden="0" w:uiPriority="62" w:unhideWhenUsed="0"/>
+    <w:lsdException w:name="Medium Shading 1 Accent 4" w:semiHidden="0" w:uiPriority="63" w:unhideWhenUsed="0"/>
+    <w:lsdException w:name="Medium Shading 2 Accent 4" w:semiHidden="0" w:uiPriority="64" w:unhideWhenUsed="0"/>
+    <w:lsdException w:name="Medium List 1 Accent 4" w:semiHidden="0" w:uiPriority="65" w:unhideWhenUsed="0"/>
+    <w:lsdException w:name="Medium List 2 Accent 4" w:semiHidden="0" w:uiPriority="66" w:unhideWhenUsed="0"/>
+    <w:lsdException w:name="Medium Grid 1 Accent 4" w:semiHidden="0" w:uiPriority="67" w:unhideWhenUsed="0"/>
+    <w:lsdException w:name="Medium Grid 2 Accent 4" w:semiHidden="0" w:uiPriority="68" w:unhideWhenUsed="0"/>
+    <w:lsdException w:name="Medium Grid 3 Accent 4" w:semiHidden="0" w:uiPriority="69" w:unhideWhenUsed="0"/>
+    <w:lsdException w:name="Dark List Accent 4" w:semiHidden="0" w:uiPriority="70" w:unhideWhenUsed="0"/>
+    <w:lsdException w:name="Colorful Shading Accent 4" w:semiHidden="0" w:uiPriority="71" w:unhideWhenUsed="0"/>
+    <w:lsdException w:name="Colorful List Accent 4" w:semiHidden="0" w:uiPriority="72" w:unhideWhenUsed="0"/>
+    <w:lsdException w:name="Colorful Grid Accent 4" w:semiHidden="0" w:uiPriority="73" w:unhideWhenUsed="0"/>
+    <w:lsdException w:name="Light Shading Accent 5" w:semiHidden="0" w:uiPriority="60" w:unhideWhenUsed="0"/>
+    <w:lsdException w:name="Light List Accent 5" w:semiHidden="0" w:uiPriority="61" w:unhideWhenUsed="0"/>
+    <w:lsdException w:name="Light Grid Accent 5" w:semiHidden="0" w:uiPriority="62" w:unhideWhenUsed="0"/>
+    <w:lsdException w:name="Medium Shading 1 Accent 5" w:semiHidden="0" w:uiPriority="63" w:unhideWhenUsed="0"/>
+    <w:lsdException w:name="Medium Shading 2 Accent 5" w:semiHidden="0" w:uiPriority="64" w:unhideWhenUsed="0"/>
+    <w:lsdException w:name="Medium List 1 Accent 5" w:semiHidden="0" w:uiPriority="65" w:unhideWhenUsed="0"/>
+    <w:lsdException w:name="Medium List 2 Accent 5" w:semiHidden="0" w:uiPriority="66" w:unhideWhenUsed="0"/>
+    <w:lsdException w:name="Medium Grid 1 Accent 5" w:semiHidden="0" w:uiPriority="67" w:unhideWhenUsed="0"/>
+    <w:lsdException w:name="Medium Grid 2 Accent 5" w:semiHidden="0" w:uiPriority="68" w:unhideWhenUsed="0"/>
+    <w:lsdException w:name="Medium Grid 3 Accent 5" w:semiHidden="0" w:uiPriority="69" w:unhideWhenUsed="0"/>
+    <w:lsdException w:name="Dark List Accent 5" w:semiHidden="0" w:uiPriority="70" w:unhideWhenUsed="0"/>
+    <w:lsdException w:name="Colorful Shading Accent 5" w:semiHidden="0" w:uiPriority="71" w:unhideWhenUsed="0"/>
+    <w:lsdException w:name="Colorful List Accent 5" w:semiHidden="0" w:uiPriority="72" w:unhideWhenUsed="0"/>
+    <w:lsdException w:name="Colorful Grid Accent 5" w:semiHidden="0" w:uiPriority="73" w:unhideWhenUsed="0"/>
+    <w:lsdException w:name="Light Shading Accent 6" w:semiHidden="0" w:uiPriority="60" w:unhideWhenUsed="0"/>
+    <w:lsdException w:name="Light List Accent 6" w:semiHidden="0" w:uiPriority="61" w:unhideWhenUsed="0"/>
+    <w:lsdException w:name="Light Grid Accent 6" w:semiHidden="0" w:uiPriority="62" w:unhideWhenUsed="0"/>
+    <w:lsdException w:name="Medium Shading 1 Accent 6" w:semiHidden="0" w:uiPriority="63" w:unhideWhenUsed="0"/>
+    <w:lsdException w:name="Medium Shading 2 Accent 6" w:semiHidden="0" w:uiPriority="64" w:unhideWhenUsed="0"/>
+    <w:lsdException w:name="Medium List 1 Accent 6" w:semiHidden="0" w:uiPriority="65" w:unhideWhenUsed="0"/>
+    <w:lsdException w:name="Medium List 2 Accent 6" w:semiHidden="0" w:uiPriority="66" w:unhideWhenUsed="0"/>
+    <w:lsdException w:name="Medium Grid 1 Accent 6" w:semiHidden="0" w:uiPriority="67" w:unhideWhenUsed="0"/>
+    <w:lsdException w:name="Medium Grid 2 Accent 6" w:semiHidden="0" w:uiPriority="68" w:unhideWhenUsed="0"/>
+    <w:lsdException w:name="Medium Grid 3 Accent 6" w:semiHidden="0" w:uiPriority="69" w:unhideWhenUsed="0"/>
+    <w:lsdException w:name="Dark List Accent 6" w:semiHidden="0" w:uiPriority="70" w:unhideWhenUsed="0"/>
+    <w:lsdException w:name="Colorful Shading Accent 6" w:semiHidden="0" w:uiPriority="71" w:unhideWhenUsed="0"/>
+    <w:lsdException w:name="Colorful List Accent 6" w:semiHidden="0" w:uiPriority="72" w:unhideWhenUsed="0"/>
+    <w:lsdException w:name="Colorful Grid Accent 6" w:semiHidden="0" w:uiPriority="73" w:unhideWhenUsed="0"/>
+    <w:lsdException w:name="Subtle Emphasis" w:semiHidden="0" w:uiPriority="19" w:unhideWhenUsed="0" w:qFormat="1"/>
+    <w:lsdException w:name="Intense Emphasis" w:semiHidden="0" w:uiPriority="21" w:unhideWhenUsed="0" w:qFormat="1"/>
+    <w:lsdException w:name="Subtle Reference" w:semiHidden="0" w:uiPriority="31" w:unhideWhenUsed="0" w:qFormat="1"/>
+    <w:lsdException w:name="Intense Reference" w:semiHidden="0" w:uiPriority="32" w:unhideWhenUsed="0" w:qFormat="1"/>
+    <w:lsdException w:name="Book Title" w:semiHidden="0" w:uiPriority="33" w:unhideWhenUsed="0" w:qFormat="1"/>
+    <w:lsdException w:name="Bibliography" w:uiPriority="37"/>
+    <w:lsdException w:name="TOC Heading" w:uiPriority="39" w:qFormat="1"/>
   </w:latentStyles>
   <w:style w:type="paragraph" w:default="1" w:styleId="Normal">
     <w:name w:val="Normal"/>
@@ -38460,6 +38272,196 @@
 </w:styles>
 </file>
 
+<file path=word/stylesWithEffects.xml><?xml version="1.0" encoding="utf-8"?>
+<w:styles xmlns:wpc="http://schemas.microsoft.com/office/word/2010/wordprocessingCanvas" xmlns:mc="http://schemas.openxmlformats.org/markup-compatibility/2006" xmlns:o="urn:schemas-microsoft-com:office:office" xmlns:r="http://schemas.openxmlformats.org/officeDocument/2006/relationships" xmlns:m="http://schemas.openxmlformats.org/officeDocument/2006/math" xmlns:v="urn:schemas-microsoft-com:vml" xmlns:wp14="http://schemas.microsoft.com/office/word/2010/wordprocessingDrawing" xmlns:wp="http://schemas.openxmlformats.org/drawingml/2006/wordprocessingDrawing" xmlns:w10="urn:schemas-microsoft-com:office:word" xmlns:w="http://schemas.openxmlformats.org/wordprocessingml/2006/main" xmlns:w14="http://schemas.microsoft.com/office/word/2010/wordml" xmlns:wpg="http://schemas.microsoft.com/office/word/2010/wordprocessingGroup" xmlns:wpi="http://schemas.microsoft.com/office/word/2010/wordprocessingInk" xmlns:wne="http://schemas.microsoft.com/office/word/2006/wordml" xmlns:wps="http://schemas.microsoft.com/office/word/2010/wordprocessingShape" mc:Ignorable="w14 wp14">
+  <w:docDefaults>
+    <w:rPrDefault>
+      <w:rPr>
+        <w:rFonts w:asciiTheme="minorHAnsi" w:eastAsiaTheme="minorEastAsia" w:hAnsiTheme="minorHAnsi" w:cstheme="minorBidi"/>
+        <w:sz w:val="22"/>
+        <w:szCs w:val="22"/>
+        <w:lang w:val="pt-BR" w:eastAsia="pt-BR" w:bidi="ar-SA"/>
+      </w:rPr>
+    </w:rPrDefault>
+    <w:pPrDefault>
+      <w:pPr>
+        <w:spacing w:after="200" w:line="276" w:lineRule="auto"/>
+      </w:pPr>
+    </w:pPrDefault>
+  </w:docDefaults>
+  <w:latentStyles w:defLockedState="0" w:defUIPriority="99" w:defSemiHidden="1" w:defUnhideWhenUsed="1" w:defQFormat="0" w:count="267">
+    <w:lsdException w:name="Normal" w:semiHidden="0" w:uiPriority="0" w:unhideWhenUsed="0" w:qFormat="1"/>
+    <w:lsdException w:name="heading 1" w:semiHidden="0" w:uiPriority="9" w:unhideWhenUsed="0" w:qFormat="1"/>
+    <w:lsdException w:name="heading 2" w:uiPriority="9" w:qFormat="1"/>
+    <w:lsdException w:name="heading 3" w:uiPriority="9" w:qFormat="1"/>
+    <w:lsdException w:name="heading 4" w:uiPriority="9" w:qFormat="1"/>
+    <w:lsdException w:name="heading 5" w:uiPriority="9" w:qFormat="1"/>
+    <w:lsdException w:name="heading 6" w:uiPriority="9" w:qFormat="1"/>
+    <w:lsdException w:name="heading 7" w:uiPriority="9" w:qFormat="1"/>
+    <w:lsdException w:name="heading 8" w:uiPriority="9" w:qFormat="1"/>
+    <w:lsdException w:name="heading 9" w:uiPriority="9" w:qFormat="1"/>
+    <w:lsdException w:name="toc 1" w:uiPriority="39"/>
+    <w:lsdException w:name="toc 2" w:uiPriority="39"/>
+    <w:lsdException w:name="toc 3" w:uiPriority="39"/>
+    <w:lsdException w:name="toc 4" w:uiPriority="39"/>
+    <w:lsdException w:name="toc 5" w:uiPriority="39"/>
+    <w:lsdException w:name="toc 6" w:uiPriority="39"/>
+    <w:lsdException w:name="toc 7" w:uiPriority="39"/>
+    <w:lsdException w:name="toc 8" w:uiPriority="39"/>
+    <w:lsdException w:name="toc 9" w:uiPriority="39"/>
+    <w:lsdException w:name="caption" w:uiPriority="35" w:qFormat="1"/>
+    <w:lsdException w:name="Title" w:semiHidden="0" w:uiPriority="10" w:unhideWhenUsed="0" w:qFormat="1"/>
+    <w:lsdException w:name="Default Paragraph Font" w:uiPriority="1"/>
+    <w:lsdException w:name="Subtitle" w:semiHidden="0" w:uiPriority="11" w:unhideWhenUsed="0" w:qFormat="1"/>
+    <w:lsdException w:name="Strong" w:semiHidden="0" w:uiPriority="22" w:unhideWhenUsed="0" w:qFormat="1"/>
+    <w:lsdException w:name="Emphasis" w:semiHidden="0" w:uiPriority="20" w:unhideWhenUsed="0" w:qFormat="1"/>
+    <w:lsdException w:name="Table Grid" w:semiHidden="0" w:uiPriority="59" w:unhideWhenUsed="0"/>
+    <w:lsdException w:name="Placeholder Text" w:unhideWhenUsed="0"/>
+    <w:lsdException w:name="No Spacing" w:semiHidden="0" w:uiPriority="1" w:unhideWhenUsed="0" w:qFormat="1"/>
+    <w:lsdException w:name="Light Shading" w:semiHidden="0" w:uiPriority="60" w:unhideWhenUsed="0"/>
+    <w:lsdException w:name="Light List" w:semiHidden="0" w:uiPriority="61" w:unhideWhenUsed="0"/>
+    <w:lsdException w:name="Light Grid" w:semiHidden="0" w:uiPriority="62" w:unhideWhenUsed="0"/>
+    <w:lsdException w:name="Medium Shading 1" w:semiHidden="0" w:uiPriority="63" w:unhideWhenUsed="0"/>
+    <w:lsdException w:name="Medium Shading 2" w:semiHidden="0" w:uiPriority="64" w:unhideWhenUsed="0"/>
+    <w:lsdException w:name="Medium List 1" w:semiHidden="0" w:uiPriority="65" w:unhideWhenUsed="0"/>
+    <w:lsdException w:name="Medium List 2" w:semiHidden="0" w:uiPriority="66" w:unhideWhenUsed="0"/>
+    <w:lsdException w:name="Medium Grid 1" w:semiHidden="0" w:uiPriority="67" w:unhideWhenUsed="0"/>
+    <w:lsdException w:name="Medium Grid 2" w:semiHidden="0" w:uiPriority="68" w:unhideWhenUsed="0"/>
+    <w:lsdException w:name="Medium Grid 3" w:semiHidden="0" w:uiPriority="69" w:unhideWhenUsed="0"/>
+    <w:lsdException w:name="Dark List" w:semiHidden="0" w:uiPriority="70" w:unhideWhenUsed="0"/>
+    <w:lsdException w:name="Colorful Shading" w:semiHidden="0" w:uiPriority="71" w:unhideWhenUsed="0"/>
+    <w:lsdException w:name="Colorful List" w:semiHidden="0" w:uiPriority="72" w:unhideWhenUsed="0"/>
+    <w:lsdException w:name="Colorful Grid" w:semiHidden="0" w:uiPriority="73" w:unhideWhenUsed="0"/>
+    <w:lsdException w:name="Light Shading Accent 1" w:semiHidden="0" w:uiPriority="60" w:unhideWhenUsed="0"/>
+    <w:lsdException w:name="Light List Accent 1" w:semiHidden="0" w:uiPriority="61" w:unhideWhenUsed="0"/>
+    <w:lsdException w:name="Light Grid Accent 1" w:semiHidden="0" w:uiPriority="62" w:unhideWhenUsed="0"/>
+    <w:lsdException w:name="Medium Shading 1 Accent 1" w:semiHidden="0" w:uiPriority="63" w:unhideWhenUsed="0"/>
+    <w:lsdException w:name="Medium Shading 2 Accent 1" w:semiHidden="0" w:uiPriority="64" w:unhideWhenUsed="0"/>
+    <w:lsdException w:name="Medium List 1 Accent 1" w:semiHidden="0" w:uiPriority="65" w:unhideWhenUsed="0"/>
+    <w:lsdException w:name="Revision" w:unhideWhenUsed="0"/>
+    <w:lsdException w:name="List Paragraph" w:semiHidden="0" w:uiPriority="34" w:unhideWhenUsed="0" w:qFormat="1"/>
+    <w:lsdException w:name="Quote" w:semiHidden="0" w:uiPriority="29" w:unhideWhenUsed="0" w:qFormat="1"/>
+    <w:lsdException w:name="Intense Quote" w:semiHidden="0" w:uiPriority="30" w:unhideWhenUsed="0" w:qFormat="1"/>
+    <w:lsdException w:name="Medium List 2 Accent 1" w:semiHidden="0" w:uiPriority="66" w:unhideWhenUsed="0"/>
+    <w:lsdException w:name="Medium Grid 1 Accent 1" w:semiHidden="0" w:uiPriority="67" w:unhideWhenUsed="0"/>
+    <w:lsdException w:name="Medium Grid 2 Accent 1" w:semiHidden="0" w:uiPriority="68" w:unhideWhenUsed="0"/>
+    <w:lsdException w:name="Medium Grid 3 Accent 1" w:semiHidden="0" w:uiPriority="69" w:unhideWhenUsed="0"/>
+    <w:lsdException w:name="Dark List Accent 1" w:semiHidden="0" w:uiPriority="70" w:unhideWhenUsed="0"/>
+    <w:lsdException w:name="Colorful Shading Accent 1" w:semiHidden="0" w:uiPriority="71" w:unhideWhenUsed="0"/>
+    <w:lsdException w:name="Colorful List Accent 1" w:semiHidden="0" w:uiPriority="72" w:unhideWhenUsed="0"/>
+    <w:lsdException w:name="Colorful Grid Accent 1" w:semiHidden="0" w:uiPriority="73" w:unhideWhenUsed="0"/>
+    <w:lsdException w:name="Light Shading Accent 2" w:semiHidden="0" w:uiPriority="60" w:unhideWhenUsed="0"/>
+    <w:lsdException w:name="Light List Accent 2" w:semiHidden="0" w:uiPriority="61" w:unhideWhenUsed="0"/>
+    <w:lsdException w:name="Light Grid Accent 2" w:semiHidden="0" w:uiPriority="62" w:unhideWhenUsed="0"/>
+    <w:lsdException w:name="Medium Shading 1 Accent 2" w:semiHidden="0" w:uiPriority="63" w:unhideWhenUsed="0"/>
+    <w:lsdException w:name="Medium Shading 2 Accent 2" w:semiHidden="0" w:uiPriority="64" w:unhideWhenUsed="0"/>
+    <w:lsdException w:name="Medium List 1 Accent 2" w:semiHidden="0" w:uiPriority="65" w:unhideWhenUsed="0"/>
+    <w:lsdException w:name="Medium List 2 Accent 2" w:semiHidden="0" w:uiPriority="66" w:unhideWhenUsed="0"/>
+    <w:lsdException w:name="Medium Grid 1 Accent 2" w:semiHidden="0" w:uiPriority="67" w:unhideWhenUsed="0"/>
+    <w:lsdException w:name="Medium Grid 2 Accent 2" w:semiHidden="0" w:uiPriority="68" w:unhideWhenUsed="0"/>
+    <w:lsdException w:name="Medium Grid 3 Accent 2" w:semiHidden="0" w:uiPriority="69" w:unhideWhenUsed="0"/>
+    <w:lsdException w:name="Dark List Accent 2" w:semiHidden="0" w:uiPriority="70" w:unhideWhenUsed="0"/>
+    <w:lsdException w:name="Colorful Shading Accent 2" w:semiHidden="0" w:uiPriority="71" w:unhideWhenUsed="0"/>
+    <w:lsdException w:name="Colorful List Accent 2" w:semiHidden="0" w:uiPriority="72" w:unhideWhenUsed="0"/>
+    <w:lsdException w:name="Colorful Grid Accent 2" w:semiHidden="0" w:uiPriority="73" w:unhideWhenUsed="0"/>
+    <w:lsdException w:name="Light Shading Accent 3" w:semiHidden="0" w:uiPriority="60" w:unhideWhenUsed="0"/>
+    <w:lsdException w:name="Light List Accent 3" w:semiHidden="0" w:uiPriority="61" w:unhideWhenUsed="0"/>
+    <w:lsdException w:name="Light Grid Accent 3" w:semiHidden="0" w:uiPriority="62" w:unhideWhenUsed="0"/>
+    <w:lsdException w:name="Medium Shading 1 Accent 3" w:semiHidden="0" w:uiPriority="63" w:unhideWhenUsed="0"/>
+    <w:lsdException w:name="Medium Shading 2 Accent 3" w:semiHidden="0" w:uiPriority="64" w:unhideWhenUsed="0"/>
+    <w:lsdException w:name="Medium List 1 Accent 3" w:semiHidden="0" w:uiPriority="65" w:unhideWhenUsed="0"/>
+    <w:lsdException w:name="Medium List 2 Accent 3" w:semiHidden="0" w:uiPriority="66" w:unhideWhenUsed="0"/>
+    <w:lsdException w:name="Medium Grid 1 Accent 3" w:semiHidden="0" w:uiPriority="67" w:unhideWhenUsed="0"/>
+    <w:lsdException w:name="Medium Grid 2 Accent 3" w:semiHidden="0" w:uiPriority="68" w:unhideWhenUsed="0"/>
+    <w:lsdException w:name="Medium Grid 3 Accent 3" w:semiHidden="0" w:uiPriority="69" w:unhideWhenUsed="0"/>
+    <w:lsdException w:name="Dark List Accent 3" w:semiHidden="0" w:uiPriority="70" w:unhideWhenUsed="0"/>
+    <w:lsdException w:name="Colorful Shading Accent 3" w:semiHidden="0" w:uiPriority="71" w:unhideWhenUsed="0"/>
+    <w:lsdException w:name="Colorful List Accent 3" w:semiHidden="0" w:uiPriority="72" w:unhideWhenUsed="0"/>
+    <w:lsdException w:name="Colorful Grid Accent 3" w:semiHidden="0" w:uiPriority="73" w:unhideWhenUsed="0"/>
+    <w:lsdException w:name="Light Shading Accent 4" w:semiHidden="0" w:uiPriority="60" w:unhideWhenUsed="0"/>
+    <w:lsdException w:name="Light List Accent 4" w:semiHidden="0" w:uiPriority="61" w:unhideWhenUsed="0"/>
+    <w:lsdException w:name="Light Grid Accent 4" w:semiHidden="0" w:uiPriority="62" w:unhideWhenUsed="0"/>
+    <w:lsdException w:name="Medium Shading 1 Accent 4" w:semiHidden="0" w:uiPriority="63" w:unhideWhenUsed="0"/>
+    <w:lsdException w:name="Medium Shading 2 Accent 4" w:semiHidden="0" w:uiPriority="64" w:unhideWhenUsed="0"/>
+    <w:lsdException w:name="Medium List 1 Accent 4" w:semiHidden="0" w:uiPriority="65" w:unhideWhenUsed="0"/>
+    <w:lsdException w:name="Medium List 2 Accent 4" w:semiHidden="0" w:uiPriority="66" w:unhideWhenUsed="0"/>
+    <w:lsdException w:name="Medium Grid 1 Accent 4" w:semiHidden="0" w:uiPriority="67" w:unhideWhenUsed="0"/>
+    <w:lsdException w:name="Medium Grid 2 Accent 4" w:semiHidden="0" w:uiPriority="68" w:unhideWhenUsed="0"/>
+    <w:lsdException w:name="Medium Grid 3 Accent 4" w:semiHidden="0" w:uiPriority="69" w:unhideWhenUsed="0"/>
+    <w:lsdException w:name="Dark List Accent 4" w:semiHidden="0" w:uiPriority="70" w:unhideWhenUsed="0"/>
+    <w:lsdException w:name="Colorful Shading Accent 4" w:semiHidden="0" w:uiPriority="71" w:unhideWhenUsed="0"/>
+    <w:lsdException w:name="Colorful List Accent 4" w:semiHidden="0" w:uiPriority="72" w:unhideWhenUsed="0"/>
+    <w:lsdException w:name="Colorful Grid Accent 4" w:semiHidden="0" w:uiPriority="73" w:unhideWhenUsed="0"/>
+    <w:lsdException w:name="Light Shading Accent 5" w:semiHidden="0" w:uiPriority="60" w:unhideWhenUsed="0"/>
+    <w:lsdException w:name="Light List Accent 5" w:semiHidden="0" w:uiPriority="61" w:unhideWhenUsed="0"/>
+    <w:lsdException w:name="Light Grid Accent 5" w:semiHidden="0" w:uiPriority="62" w:unhideWhenUsed="0"/>
+    <w:lsdException w:name="Medium Shading 1 Accent 5" w:semiHidden="0" w:uiPriority="63" w:unhideWhenUsed="0"/>
+    <w:lsdException w:name="Medium Shading 2 Accent 5" w:semiHidden="0" w:uiPriority="64" w:unhideWhenUsed="0"/>
+    <w:lsdException w:name="Medium List 1 Accent 5" w:semiHidden="0" w:uiPriority="65" w:unhideWhenUsed="0"/>
+    <w:lsdException w:name="Medium List 2 Accent 5" w:semiHidden="0" w:uiPriority="66" w:unhideWhenUsed="0"/>
+    <w:lsdException w:name="Medium Grid 1 Accent 5" w:semiHidden="0" w:uiPriority="67" w:unhideWhenUsed="0"/>
+    <w:lsdException w:name="Medium Grid 2 Accent 5" w:semiHidden="0" w:uiPriority="68" w:unhideWhenUsed="0"/>
+    <w:lsdException w:name="Medium Grid 3 Accent 5" w:semiHidden="0" w:uiPriority="69" w:unhideWhenUsed="0"/>
+    <w:lsdException w:name="Dark List Accent 5" w:semiHidden="0" w:uiPriority="70" w:unhideWhenUsed="0"/>
+    <w:lsdException w:name="Colorful Shading Accent 5" w:semiHidden="0" w:uiPriority="71" w:unhideWhenUsed="0"/>
+    <w:lsdException w:name="Colorful List Accent 5" w:semiHidden="0" w:uiPriority="72" w:unhideWhenUsed="0"/>
+    <w:lsdException w:name="Colorful Grid Accent 5" w:semiHidden="0" w:uiPriority="73" w:unhideWhenUsed="0"/>
+    <w:lsdException w:name="Light Shading Accent 6" w:semiHidden="0" w:uiPriority="60" w:unhideWhenUsed="0"/>
+    <w:lsdException w:name="Light List Accent 6" w:semiHidden="0" w:uiPriority="61" w:unhideWhenUsed="0"/>
+    <w:lsdException w:name="Light Grid Accent 6" w:semiHidden="0" w:uiPriority="62" w:unhideWhenUsed="0"/>
+    <w:lsdException w:name="Medium Shading 1 Accent 6" w:semiHidden="0" w:uiPriority="63" w:unhideWhenUsed="0"/>
+    <w:lsdException w:name="Medium Shading 2 Accent 6" w:semiHidden="0" w:uiPriority="64" w:unhideWhenUsed="0"/>
+    <w:lsdException w:name="Medium List 1 Accent 6" w:semiHidden="0" w:uiPriority="65" w:unhideWhenUsed="0"/>
+    <w:lsdException w:name="Medium List 2 Accent 6" w:semiHidden="0" w:uiPriority="66" w:unhideWhenUsed="0"/>
+    <w:lsdException w:name="Medium Grid 1 Accent 6" w:semiHidden="0" w:uiPriority="67" w:unhideWhenUsed="0"/>
+    <w:lsdException w:name="Medium Grid 2 Accent 6" w:semiHidden="0" w:uiPriority="68" w:unhideWhenUsed="0"/>
+    <w:lsdException w:name="Medium Grid 3 Accent 6" w:semiHidden="0" w:uiPriority="69" w:unhideWhenUsed="0"/>
+    <w:lsdException w:name="Dark List Accent 6" w:semiHidden="0" w:uiPriority="70" w:unhideWhenUsed="0"/>
+    <w:lsdException w:name="Colorful Shading Accent 6" w:semiHidden="0" w:uiPriority="71" w:unhideWhenUsed="0"/>
+    <w:lsdException w:name="Colorful List Accent 6" w:semiHidden="0" w:uiPriority="72" w:unhideWhenUsed="0"/>
+    <w:lsdException w:name="Colorful Grid Accent 6" w:semiHidden="0" w:uiPriority="73" w:unhideWhenUsed="0"/>
+    <w:lsdException w:name="Subtle Emphasis" w:semiHidden="0" w:uiPriority="19" w:unhideWhenUsed="0" w:qFormat="1"/>
+    <w:lsdException w:name="Intense Emphasis" w:semiHidden="0" w:uiPriority="21" w:unhideWhenUsed="0" w:qFormat="1"/>
+    <w:lsdException w:name="Subtle Reference" w:semiHidden="0" w:uiPriority="31" w:unhideWhenUsed="0" w:qFormat="1"/>
+    <w:lsdException w:name="Intense Reference" w:semiHidden="0" w:uiPriority="32" w:unhideWhenUsed="0" w:qFormat="1"/>
+    <w:lsdException w:name="Book Title" w:semiHidden="0" w:uiPriority="33" w:unhideWhenUsed="0" w:qFormat="1"/>
+    <w:lsdException w:name="Bibliography" w:uiPriority="37"/>
+    <w:lsdException w:name="TOC Heading" w:uiPriority="39" w:qFormat="1"/>
+  </w:latentStyles>
+  <w:style w:type="paragraph" w:default="1" w:styleId="Normal">
+    <w:name w:val="Normal"/>
+    <w:qFormat/>
+  </w:style>
+  <w:style w:type="character" w:default="1" w:styleId="Fontepargpadro">
+    <w:name w:val="Default Paragraph Font"/>
+    <w:uiPriority w:val="1"/>
+    <w:semiHidden/>
+    <w:unhideWhenUsed/>
+  </w:style>
+  <w:style w:type="table" w:default="1" w:styleId="Tabelanormal">
+    <w:name w:val="Normal Table"/>
+    <w:uiPriority w:val="99"/>
+    <w:semiHidden/>
+    <w:unhideWhenUsed/>
+    <w:tblPr>
+      <w:tblInd w:w="0" w:type="dxa"/>
+      <w:tblCellMar>
+        <w:top w:w="0" w:type="dxa"/>
+        <w:left w:w="108" w:type="dxa"/>
+        <w:bottom w:w="0" w:type="dxa"/>
+        <w:right w:w="108" w:type="dxa"/>
+      </w:tblCellMar>
+    </w:tblPr>
+  </w:style>
+  <w:style w:type="numbering" w:default="1" w:styleId="Semlista">
+    <w:name w:val="No List"/>
+    <w:uiPriority w:val="99"/>
+    <w:semiHidden/>
+    <w:unhideWhenUsed/>
+  </w:style>
+</w:styles>
+</file>
+
 <file path=word/theme/theme1.xml><?xml version="1.0" encoding="utf-8"?>
 <a:theme xmlns:a="http://schemas.openxmlformats.org/drawingml/2006/main" name="Tema do Office">
   <a:themeElements>
@@ -38748,7 +38750,7 @@
 </file>
 
 <file path=customXml/itemProps1.xml><?xml version="1.0" encoding="utf-8"?>
-<ds:datastoreItem xmlns:ds="http://schemas.openxmlformats.org/officeDocument/2006/customXml" ds:itemID="{92B781D6-6DDE-4228-B4B2-CC86761468B9}">
+<ds:datastoreItem xmlns:ds="http://schemas.openxmlformats.org/officeDocument/2006/customXml" ds:itemID="{C3CF3BBF-DD88-47DD-B4B9-D972E0DFDDAC}">
   <ds:schemaRefs>
     <ds:schemaRef ds:uri="http://schemas.openxmlformats.org/officeDocument/2006/bibliography"/>
   </ds:schemaRefs>

</xml_diff>